<commit_message>
Update document + fix bug
</commit_message>
<xml_diff>
--- a/TestCases.docx
+++ b/TestCases.docx
@@ -6594,6 +6594,9 @@
         <w:t xml:space="preserve">sur l’icône </w:t>
       </w:r>
       <w:r>
+        <w:rPr>
+          <w:noProof/>
+        </w:rPr>
         <w:drawing>
           <wp:inline distT="0" distB="0" distL="0" distR="0" wp14:anchorId="3D00B4FF" wp14:editId="5F2C76CC">
             <wp:extent cx="180975" cy="180975"/>
@@ -7459,19 +7462,7 @@
         <w:rPr>
           <w:lang w:val="fr-BE"/>
         </w:rPr>
-        <w:t xml:space="preserve"> un fichier avec comme nom l’identifiant de la ressource </w:t>
-      </w:r>
-      <w:r>
-        <w:rPr>
-          <w:lang w:val="fr-BE"/>
-        </w:rPr>
-        <w:t>N°12345</w:t>
-      </w:r>
-      <w:r>
-        <w:rPr>
-          <w:lang w:val="fr-BE"/>
-        </w:rPr>
-        <w:t>.</w:t>
+        <w:t xml:space="preserve"> un fichier avec comme nom l’identifiant de la ressource N°12345.</w:t>
       </w:r>
     </w:p>
     <w:p>
@@ -13777,6 +13768,520 @@
     </w:p>
     <w:p>
       <w:pPr>
+        <w:rPr>
+          <w:lang w:val="fr-BE"/>
+        </w:rPr>
+      </w:pPr>
+      <w:r>
+        <w:rPr>
+          <w:lang w:val="fr-BE"/>
+        </w:rPr>
+        <w:t xml:space="preserve">Le serveur d’autorisation offre la possibilité à l’utilisateur final de pouvoir s’authentifier avec l’un des fournisseur d’identité externe au choix tels que : Hotmail, ADFS, </w:t>
+      </w:r>
+      <w:proofErr w:type="spellStart"/>
+      <w:r>
+        <w:rPr>
+          <w:lang w:val="fr-BE"/>
+        </w:rPr>
+        <w:t>GitHub</w:t>
+      </w:r>
+      <w:proofErr w:type="spellEnd"/>
+      <w:r>
+        <w:rPr>
+          <w:lang w:val="fr-BE"/>
+        </w:rPr>
+        <w:t xml:space="preserve">, </w:t>
+      </w:r>
+      <w:r>
+        <w:rPr>
+          <w:lang w:val="fr-BE"/>
+        </w:rPr>
+        <w:t>ou encore votre car</w:t>
+      </w:r>
+      <w:r>
+        <w:rPr>
+          <w:lang w:val="fr-BE"/>
+        </w:rPr>
+        <w:t>te</w:t>
+      </w:r>
+      <w:r>
+        <w:rPr>
+          <w:lang w:val="fr-BE"/>
+        </w:rPr>
+        <w:t xml:space="preserve"> d’identité belge.</w:t>
+      </w:r>
+    </w:p>
+    <w:p>
+      <w:pPr>
+        <w:rPr>
+          <w:lang w:val="fr-BE"/>
+        </w:rPr>
+      </w:pPr>
+    </w:p>
+    <w:p>
+      <w:pPr>
+        <w:rPr>
+          <w:lang w:val="fr-BE"/>
+        </w:rPr>
+      </w:pPr>
+      <w:r>
+        <w:rPr>
+          <w:lang w:val="fr-BE"/>
+        </w:rPr>
+        <w:t>Lors de la vérification de la politique d’autorisation, ce sont les claims provenant de ces fournisseurs externes qui sont utilisés.</w:t>
+      </w:r>
+    </w:p>
+    <w:p>
+      <w:pPr>
+        <w:rPr>
+          <w:lang w:val="fr-BE"/>
+        </w:rPr>
+      </w:pPr>
+    </w:p>
+    <w:p>
+      <w:pPr>
+        <w:rPr>
+          <w:lang w:val="fr-BE"/>
+        </w:rPr>
+      </w:pPr>
+      <w:r>
+        <w:rPr>
+          <w:lang w:val="fr-BE"/>
+        </w:rPr>
+        <w:t>Voici les actions qui sont actuellement disponibles sur l’écran « Connections » :</w:t>
+      </w:r>
+    </w:p>
+    <w:p>
+      <w:pPr>
+        <w:rPr>
+          <w:lang w:val="fr-BE"/>
+        </w:rPr>
+      </w:pPr>
+    </w:p>
+    <w:p>
+      <w:pPr>
+        <w:rPr>
+          <w:lang w:val="fr-BE"/>
+        </w:rPr>
+      </w:pPr>
+      <w:r>
+        <w:rPr>
+          <w:noProof/>
+        </w:rPr>
+        <mc:AlternateContent>
+          <mc:Choice Requires="wpc">
+            <w:drawing>
+              <wp:inline distT="0" distB="0" distL="0" distR="0">
+                <wp:extent cx="5486400" cy="3094074"/>
+                <wp:effectExtent l="0" t="0" r="0" b="0"/>
+                <wp:docPr id="15" name="Canvas 15"/>
+                <wp:cNvGraphicFramePr>
+                  <a:graphicFrameLocks xmlns:a="http://schemas.openxmlformats.org/drawingml/2006/main" noChangeAspect="1"/>
+                </wp:cNvGraphicFramePr>
+                <a:graphic xmlns:a="http://schemas.openxmlformats.org/drawingml/2006/main">
+                  <a:graphicData uri="http://schemas.microsoft.com/office/word/2010/wordprocessingCanvas">
+                    <wpc:wpc>
+                      <wpc:bg/>
+                      <wpc:whole/>
+                      <wps:wsp>
+                        <wps:cNvPr id="106" name="Rounded Rectangle 106"/>
+                        <wps:cNvSpPr/>
+                        <wps:spPr>
+                          <a:xfrm>
+                            <a:off x="2488020" y="252126"/>
+                            <a:ext cx="2817627" cy="2573079"/>
+                          </a:xfrm>
+                          <a:prstGeom prst="roundRect">
+                            <a:avLst/>
+                          </a:prstGeom>
+                          <a:noFill/>
+                          <a:ln>
+                            <a:solidFill>
+                              <a:schemeClr val="bg1">
+                                <a:lumMod val="85000"/>
+                              </a:schemeClr>
+                            </a:solidFill>
+                          </a:ln>
+                        </wps:spPr>
+                        <wps:style>
+                          <a:lnRef idx="2">
+                            <a:schemeClr val="accent1">
+                              <a:shade val="50000"/>
+                            </a:schemeClr>
+                          </a:lnRef>
+                          <a:fillRef idx="1">
+                            <a:schemeClr val="accent1"/>
+                          </a:fillRef>
+                          <a:effectRef idx="0">
+                            <a:schemeClr val="accent1"/>
+                          </a:effectRef>
+                          <a:fontRef idx="minor">
+                            <a:schemeClr val="lt1"/>
+                          </a:fontRef>
+                        </wps:style>
+                        <wps:txbx>
+                          <w:txbxContent>
+                            <w:p/>
+                          </w:txbxContent>
+                        </wps:txbx>
+                        <wps:bodyPr rot="0" spcFirstLastPara="0" vert="horz" wrap="square" lIns="91440" tIns="45720" rIns="91440" bIns="45720" numCol="1" spcCol="0" rtlCol="0" fromWordArt="0" anchor="ctr" anchorCtr="0" forceAA="0" compatLnSpc="1">
+                          <a:prstTxWarp prst="textNoShape">
+                            <a:avLst/>
+                          </a:prstTxWarp>
+                          <a:noAutofit/>
+                        </wps:bodyPr>
+                      </wps:wsp>
+                      <wps:wsp>
+                        <wps:cNvPr id="107" name="Rounded Rectangle 107"/>
+                        <wps:cNvSpPr/>
+                        <wps:spPr>
+                          <a:xfrm>
+                            <a:off x="3102386" y="482989"/>
+                            <a:ext cx="1225066" cy="598478"/>
+                          </a:xfrm>
+                          <a:prstGeom prst="roundRect">
+                            <a:avLst/>
+                          </a:prstGeom>
+                          <a:noFill/>
+                          <a:ln>
+                            <a:solidFill>
+                              <a:schemeClr val="bg1">
+                                <a:lumMod val="50000"/>
+                              </a:schemeClr>
+                            </a:solidFill>
+                          </a:ln>
+                        </wps:spPr>
+                        <wps:style>
+                          <a:lnRef idx="2">
+                            <a:schemeClr val="accent1">
+                              <a:shade val="50000"/>
+                            </a:schemeClr>
+                          </a:lnRef>
+                          <a:fillRef idx="1">
+                            <a:schemeClr val="accent1"/>
+                          </a:fillRef>
+                          <a:effectRef idx="0">
+                            <a:schemeClr val="accent1"/>
+                          </a:effectRef>
+                          <a:fontRef idx="minor">
+                            <a:schemeClr val="lt1"/>
+                          </a:fontRef>
+                        </wps:style>
+                        <wps:txbx>
+                          <w:txbxContent>
+                            <w:p>
+                              <w:pPr>
+                                <w:pStyle w:val="NormalWeb"/>
+                                <w:spacing w:before="0" w:beforeAutospacing="0" w:after="0" w:afterAutospacing="0"/>
+                                <w:jc w:val="center"/>
+                              </w:pPr>
+                              <w:r>
+                                <w:rPr>
+                                  <w:rFonts w:ascii="Arial" w:eastAsia="Times New Roman" w:hAnsi="Arial"/>
+                                  <w:color w:val="000000"/>
+                                  <w:sz w:val="18"/>
+                                  <w:szCs w:val="18"/>
+                                  <w:lang w:val="fr-BE"/>
+                                </w:rPr>
+                                <w:t>Activer un fournisseur</w:t>
+                              </w:r>
+                            </w:p>
+                          </w:txbxContent>
+                        </wps:txbx>
+                        <wps:bodyPr rot="0" spcFirstLastPara="0" vert="horz" wrap="square" lIns="91440" tIns="45720" rIns="91440" bIns="45720" numCol="1" spcCol="0" rtlCol="0" fromWordArt="0" anchor="ctr" anchorCtr="0" forceAA="0" compatLnSpc="1">
+                          <a:prstTxWarp prst="textNoShape">
+                            <a:avLst/>
+                          </a:prstTxWarp>
+                          <a:noAutofit/>
+                        </wps:bodyPr>
+                      </wps:wsp>
+                      <wps:wsp>
+                        <wps:cNvPr id="109" name="Rounded Rectangle 109"/>
+                        <wps:cNvSpPr/>
+                        <wps:spPr>
+                          <a:xfrm>
+                            <a:off x="3102537" y="1155142"/>
+                            <a:ext cx="1224915" cy="598170"/>
+                          </a:xfrm>
+                          <a:prstGeom prst="roundRect">
+                            <a:avLst/>
+                          </a:prstGeom>
+                          <a:noFill/>
+                          <a:ln>
+                            <a:solidFill>
+                              <a:schemeClr val="bg1">
+                                <a:lumMod val="50000"/>
+                              </a:schemeClr>
+                            </a:solidFill>
+                          </a:ln>
+                        </wps:spPr>
+                        <wps:style>
+                          <a:lnRef idx="2">
+                            <a:schemeClr val="accent1">
+                              <a:shade val="50000"/>
+                            </a:schemeClr>
+                          </a:lnRef>
+                          <a:fillRef idx="1">
+                            <a:schemeClr val="accent1"/>
+                          </a:fillRef>
+                          <a:effectRef idx="0">
+                            <a:schemeClr val="accent1"/>
+                          </a:effectRef>
+                          <a:fontRef idx="minor">
+                            <a:schemeClr val="lt1"/>
+                          </a:fontRef>
+                        </wps:style>
+                        <wps:txbx>
+                          <w:txbxContent>
+                            <w:p>
+                              <w:pPr>
+                                <w:pStyle w:val="NormalWeb"/>
+                                <w:spacing w:before="0" w:beforeAutospacing="0" w:after="0" w:afterAutospacing="0"/>
+                                <w:jc w:val="center"/>
+                              </w:pPr>
+                              <w:r>
+                                <w:rPr>
+                                  <w:rFonts w:ascii="Arial" w:eastAsia="Times New Roman" w:hAnsi="Arial"/>
+                                  <w:color w:val="000000"/>
+                                  <w:sz w:val="18"/>
+                                  <w:szCs w:val="18"/>
+                                  <w:lang w:val="fr-BE"/>
+                                </w:rPr>
+                                <w:t>Désactiver un fournisseur</w:t>
+                              </w:r>
+                            </w:p>
+                          </w:txbxContent>
+                        </wps:txbx>
+                        <wps:bodyPr rot="0" spcFirstLastPara="0" vert="horz" wrap="square" lIns="91440" tIns="45720" rIns="91440" bIns="45720" numCol="1" spcCol="0" rtlCol="0" fromWordArt="0" anchor="ctr" anchorCtr="0" forceAA="0" compatLnSpc="1">
+                          <a:prstTxWarp prst="textNoShape">
+                            <a:avLst/>
+                          </a:prstTxWarp>
+                          <a:noAutofit/>
+                        </wps:bodyPr>
+                      </wps:wsp>
+                      <wps:wsp>
+                        <wps:cNvPr id="126" name="Rounded Rectangle 126"/>
+                        <wps:cNvSpPr/>
+                        <wps:spPr>
+                          <a:xfrm>
+                            <a:off x="3102537" y="1878155"/>
+                            <a:ext cx="1224915" cy="598170"/>
+                          </a:xfrm>
+                          <a:prstGeom prst="roundRect">
+                            <a:avLst/>
+                          </a:prstGeom>
+                          <a:noFill/>
+                          <a:ln>
+                            <a:solidFill>
+                              <a:schemeClr val="bg1">
+                                <a:lumMod val="50000"/>
+                              </a:schemeClr>
+                            </a:solidFill>
+                          </a:ln>
+                        </wps:spPr>
+                        <wps:style>
+                          <a:lnRef idx="2">
+                            <a:schemeClr val="accent1">
+                              <a:shade val="50000"/>
+                            </a:schemeClr>
+                          </a:lnRef>
+                          <a:fillRef idx="1">
+                            <a:schemeClr val="accent1"/>
+                          </a:fillRef>
+                          <a:effectRef idx="0">
+                            <a:schemeClr val="accent1"/>
+                          </a:effectRef>
+                          <a:fontRef idx="minor">
+                            <a:schemeClr val="lt1"/>
+                          </a:fontRef>
+                        </wps:style>
+                        <wps:txbx>
+                          <w:txbxContent>
+                            <w:p>
+                              <w:pPr>
+                                <w:pStyle w:val="NormalWeb"/>
+                                <w:spacing w:before="0" w:beforeAutospacing="0" w:after="0" w:afterAutospacing="0"/>
+                                <w:jc w:val="center"/>
+                              </w:pPr>
+                              <w:r>
+                                <w:rPr>
+                                  <w:rFonts w:ascii="Arial" w:eastAsia="Times New Roman" w:hAnsi="Arial"/>
+                                  <w:color w:val="000000"/>
+                                  <w:sz w:val="18"/>
+                                  <w:szCs w:val="18"/>
+                                  <w:lang w:val="fr-BE"/>
+                                </w:rPr>
+                                <w:t>Editer les paramètres d’un fournisseur</w:t>
+                              </w:r>
+                            </w:p>
+                          </w:txbxContent>
+                        </wps:txbx>
+                        <wps:bodyPr rot="0" spcFirstLastPara="0" vert="horz" wrap="square" lIns="91440" tIns="45720" rIns="91440" bIns="45720" numCol="1" spcCol="0" rtlCol="0" fromWordArt="0" anchor="ctr" anchorCtr="0" forceAA="0" compatLnSpc="1">
+                          <a:prstTxWarp prst="textNoShape">
+                            <a:avLst/>
+                          </a:prstTxWarp>
+                          <a:noAutofit/>
+                        </wps:bodyPr>
+                      </wps:wsp>
+                    </wpc:wpc>
+                  </a:graphicData>
+                </a:graphic>
+              </wp:inline>
+            </w:drawing>
+          </mc:Choice>
+          <mc:Fallback>
+            <w:pict>
+              <v:group id="Canvas 15" o:spid="_x0000_s1101" editas="canvas" style="width:6in;height:243.65pt;mso-position-horizontal-relative:char;mso-position-vertical-relative:line" coordsize="54864,30937" o:gfxdata="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">
+                <v:shapetype id="_x0000_t75" coordsize="21600,21600" o:spt="75" o:preferrelative="t" path="m@4@5l@4@11@9@11@9@5xe" filled="f" stroked="f">
+                  <v:stroke joinstyle="miter"/>
+                  <v:formulas>
+                    <v:f eqn="if lineDrawn pixelLineWidth 0"/>
+                    <v:f eqn="sum @0 1 0"/>
+                    <v:f eqn="sum 0 0 @1"/>
+                    <v:f eqn="prod @2 1 2"/>
+                    <v:f eqn="prod @3 21600 pixelWidth"/>
+                    <v:f eqn="prod @3 21600 pixelHeight"/>
+                    <v:f eqn="sum @0 0 1"/>
+                    <v:f eqn="prod @6 1 2"/>
+                    <v:f eqn="prod @7 21600 pixelWidth"/>
+                    <v:f eqn="sum @8 21600 0"/>
+                    <v:f eqn="prod @7 21600 pixelHeight"/>
+                    <v:f eqn="sum @10 21600 0"/>
+                  </v:formulas>
+                  <v:path o:extrusionok="f" gradientshapeok="t" o:connecttype="rect"/>
+                  <o:lock v:ext="edit" aspectratio="t"/>
+                </v:shapetype>
+                <v:shape id="_x0000_s1102" type="#_x0000_t75" style="position:absolute;width:54864;height:30937;visibility:visible;mso-wrap-style:square">
+                  <v:fill o:detectmouseclick="t"/>
+                  <v:path o:connecttype="none"/>
+                </v:shape>
+                <v:roundrect id="Rounded Rectangle 106" o:spid="_x0000_s1103" style="position:absolute;left:24880;top:2521;width:28176;height:25731;visibility:visible;mso-wrap-style:square;v-text-anchor:middle" arcsize="10923f" o:gfxdata="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" filled="f" strokecolor="#d8d8d8 [2732]" strokeweight="2pt">
+                  <v:textbox>
+                    <w:txbxContent>
+                      <w:p/>
+                    </w:txbxContent>
+                  </v:textbox>
+                </v:roundrect>
+                <v:roundrect id="Rounded Rectangle 107" o:spid="_x0000_s1104" style="position:absolute;left:31023;top:4829;width:12251;height:5985;visibility:visible;mso-wrap-style:square;v-text-anchor:middle" arcsize="10923f" o:gfxdata="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" filled="f" strokecolor="#7f7f7f [1612]" strokeweight="2pt">
+                  <v:textbox>
+                    <w:txbxContent>
+                      <w:p>
+                        <w:pPr>
+                          <w:pStyle w:val="NormalWeb"/>
+                          <w:spacing w:before="0" w:beforeAutospacing="0" w:after="0" w:afterAutospacing="0"/>
+                          <w:jc w:val="center"/>
+                        </w:pPr>
+                        <w:r>
+                          <w:rPr>
+                            <w:rFonts w:ascii="Arial" w:eastAsia="Times New Roman" w:hAnsi="Arial"/>
+                            <w:color w:val="000000"/>
+                            <w:sz w:val="18"/>
+                            <w:szCs w:val="18"/>
+                            <w:lang w:val="fr-BE"/>
+                          </w:rPr>
+                          <w:t>Activer un fournisseur</w:t>
+                        </w:r>
+                      </w:p>
+                    </w:txbxContent>
+                  </v:textbox>
+                </v:roundrect>
+                <v:roundrect id="Rounded Rectangle 109" o:spid="_x0000_s1105" style="position:absolute;left:31025;top:11551;width:12249;height:5982;visibility:visible;mso-wrap-style:square;v-text-anchor:middle" arcsize="10923f" o:gfxdata="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" filled="f" strokecolor="#7f7f7f [1612]" strokeweight="2pt">
+                  <v:textbox>
+                    <w:txbxContent>
+                      <w:p>
+                        <w:pPr>
+                          <w:pStyle w:val="NormalWeb"/>
+                          <w:spacing w:before="0" w:beforeAutospacing="0" w:after="0" w:afterAutospacing="0"/>
+                          <w:jc w:val="center"/>
+                        </w:pPr>
+                        <w:r>
+                          <w:rPr>
+                            <w:rFonts w:ascii="Arial" w:eastAsia="Times New Roman" w:hAnsi="Arial"/>
+                            <w:color w:val="000000"/>
+                            <w:sz w:val="18"/>
+                            <w:szCs w:val="18"/>
+                            <w:lang w:val="fr-BE"/>
+                          </w:rPr>
+                          <w:t>Désactiver un fournisseur</w:t>
+                        </w:r>
+                      </w:p>
+                    </w:txbxContent>
+                  </v:textbox>
+                </v:roundrect>
+                <v:roundrect id="Rounded Rectangle 126" o:spid="_x0000_s1106" style="position:absolute;left:31025;top:18781;width:12249;height:5982;visibility:visible;mso-wrap-style:square;v-text-anchor:middle" arcsize="10923f" o:gfxdata="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" filled="f" strokecolor="#7f7f7f [1612]" strokeweight="2pt">
+                  <v:textbox>
+                    <w:txbxContent>
+                      <w:p>
+                        <w:pPr>
+                          <w:pStyle w:val="NormalWeb"/>
+                          <w:spacing w:before="0" w:beforeAutospacing="0" w:after="0" w:afterAutospacing="0"/>
+                          <w:jc w:val="center"/>
+                        </w:pPr>
+                        <w:r>
+                          <w:rPr>
+                            <w:rFonts w:ascii="Arial" w:eastAsia="Times New Roman" w:hAnsi="Arial"/>
+                            <w:color w:val="000000"/>
+                            <w:sz w:val="18"/>
+                            <w:szCs w:val="18"/>
+                            <w:lang w:val="fr-BE"/>
+                          </w:rPr>
+                          <w:t>Editer les paramètres d’un fournisseur</w:t>
+                        </w:r>
+                      </w:p>
+                    </w:txbxContent>
+                  </v:textbox>
+                </v:roundrect>
+                <w10:anchorlock/>
+              </v:group>
+            </w:pict>
+          </mc:Fallback>
+        </mc:AlternateContent>
+      </w:r>
+    </w:p>
+    <w:p>
+      <w:pPr>
+        <w:rPr>
+          <w:lang w:val="fr-BE"/>
+        </w:rPr>
+      </w:pPr>
+    </w:p>
+    <w:p>
+      <w:pPr>
+        <w:pStyle w:val="Heading1"/>
+        <w:rPr>
+          <w:lang w:val="fr-BE"/>
+        </w:rPr>
+      </w:pPr>
+      <w:r>
+        <w:rPr>
+          <w:lang w:val="fr-BE"/>
+        </w:rPr>
+        <w:t>Paramètres</w:t>
+      </w:r>
+    </w:p>
+    <w:p>
+      <w:pPr>
+        <w:rPr>
+          <w:lang w:val="fr-BE"/>
+        </w:rPr>
+      </w:pPr>
+    </w:p>
+    <w:p>
+      <w:pPr>
+        <w:rPr>
+          <w:lang w:val="fr-BE"/>
+        </w:rPr>
+      </w:pPr>
+    </w:p>
+    <w:p>
+      <w:pPr>
+        <w:rPr>
+          <w:lang w:val="fr-BE"/>
+        </w:rPr>
+      </w:pPr>
+    </w:p>
+    <w:p>
+      <w:pPr>
         <w:pStyle w:val="Heading1"/>
         <w:rPr>
           <w:lang w:val="fr-BE"/>
@@ -13803,13 +14308,14 @@
         <w:tblLook w:val="04A0" w:firstRow="1" w:lastRow="0" w:firstColumn="1" w:lastColumn="0" w:noHBand="0" w:noVBand="1"/>
       </w:tblPr>
       <w:tblGrid>
-        <w:gridCol w:w="4428"/>
-        <w:gridCol w:w="4428"/>
+        <w:gridCol w:w="3186"/>
+        <w:gridCol w:w="2992"/>
+        <w:gridCol w:w="2678"/>
       </w:tblGrid>
       <w:tr>
         <w:tc>
           <w:tcPr>
-            <w:tcW w:w="4428" w:type="dxa"/>
+            <w:tcW w:w="3186" w:type="dxa"/>
           </w:tcPr>
           <w:p>
             <w:pPr>
@@ -13828,7 +14334,7 @@
         </w:tc>
         <w:tc>
           <w:tcPr>
-            <w:tcW w:w="4428" w:type="dxa"/>
+            <w:tcW w:w="2992" w:type="dxa"/>
           </w:tcPr>
           <w:p>
             <w:pPr>
@@ -13842,6 +14348,25 @@
                 <w:lang w:val="fr-BE"/>
               </w:rPr>
               <w:t>Priorité</w:t>
+            </w:r>
+          </w:p>
+        </w:tc>
+        <w:tc>
+          <w:tcPr>
+            <w:tcW w:w="2678" w:type="dxa"/>
+          </w:tcPr>
+          <w:p>
+            <w:pPr>
+              <w:jc w:val="center"/>
+              <w:rPr>
+                <w:lang w:val="fr-BE"/>
+              </w:rPr>
+            </w:pPr>
+            <w:r>
+              <w:rPr>
+                <w:lang w:val="fr-BE"/>
+              </w:rPr>
+              <w:t>Avancement</w:t>
             </w:r>
           </w:p>
         </w:tc>
@@ -13849,7 +14374,7 @@
       <w:tr>
         <w:tc>
           <w:tcPr>
-            <w:tcW w:w="4428" w:type="dxa"/>
+            <w:tcW w:w="3186" w:type="dxa"/>
           </w:tcPr>
           <w:p>
             <w:pPr>
@@ -13867,7 +14392,7 @@
         </w:tc>
         <w:tc>
           <w:tcPr>
-            <w:tcW w:w="4428" w:type="dxa"/>
+            <w:tcW w:w="2992" w:type="dxa"/>
           </w:tcPr>
           <w:p>
             <w:pPr>
@@ -13880,6 +14405,24 @@
                 <w:lang w:val="fr-BE"/>
               </w:rPr>
               <w:t>5</w:t>
+            </w:r>
+          </w:p>
+        </w:tc>
+        <w:tc>
+          <w:tcPr>
+            <w:tcW w:w="2678" w:type="dxa"/>
+          </w:tcPr>
+          <w:p>
+            <w:pPr>
+              <w:rPr>
+                <w:lang w:val="fr-BE"/>
+              </w:rPr>
+            </w:pPr>
+            <w:r>
+              <w:rPr>
+                <w:lang w:val="fr-BE"/>
+              </w:rPr>
+              <w:t>DONE</w:t>
             </w:r>
           </w:p>
         </w:tc>
@@ -13887,7 +14430,7 @@
       <w:tr>
         <w:tc>
           <w:tcPr>
-            <w:tcW w:w="4428" w:type="dxa"/>
+            <w:tcW w:w="3186" w:type="dxa"/>
           </w:tcPr>
           <w:p>
             <w:pPr>
@@ -13905,7 +14448,7 @@
         </w:tc>
         <w:tc>
           <w:tcPr>
-            <w:tcW w:w="4428" w:type="dxa"/>
+            <w:tcW w:w="2992" w:type="dxa"/>
           </w:tcPr>
           <w:p>
             <w:pPr>
@@ -13918,6 +14461,82 @@
                 <w:lang w:val="fr-BE"/>
               </w:rPr>
               <w:t>5</w:t>
+            </w:r>
+          </w:p>
+        </w:tc>
+        <w:tc>
+          <w:tcPr>
+            <w:tcW w:w="2678" w:type="dxa"/>
+          </w:tcPr>
+          <w:p>
+            <w:pPr>
+              <w:rPr>
+                <w:lang w:val="fr-BE"/>
+              </w:rPr>
+            </w:pPr>
+          </w:p>
+        </w:tc>
+      </w:tr>
+      <w:tr>
+        <w:tc>
+          <w:tcPr>
+            <w:tcW w:w="3186" w:type="dxa"/>
+          </w:tcPr>
+          <w:p>
+            <w:pPr>
+              <w:rPr>
+                <w:lang w:val="fr-BE"/>
+              </w:rPr>
+            </w:pPr>
+            <w:r>
+              <w:rPr>
+                <w:lang w:val="fr-BE"/>
+              </w:rPr>
+              <w:t xml:space="preserve">Configurer la date d’expiration des </w:t>
+            </w:r>
+            <w:proofErr w:type="spellStart"/>
+            <w:r>
+              <w:rPr>
+                <w:lang w:val="fr-BE"/>
+              </w:rPr>
+              <w:t>tokens</w:t>
+            </w:r>
+            <w:proofErr w:type="spellEnd"/>
+          </w:p>
+        </w:tc>
+        <w:tc>
+          <w:tcPr>
+            <w:tcW w:w="2992" w:type="dxa"/>
+          </w:tcPr>
+          <w:p>
+            <w:pPr>
+              <w:rPr>
+                <w:lang w:val="fr-BE"/>
+              </w:rPr>
+            </w:pPr>
+            <w:r>
+              <w:rPr>
+                <w:lang w:val="fr-BE"/>
+              </w:rPr>
+              <w:t>5</w:t>
+            </w:r>
+          </w:p>
+        </w:tc>
+        <w:tc>
+          <w:tcPr>
+            <w:tcW w:w="2678" w:type="dxa"/>
+          </w:tcPr>
+          <w:p>
+            <w:pPr>
+              <w:rPr>
+                <w:lang w:val="fr-BE"/>
+              </w:rPr>
+            </w:pPr>
+            <w:r>
+              <w:rPr>
+                <w:lang w:val="fr-BE"/>
+              </w:rPr>
+              <w:t>DONE</w:t>
             </w:r>
           </w:p>
         </w:tc>
@@ -13925,7 +14544,7 @@
       <w:tr>
         <w:tc>
           <w:tcPr>
-            <w:tcW w:w="4428" w:type="dxa"/>
+            <w:tcW w:w="3186" w:type="dxa"/>
           </w:tcPr>
           <w:p>
             <w:pPr>
@@ -13937,21 +14556,25 @@
               <w:rPr>
                 <w:lang w:val="fr-BE"/>
               </w:rPr>
-              <w:t xml:space="preserve">Configurer la date d’expiration des </w:t>
+              <w:t xml:space="preserve">Ajouter un </w:t>
             </w:r>
-            <w:proofErr w:type="spellStart"/>
             <w:r>
               <w:rPr>
                 <w:lang w:val="fr-BE"/>
               </w:rPr>
-              <w:t>tokens</w:t>
+              <w:t>fournisseur</w:t>
             </w:r>
-            <w:proofErr w:type="spellEnd"/>
+            <w:r>
+              <w:rPr>
+                <w:lang w:val="fr-BE"/>
+              </w:rPr>
+              <w:t xml:space="preserve"> d’identité de type OPENID</w:t>
+            </w:r>
           </w:p>
         </w:tc>
         <w:tc>
           <w:tcPr>
-            <w:tcW w:w="4428" w:type="dxa"/>
+            <w:tcW w:w="2992" w:type="dxa"/>
           </w:tcPr>
           <w:p>
             <w:pPr>
@@ -13965,13 +14588,25 @@
               </w:rPr>
               <w:t>5</w:t>
             </w:r>
+          </w:p>
+        </w:tc>
+        <w:tc>
+          <w:tcPr>
+            <w:tcW w:w="2678" w:type="dxa"/>
+          </w:tcPr>
+          <w:p>
+            <w:pPr>
+              <w:rPr>
+                <w:lang w:val="fr-BE"/>
+              </w:rPr>
+            </w:pPr>
           </w:p>
         </w:tc>
       </w:tr>
       <w:tr>
         <w:tc>
           <w:tcPr>
-            <w:tcW w:w="4428" w:type="dxa"/>
+            <w:tcW w:w="3186" w:type="dxa"/>
           </w:tcPr>
           <w:p>
             <w:pPr>
@@ -13979,13 +14614,18 @@
                 <w:lang w:val="fr-BE"/>
               </w:rPr>
             </w:pPr>
-            <w:bookmarkStart w:id="0" w:name="_GoBack"/>
-            <w:bookmarkEnd w:id="0"/>
+            <w:r>
+              <w:rPr>
+                <w:lang w:val="fr-BE"/>
+              </w:rPr>
+              <w:lastRenderedPageBreak/>
+              <w:t>Afficher les scopes disponibles pour les différents fournisseurs d’identité</w:t>
+            </w:r>
           </w:p>
         </w:tc>
         <w:tc>
           <w:tcPr>
-            <w:tcW w:w="4428" w:type="dxa"/>
+            <w:tcW w:w="2992" w:type="dxa"/>
           </w:tcPr>
           <w:p>
             <w:pPr>
@@ -13993,6 +14633,26 @@
                 <w:lang w:val="fr-BE"/>
               </w:rPr>
             </w:pPr>
+            <w:r>
+              <w:rPr>
+                <w:lang w:val="fr-BE"/>
+              </w:rPr>
+              <w:t>5</w:t>
+            </w:r>
+          </w:p>
+        </w:tc>
+        <w:tc>
+          <w:tcPr>
+            <w:tcW w:w="2678" w:type="dxa"/>
+          </w:tcPr>
+          <w:p>
+            <w:pPr>
+              <w:rPr>
+                <w:lang w:val="fr-BE"/>
+              </w:rPr>
+            </w:pPr>
+            <w:bookmarkStart w:id="0" w:name="_GoBack"/>
+            <w:bookmarkEnd w:id="0"/>
           </w:p>
         </w:tc>
       </w:tr>
@@ -14071,16 +14731,36 @@
         <w:footnoteRef/>
       </w:r>
       <w:r>
+        <w:rPr>
+          <w:lang w:val="fr-BE"/>
+        </w:rPr>
         <w:t xml:space="preserve"> UMA terminologies : </w:t>
       </w:r>
-      <w:hyperlink r:id="rId1" w:history="1">
-        <w:r>
-          <w:rPr>
-            <w:rStyle w:val="Hyperlink"/>
-          </w:rPr>
-          <w:t>https://docs.kantarainitiative.org/uma/rec-uma-core.html#terminology</w:t>
-        </w:r>
-      </w:hyperlink>
+      <w:r>
+        <w:fldChar w:fldCharType="begin"/>
+      </w:r>
+      <w:r>
+        <w:rPr>
+          <w:lang w:val="fr-BE"/>
+        </w:rPr>
+        <w:instrText xml:space="preserve"> HYPERLINK "https://docs.kantarainitiative.org/uma/rec-uma-core.html" \l "terminology" </w:instrText>
+      </w:r>
+      <w:r>
+        <w:fldChar w:fldCharType="separate"/>
+      </w:r>
+      <w:r>
+        <w:rPr>
+          <w:rStyle w:val="Hyperlink"/>
+          <w:lang w:val="fr-BE"/>
+        </w:rPr>
+        <w:t>https://docs.kantarainitiative.org/uma/rec-uma-core.html#terminology</w:t>
+      </w:r>
+      <w:r>
+        <w:rPr>
+          <w:rStyle w:val="Hyperlink"/>
+        </w:rPr>
+        <w:fldChar w:fldCharType="end"/>
+      </w:r>
     </w:p>
   </w:footnote>
   <w:footnote w:id="2">
@@ -14109,15 +14789,32 @@
         </w:rPr>
         <w:t xml:space="preserve">Autorisation : </w:t>
       </w:r>
-      <w:hyperlink r:id="rId2" w:history="1">
-        <w:r>
-          <w:rPr>
-            <w:rStyle w:val="Hyperlink"/>
-            <w:lang w:val="fr-BE"/>
-          </w:rPr>
-          <w:t>https://docs.kantarainitiative.org/uma/rec-uma-core.html#claim-push</w:t>
-        </w:r>
-      </w:hyperlink>
+      <w:r>
+        <w:fldChar w:fldCharType="begin"/>
+      </w:r>
+      <w:r>
+        <w:rPr>
+          <w:lang w:val="fr-BE"/>
+        </w:rPr>
+        <w:instrText xml:space="preserve"> HYPERLINK "https://docs.kantarainitiative.org/uma/rec-uma-core.html" \l "claim-push" </w:instrText>
+      </w:r>
+      <w:r>
+        <w:fldChar w:fldCharType="separate"/>
+      </w:r>
+      <w:r>
+        <w:rPr>
+          <w:rStyle w:val="Hyperlink"/>
+          <w:lang w:val="fr-BE"/>
+        </w:rPr>
+        <w:t>https://docs.kantarainitiative.org/uma/rec-uma-core.html#claim-push</w:t>
+      </w:r>
+      <w:r>
+        <w:rPr>
+          <w:rStyle w:val="Hyperlink"/>
+          <w:lang w:val="fr-BE"/>
+        </w:rPr>
+        <w:fldChar w:fldCharType="end"/>
+      </w:r>
     </w:p>
   </w:footnote>
   <w:footnote w:id="3">
@@ -14134,7 +14831,7 @@
       <w:r>
         <w:t xml:space="preserve"> Resource owner : </w:t>
       </w:r>
-      <w:hyperlink r:id="rId3" w:history="1">
+      <w:hyperlink r:id="rId1" w:anchor="section-1.1" w:history="1">
         <w:r>
           <w:rPr>
             <w:rStyle w:val="Hyperlink"/>
@@ -14189,15 +14886,32 @@
         </w:rPr>
         <w:t xml:space="preserve"> : </w:t>
       </w:r>
-      <w:hyperlink r:id="rId4" w:history="1">
-        <w:r>
-          <w:rPr>
-            <w:rStyle w:val="Hyperlink"/>
-            <w:lang w:val="fr-BE"/>
-          </w:rPr>
-          <w:t>https://openid.net/specs/openid-connect-registration-1_0.html#ClientMetadata</w:t>
-        </w:r>
-      </w:hyperlink>
+      <w:r>
+        <w:fldChar w:fldCharType="begin"/>
+      </w:r>
+      <w:r>
+        <w:rPr>
+          <w:lang w:val="fr-BE"/>
+        </w:rPr>
+        <w:instrText xml:space="preserve"> HYPERLINK "https://openid.net/specs/openid-connect-registration-1_0.html" \l "ClientMetadata" </w:instrText>
+      </w:r>
+      <w:r>
+        <w:fldChar w:fldCharType="separate"/>
+      </w:r>
+      <w:r>
+        <w:rPr>
+          <w:rStyle w:val="Hyperlink"/>
+          <w:lang w:val="fr-BE"/>
+        </w:rPr>
+        <w:t>https://openid.net/specs/openid-connect-registration-1_0.html#ClientMetadata</w:t>
+      </w:r>
+      <w:r>
+        <w:rPr>
+          <w:rStyle w:val="Hyperlink"/>
+          <w:lang w:val="fr-BE"/>
+        </w:rPr>
+        <w:fldChar w:fldCharType="end"/>
+      </w:r>
     </w:p>
     <w:p>
       <w:pPr>
@@ -14240,15 +14954,32 @@
         </w:rPr>
         <w:t xml:space="preserve"> : </w:t>
       </w:r>
-      <w:hyperlink r:id="rId5" w:history="1">
-        <w:r>
-          <w:rPr>
-            <w:rStyle w:val="Hyperlink"/>
-            <w:lang w:val="fr-BE"/>
-          </w:rPr>
-          <w:t>https://openid.net/specs/openid-connect-registration-1_0.html#ClientMetadata</w:t>
-        </w:r>
-      </w:hyperlink>
+      <w:r>
+        <w:fldChar w:fldCharType="begin"/>
+      </w:r>
+      <w:r>
+        <w:rPr>
+          <w:lang w:val="fr-BE"/>
+        </w:rPr>
+        <w:instrText xml:space="preserve"> HYPERLINK "https://openid.net/specs/openid-connect-registration-1_0.html" \l "ClientMetadata" </w:instrText>
+      </w:r>
+      <w:r>
+        <w:fldChar w:fldCharType="separate"/>
+      </w:r>
+      <w:r>
+        <w:rPr>
+          <w:rStyle w:val="Hyperlink"/>
+          <w:lang w:val="fr-BE"/>
+        </w:rPr>
+        <w:t>https://openid.net/specs/openid-connect-registration-1_0.html#ClientMetadata</w:t>
+      </w:r>
+      <w:r>
+        <w:rPr>
+          <w:rStyle w:val="Hyperlink"/>
+          <w:lang w:val="fr-BE"/>
+        </w:rPr>
+        <w:fldChar w:fldCharType="end"/>
+      </w:r>
     </w:p>
   </w:footnote>
   <w:footnote w:id="6">
@@ -14291,15 +15022,32 @@
         </w:rPr>
         <w:t xml:space="preserve"> : </w:t>
       </w:r>
-      <w:hyperlink r:id="rId6" w:history="1">
-        <w:r>
-          <w:rPr>
-            <w:rStyle w:val="Hyperlink"/>
-            <w:lang w:val="fr-BE"/>
-          </w:rPr>
-          <w:t>http://openid.net/specs/openid-connect-core-1_0.html#JWTRequests</w:t>
-        </w:r>
-      </w:hyperlink>
+      <w:r>
+        <w:fldChar w:fldCharType="begin"/>
+      </w:r>
+      <w:r>
+        <w:rPr>
+          <w:lang w:val="fr-BE"/>
+        </w:rPr>
+        <w:instrText xml:space="preserve"> HYPERLINK "http://openid.net/specs/openid-connect-core-1_0.html" \l "JWTRequests" </w:instrText>
+      </w:r>
+      <w:r>
+        <w:fldChar w:fldCharType="separate"/>
+      </w:r>
+      <w:r>
+        <w:rPr>
+          <w:rStyle w:val="Hyperlink"/>
+          <w:lang w:val="fr-BE"/>
+        </w:rPr>
+        <w:t>http://openid.net/specs/openid-connect-core-1_0.html#JWTRequests</w:t>
+      </w:r>
+      <w:r>
+        <w:rPr>
+          <w:rStyle w:val="Hyperlink"/>
+          <w:lang w:val="fr-BE"/>
+        </w:rPr>
+        <w:fldChar w:fldCharType="end"/>
+      </w:r>
     </w:p>
   </w:footnote>
   <w:footnote w:id="7">
@@ -14342,7 +15090,7 @@
         </w:rPr>
         <w:t xml:space="preserve"> : </w:t>
       </w:r>
-      <w:hyperlink r:id="rId7" w:history="1">
+      <w:hyperlink r:id="rId2" w:history="1">
         <w:r>
           <w:rPr>
             <w:rStyle w:val="Hyperlink"/>
@@ -15611,7 +16359,7 @@
 </file>
 
 <file path=customXml/itemProps1.xml><?xml version="1.0" encoding="utf-8"?>
-<ds:datastoreItem xmlns:ds="http://schemas.openxmlformats.org/officeDocument/2006/customXml" ds:itemID="{913660F6-1186-4A50-9B71-3C7BA764918E}">
+<ds:datastoreItem xmlns:ds="http://schemas.openxmlformats.org/officeDocument/2006/customXml" ds:itemID="{2ED4C820-04E3-476F-B286-9B7FAAD81BFB}">
   <ds:schemaRefs>
     <ds:schemaRef ds:uri="http://schemas.openxmlformats.org/officeDocument/2006/bibliography"/>
   </ds:schemaRefs>

</xml_diff>

<commit_message>
Display picture + name
</commit_message>
<xml_diff>
--- a/TestCases.docx
+++ b/TestCases.docx
@@ -15673,8 +15673,6 @@
         </w:rPr>
         <w:t>s</w:t>
       </w:r>
-      <w:bookmarkStart w:id="0" w:name="_GoBack"/>
-      <w:bookmarkEnd w:id="0"/>
       <w:r>
         <w:rPr>
           <w:lang w:val="fr-BE"/>
@@ -16141,6 +16139,64 @@
               </w:rPr>
               <w:t>DONE</w:t>
             </w:r>
+          </w:p>
+        </w:tc>
+      </w:tr>
+      <w:tr>
+        <w:tc>
+          <w:tcPr>
+            <w:tcW w:w="3186" w:type="dxa"/>
+          </w:tcPr>
+          <w:p>
+            <w:pPr>
+              <w:rPr>
+                <w:lang w:val="fr-BE"/>
+              </w:rPr>
+            </w:pPr>
+            <w:r>
+              <w:rPr>
+                <w:lang w:val="fr-BE"/>
+              </w:rPr>
+              <w:t xml:space="preserve">Afficher le nom de l’utilisateur &amp; son image &amp; un bouton de déconnection </w:t>
+            </w:r>
+          </w:p>
+        </w:tc>
+        <w:tc>
+          <w:tcPr>
+            <w:tcW w:w="2992" w:type="dxa"/>
+          </w:tcPr>
+          <w:p>
+            <w:pPr>
+              <w:rPr>
+                <w:lang w:val="fr-BE"/>
+              </w:rPr>
+            </w:pPr>
+            <w:r>
+              <w:rPr>
+                <w:lang w:val="fr-BE"/>
+              </w:rPr>
+              <w:t>5</w:t>
+            </w:r>
+          </w:p>
+        </w:tc>
+        <w:tc>
+          <w:tcPr>
+            <w:tcW w:w="2678" w:type="dxa"/>
+          </w:tcPr>
+          <w:p>
+            <w:pPr>
+              <w:rPr>
+                <w:lang w:val="fr-BE"/>
+              </w:rPr>
+            </w:pPr>
+            <w:r>
+              <w:rPr>
+                <w:lang w:val="fr-BE"/>
+              </w:rPr>
+              <w:t>DONE</w:t>
+            </w:r>
+            <w:bookmarkStart w:id="0" w:name="_GoBack"/>
+            <w:bookmarkEnd w:id="0"/>
           </w:p>
         </w:tc>
       </w:tr>
@@ -17842,7 +17898,7 @@
 </file>
 
 <file path=customXml/itemProps1.xml><?xml version="1.0" encoding="utf-8"?>
-<ds:datastoreItem xmlns:ds="http://schemas.openxmlformats.org/officeDocument/2006/customXml" ds:itemID="{F0BA099C-3E0F-4B58-9B5C-D3128E12AB65}">
+<ds:datastoreItem xmlns:ds="http://schemas.openxmlformats.org/officeDocument/2006/customXml" ds:itemID="{C1799CC5-6793-4ECB-8483-533BDA9B1AA6}">
   <ds:schemaRefs>
     <ds:schemaRef ds:uri="http://schemas.openxmlformats.org/officeDocument/2006/bibliography"/>
   </ds:schemaRefs>

</xml_diff>

<commit_message>
Display all identity providers + returns an error message when client cannot be authenticated
</commit_message>
<xml_diff>
--- a/TestCases.docx
+++ b/TestCases.docx
@@ -1,10 +1,10 @@
 
 <file path=word/document.xml><?xml version="1.0" encoding="utf-8"?>
-<w:document xmlns:wpc="http://schemas.microsoft.com/office/word/2010/wordprocessingCanvas" xmlns:mc="http://schemas.openxmlformats.org/markup-compatibility/2006" xmlns:o="urn:schemas-microsoft-com:office:office" xmlns:r="http://schemas.openxmlformats.org/officeDocument/2006/relationships" xmlns:m="http://schemas.openxmlformats.org/officeDocument/2006/math" xmlns:v="urn:schemas-microsoft-com:vml" xmlns:wp14="http://schemas.microsoft.com/office/word/2010/wordprocessingDrawing" xmlns:wp="http://schemas.openxmlformats.org/drawingml/2006/wordprocessingDrawing" xmlns:w10="urn:schemas-microsoft-com:office:word" xmlns:w="http://schemas.openxmlformats.org/wordprocessingml/2006/main" xmlns:w14="http://schemas.microsoft.com/office/word/2010/wordml" xmlns:wpg="http://schemas.microsoft.com/office/word/2010/wordprocessingGroup" xmlns:wpi="http://schemas.microsoft.com/office/word/2010/wordprocessingInk" xmlns:wne="http://schemas.microsoft.com/office/word/2006/wordml" xmlns:wps="http://schemas.microsoft.com/office/word/2010/wordprocessingShape" mc:Ignorable="w14 wp14">
+<w:document xmlns:wpc="http://schemas.microsoft.com/office/word/2010/wordprocessingCanvas" xmlns:cx="http://schemas.microsoft.com/office/drawing/2014/chartex" xmlns:cx1="http://schemas.microsoft.com/office/drawing/2015/9/8/chartex" xmlns:cx2="http://schemas.microsoft.com/office/drawing/2015/10/21/chartex" xmlns:mc="http://schemas.openxmlformats.org/markup-compatibility/2006" xmlns:o="urn:schemas-microsoft-com:office:office" xmlns:r="http://schemas.openxmlformats.org/officeDocument/2006/relationships" xmlns:m="http://schemas.openxmlformats.org/officeDocument/2006/math" xmlns:v="urn:schemas-microsoft-com:vml" xmlns:wp14="http://schemas.microsoft.com/office/word/2010/wordprocessingDrawing" xmlns:wp="http://schemas.openxmlformats.org/drawingml/2006/wordprocessingDrawing" xmlns:w10="urn:schemas-microsoft-com:office:word" xmlns:w="http://schemas.openxmlformats.org/wordprocessingml/2006/main" xmlns:w14="http://schemas.microsoft.com/office/word/2010/wordml" xmlns:w15="http://schemas.microsoft.com/office/word/2012/wordml" xmlns:w16se="http://schemas.microsoft.com/office/word/2015/wordml/symex" xmlns:wpg="http://schemas.microsoft.com/office/word/2010/wordprocessingGroup" xmlns:wpi="http://schemas.microsoft.com/office/word/2010/wordprocessingInk" xmlns:wne="http://schemas.microsoft.com/office/word/2006/wordml" xmlns:wps="http://schemas.microsoft.com/office/word/2010/wordprocessingShape" mc:Ignorable="w14 w15 w16se wp14">
   <w:body>
     <w:p>
       <w:pPr>
-        <w:pStyle w:val="Heading1"/>
+        <w:pStyle w:val="Titre1"/>
       </w:pPr>
       <w:r>
         <w:t>Terminologies</w:t>
@@ -13,7 +13,7 @@
     <w:p/>
     <w:tbl>
       <w:tblPr>
-        <w:tblStyle w:val="TableGrid"/>
+        <w:tblStyle w:val="Grilledutableau"/>
         <w:tblW w:w="0" w:type="auto"/>
         <w:tblLook w:val="04A0" w:firstRow="1" w:lastRow="0" w:firstColumn="1" w:lastColumn="0" w:noHBand="0" w:noVBand="1"/>
       </w:tblPr>
@@ -29,7 +29,7 @@
           </w:tcPr>
           <w:p>
             <w:pPr>
-              <w:pStyle w:val="NoSpacing"/>
+              <w:pStyle w:val="Sansinterligne"/>
               <w:jc w:val="center"/>
             </w:pPr>
             <w:r>
@@ -44,7 +44,7 @@
           </w:tcPr>
           <w:p>
             <w:pPr>
-              <w:pStyle w:val="NoSpacing"/>
+              <w:pStyle w:val="Sansinterligne"/>
               <w:jc w:val="center"/>
             </w:pPr>
             <w:r>
@@ -60,7 +60,7 @@
           </w:tcPr>
           <w:p>
             <w:pPr>
-              <w:pStyle w:val="NoSpacing"/>
+              <w:pStyle w:val="Sansinterligne"/>
             </w:pPr>
             <w:r>
               <w:t>Ressource</w:t>
@@ -73,7 +73,7 @@
           </w:tcPr>
           <w:p>
             <w:pPr>
-              <w:pStyle w:val="NoSpacing"/>
+              <w:pStyle w:val="Sansinterligne"/>
               <w:rPr>
                 <w:lang w:val="fr-BE"/>
               </w:rPr>
@@ -98,7 +98,7 @@
             </w:r>
             <w:r>
               <w:rPr>
-                <w:rStyle w:val="FootnoteReference"/>
+                <w:rStyle w:val="Appelnotedebasdep"/>
                 <w:lang w:val="fr-BE"/>
               </w:rPr>
               <w:footnoteReference w:id="1"/>
@@ -113,7 +113,7 @@
           </w:tcPr>
           <w:p>
             <w:pPr>
-              <w:pStyle w:val="NoSpacing"/>
+              <w:pStyle w:val="Sansinterligne"/>
               <w:rPr>
                 <w:lang w:val="fr-BE"/>
               </w:rPr>
@@ -132,7 +132,7 @@
           </w:tcPr>
           <w:p>
             <w:pPr>
-              <w:pStyle w:val="NoSpacing"/>
+              <w:pStyle w:val="Sansinterligne"/>
               <w:rPr>
                 <w:lang w:val="fr-BE"/>
               </w:rPr>
@@ -159,7 +159,7 @@
           </w:tcPr>
           <w:p>
             <w:pPr>
-              <w:pStyle w:val="NoSpacing"/>
+              <w:pStyle w:val="Sansinterligne"/>
               <w:rPr>
                 <w:lang w:val="fr-BE"/>
               </w:rPr>
@@ -178,7 +178,7 @@
           </w:tcPr>
           <w:p>
             <w:pPr>
-              <w:pStyle w:val="NoSpacing"/>
+              <w:pStyle w:val="Sansinterligne"/>
               <w:rPr>
                 <w:lang w:val="fr-BE"/>
               </w:rPr>
@@ -205,7 +205,7 @@
           </w:tcPr>
           <w:p>
             <w:pPr>
-              <w:pStyle w:val="NoSpacing"/>
+              <w:pStyle w:val="Sansinterligne"/>
               <w:rPr>
                 <w:lang w:val="fr-BE"/>
               </w:rPr>
@@ -224,7 +224,7 @@
           </w:tcPr>
           <w:p>
             <w:pPr>
-              <w:pStyle w:val="NoSpacing"/>
+              <w:pStyle w:val="Sansinterligne"/>
               <w:rPr>
                 <w:lang w:val="fr-BE"/>
               </w:rPr>
@@ -261,7 +261,7 @@
             </w:r>
             <w:r>
               <w:rPr>
-                <w:rStyle w:val="FootnoteReference"/>
+                <w:rStyle w:val="Appelnotedebasdep"/>
                 <w:lang w:val="fr-BE"/>
               </w:rPr>
               <w:footnoteReference w:id="2"/>
@@ -282,7 +282,7 @@
           </w:tcPr>
           <w:p>
             <w:pPr>
-              <w:pStyle w:val="NoSpacing"/>
+              <w:pStyle w:val="Sansinterligne"/>
               <w:rPr>
                 <w:lang w:val="fr-BE"/>
               </w:rPr>
@@ -301,7 +301,7 @@
           </w:tcPr>
           <w:p>
             <w:pPr>
-              <w:pStyle w:val="NoSpacing"/>
+              <w:pStyle w:val="Sansinterligne"/>
               <w:rPr>
                 <w:lang w:val="fr-BE"/>
               </w:rPr>
@@ -322,7 +322,7 @@
           </w:tcPr>
           <w:p>
             <w:pPr>
-              <w:pStyle w:val="NoSpacing"/>
+              <w:pStyle w:val="Sansinterligne"/>
               <w:rPr>
                 <w:lang w:val="fr-BE"/>
               </w:rPr>
@@ -341,7 +341,7 @@
           </w:tcPr>
           <w:p>
             <w:pPr>
-              <w:pStyle w:val="NoSpacing"/>
+              <w:pStyle w:val="Sansinterligne"/>
               <w:rPr>
                 <w:lang w:val="fr-BE"/>
               </w:rPr>
@@ -360,7 +360,7 @@
             </w:r>
             <w:r>
               <w:rPr>
-                <w:rStyle w:val="FootnoteReference"/>
+                <w:rStyle w:val="Appelnotedebasdep"/>
                 <w:lang w:val="fr-BE"/>
               </w:rPr>
               <w:footnoteReference w:id="3"/>
@@ -381,7 +381,7 @@
           </w:tcPr>
           <w:p>
             <w:pPr>
-              <w:pStyle w:val="NoSpacing"/>
+              <w:pStyle w:val="Sansinterligne"/>
               <w:rPr>
                 <w:lang w:val="fr-BE"/>
               </w:rPr>
@@ -400,7 +400,7 @@
           </w:tcPr>
           <w:p>
             <w:pPr>
-              <w:pStyle w:val="NoSpacing"/>
+              <w:pStyle w:val="Sansinterligne"/>
               <w:tabs>
                 <w:tab w:val="left" w:pos="1189"/>
               </w:tabs>
@@ -430,7 +430,7 @@
           </w:tcPr>
           <w:p>
             <w:pPr>
-              <w:pStyle w:val="NoSpacing"/>
+              <w:pStyle w:val="Sansinterligne"/>
               <w:rPr>
                 <w:lang w:val="fr-BE"/>
               </w:rPr>
@@ -449,7 +449,7 @@
           </w:tcPr>
           <w:p>
             <w:pPr>
-              <w:pStyle w:val="NoSpacing"/>
+              <w:pStyle w:val="Sansinterligne"/>
               <w:rPr>
                 <w:lang w:val="fr-BE"/>
               </w:rPr>
@@ -466,7 +466,7 @@
     </w:tbl>
     <w:p>
       <w:pPr>
-        <w:pStyle w:val="NoSpacing"/>
+        <w:pStyle w:val="Sansinterligne"/>
         <w:rPr>
           <w:lang w:val="fr-BE"/>
         </w:rPr>
@@ -480,7 +480,7 @@
     </w:p>
     <w:p>
       <w:pPr>
-        <w:pStyle w:val="Heading1"/>
+        <w:pStyle w:val="Titre1"/>
         <w:rPr>
           <w:lang w:val="fr-BE"/>
         </w:rPr>
@@ -508,7 +508,7 @@
     </w:p>
     <w:p>
       <w:pPr>
-        <w:pStyle w:val="Heading2"/>
+        <w:pStyle w:val="Titre2"/>
         <w:rPr>
           <w:lang w:val="fr-BE"/>
         </w:rPr>
@@ -523,6 +523,7 @@
       <w:r>
         <w:rPr>
           <w:noProof/>
+          <w:lang w:val="fr-BE" w:eastAsia="fr-BE"/>
         </w:rPr>
         <mc:AlternateContent>
           <mc:Choice Requires="wpc">
@@ -1958,7 +1959,7 @@
           </mc:Choice>
           <mc:Fallback>
             <w:pict>
-              <v:group id="Canvas 68" o:spid="_x0000_s1026" editas="canvas" style="width:712.45pt;height:371.7pt;mso-position-horizontal-relative:char;mso-position-vertical-relative:line" coordsize="90481,47205" o:gfxdata="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">
+              <v:group w14:anchorId="0DAF3FE3" id="Canvas 68" o:spid="_x0000_s1026" editas="canvas" style="width:712.45pt;height:371.7pt;mso-position-horizontal-relative:char;mso-position-vertical-relative:line" coordsize="90481,47205" o:gfxdata="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">
                 <v:shapetype id="_x0000_t75" coordsize="21600,21600" o:spt="75" o:preferrelative="t" path="m@4@5l@4@11@9@11@9@5xe" filled="f" stroked="f">
                   <v:stroke joinstyle="miter"/>
                   <v:formulas>
@@ -1986,7 +1987,7 @@
                   <v:stroke joinstyle="miter"/>
                   <v:path gradientshapeok="t" o:connecttype="rect"/>
                 </v:shapetype>
-                <v:shape id="Text Box 20" o:spid="_x0000_s1028" type="#_x0000_t202" style="position:absolute;left:28169;top:16290;width:8186;height:3188;visibility:visible;mso-wrap-style:none;v-text-anchor:top" o:gfxdata="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" fillcolor="white [3201]" stroked="f" strokeweight=".5pt">
+                <v:shape id="Text Box 20" o:spid="_x0000_s1028" type="#_x0000_t202" style="position:absolute;left:28169;top:16290;width:8186;height:3188;visibility:visible;mso-wrap-style:none;v-text-anchor:top" o:gfxdata="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" fillcolor="white [3201]" stroked="f" strokeweight=".5pt">
                   <v:textbox>
                     <w:txbxContent>
                       <w:p>
@@ -2007,7 +2008,7 @@
                     </w:txbxContent>
                   </v:textbox>
                 </v:shape>
-                <v:shape id="Text Box 20" o:spid="_x0000_s1029" type="#_x0000_t202" style="position:absolute;left:39869;top:14695;width:8185;height:3194;visibility:visible;mso-wrap-style:none;v-text-anchor:top" o:gfxdata="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" fillcolor="white [3201]" stroked="f" strokeweight=".5pt">
+                <v:shape id="Text Box 20" o:spid="_x0000_s1029" type="#_x0000_t202" style="position:absolute;left:39869;top:14695;width:8185;height:3194;visibility:visible;mso-wrap-style:none;v-text-anchor:top" o:gfxdata="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" fillcolor="white [3201]" stroked="f" strokeweight=".5pt">
                   <v:textbox>
                     <w:txbxContent>
                       <w:p>
@@ -2028,7 +2029,7 @@
                     </w:txbxContent>
                   </v:textbox>
                 </v:shape>
-                <v:shape id="Text Box 20" o:spid="_x0000_s1030" type="#_x0000_t202" style="position:absolute;left:57513;top:29584;width:8185;height:3194;visibility:visible;mso-wrap-style:none;v-text-anchor:top" o:gfxdata="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" fillcolor="white [3201]" stroked="f" strokeweight=".5pt">
+                <v:shape id="Text Box 20" o:spid="_x0000_s1030" type="#_x0000_t202" style="position:absolute;left:57513;top:29584;width:8185;height:3194;visibility:visible;mso-wrap-style:none;v-text-anchor:top" o:gfxdata="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" fillcolor="white [3201]" stroked="f" strokeweight=".5pt">
                   <v:textbox>
                     <w:txbxContent>
                       <w:p>
@@ -2049,7 +2050,7 @@
                     </w:txbxContent>
                   </v:textbox>
                 </v:shape>
-                <v:shape id="Text Box 20" o:spid="_x0000_s1031" type="#_x0000_t202" style="position:absolute;left:60385;top:26040;width:8185;height:3201;visibility:visible;mso-wrap-style:none;v-text-anchor:top" o:gfxdata="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" fillcolor="white [3201]" stroked="f" strokeweight=".5pt">
+                <v:shape id="Text Box 20" o:spid="_x0000_s1031" type="#_x0000_t202" style="position:absolute;left:60385;top:26040;width:8185;height:3201;visibility:visible;mso-wrap-style:none;v-text-anchor:top" o:gfxdata="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" fillcolor="white [3201]" stroked="f" strokeweight=".5pt">
                   <v:textbox>
                     <w:txbxContent>
                       <w:p>
@@ -2070,7 +2071,7 @@
                     </w:txbxContent>
                   </v:textbox>
                 </v:shape>
-                <v:shape id="Text Box 46" o:spid="_x0000_s1032" type="#_x0000_t202" style="position:absolute;left:58370;top:22833;width:8185;height:3207;visibility:visible;mso-wrap-style:none;v-text-anchor:top" o:gfxdata="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" fillcolor="white [3201]" stroked="f" strokeweight=".5pt">
+                <v:shape id="Text Box 46" o:spid="_x0000_s1032" type="#_x0000_t202" style="position:absolute;left:58370;top:22833;width:8185;height:3207;visibility:visible;mso-wrap-style:none;v-text-anchor:top" o:gfxdata="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" fillcolor="white [3201]" stroked="f" strokeweight=".5pt">
                   <v:textbox>
                     <w:txbxContent>
                       <w:p>
@@ -2093,8 +2094,8 @@
                     </w:txbxContent>
                   </v:textbox>
                 </v:shape>
-                <v:roundrect id="Rounded Rectangle 47" o:spid="_x0000_s1033" style="position:absolute;left:13184;top:359;width:73788;height:44935;visibility:visible;mso-wrap-style:square;v-text-anchor:middle" arcsize="10923f" o:gfxdata="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" filled="f" strokecolor="#d8d8d8 [2732]" strokeweight="2pt"/>
-                <v:roundrect id="Rounded Rectangle 48" o:spid="_x0000_s1034" style="position:absolute;left:23382;top:33645;width:14035;height:6699;visibility:visible;mso-wrap-style:square;v-text-anchor:middle" arcsize="10923f" o:gfxdata="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" filled="f" strokecolor="#7f7f7f [1612]" strokeweight="2pt">
+                <v:roundrect id="Rounded Rectangle 47" o:spid="_x0000_s1033" style="position:absolute;left:13184;top:359;width:73788;height:44935;visibility:visible;mso-wrap-style:square;v-text-anchor:middle" arcsize="10923f" o:gfxdata="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" filled="f" strokecolor="#d8d8d8 [2732]" strokeweight="2pt"/>
+                <v:roundrect id="Rounded Rectangle 48" o:spid="_x0000_s1034" style="position:absolute;left:23382;top:33645;width:14035;height:6699;visibility:visible;mso-wrap-style:square;v-text-anchor:middle" arcsize="10923f" o:gfxdata="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" filled="f" strokecolor="#7f7f7f [1612]" strokeweight="2pt">
                   <v:textbox>
                     <w:txbxContent>
                       <w:p>
@@ -2129,7 +2130,7 @@
                     </w:txbxContent>
                   </v:textbox>
                 </v:roundrect>
-                <v:roundrect id="Rounded Rectangle 49" o:spid="_x0000_s1035" style="position:absolute;left:50497;top:34283;width:14033;height:6693;visibility:visible;mso-wrap-style:square;v-text-anchor:middle" arcsize="10923f" o:gfxdata="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" filled="f" strokecolor="#7f7f7f [1612]" strokeweight="2pt">
+                <v:roundrect id="Rounded Rectangle 49" o:spid="_x0000_s1035" style="position:absolute;left:50497;top:34283;width:14033;height:6693;visibility:visible;mso-wrap-style:square;v-text-anchor:middle" arcsize="10923f" o:gfxdata="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" filled="f" strokecolor="#7f7f7f [1612]" strokeweight="2pt">
                   <v:textbox>
                     <w:txbxContent>
                       <w:p>
@@ -2156,7 +2157,7 @@
                     </w:txbxContent>
                   </v:textbox>
                 </v:roundrect>
-                <v:roundrect id="Rounded Rectangle 50" o:spid="_x0000_s1036" style="position:absolute;left:64530;top:11835;width:14034;height:6693;visibility:visible;mso-wrap-style:square;v-text-anchor:middle" arcsize="10923f" o:gfxdata="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" filled="f" strokecolor="#7f7f7f [1612]" strokeweight="2pt">
+                <v:roundrect id="Rounded Rectangle 50" o:spid="_x0000_s1036" style="position:absolute;left:64530;top:11835;width:14034;height:6693;visibility:visible;mso-wrap-style:square;v-text-anchor:middle" arcsize="10923f" o:gfxdata="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" filled="f" strokecolor="#7f7f7f [1612]" strokeweight="2pt">
                   <v:textbox>
                     <w:txbxContent>
                       <w:p>
@@ -2183,7 +2184,7 @@
                     </w:txbxContent>
                   </v:textbox>
                 </v:roundrect>
-                <v:roundrect id="Rounded Rectangle 51" o:spid="_x0000_s1037" style="position:absolute;left:37417;top:24913;width:14033;height:6693;visibility:visible;mso-wrap-style:square;v-text-anchor:middle" arcsize="10923f" o:gfxdata="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" filled="f" strokecolor="#7f7f7f [1612]" strokeweight="2pt">
+                <v:roundrect id="Rounded Rectangle 51" o:spid="_x0000_s1037" style="position:absolute;left:37417;top:24913;width:14033;height:6693;visibility:visible;mso-wrap-style:square;v-text-anchor:middle" arcsize="10923f" o:gfxdata="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" filled="f" strokecolor="#7f7f7f [1612]" strokeweight="2pt">
                   <v:textbox>
                     <w:txbxContent>
                       <w:p>
@@ -2214,10 +2215,10 @@
                   <v:path arrowok="t" fillok="f" o:connecttype="none"/>
                   <o:lock v:ext="edit" shapetype="t"/>
                 </v:shapetype>
-                <v:shape id="Straight Arrow Connector 52" o:spid="_x0000_s1038" type="#_x0000_t32" style="position:absolute;left:51450;top:18528;width:20097;height:9732;flip:x;visibility:visible;mso-wrap-style:square" o:connectortype="straight" o:gfxdata="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" strokecolor="black [3213]">
+                <v:shape id="Straight Arrow Connector 52" o:spid="_x0000_s1038" type="#_x0000_t32" style="position:absolute;left:51450;top:18528;width:20097;height:9732;flip:x;visibility:visible;mso-wrap-style:square" o:connectortype="straight" o:gfxdata="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" strokecolor="black [3213]">
                   <v:stroke dashstyle="dash" endarrow="open"/>
                 </v:shape>
-                <v:roundrect id="Rounded Rectangle 54" o:spid="_x0000_s1039" style="position:absolute;left:69309;top:22081;width:14033;height:6693;visibility:visible;mso-wrap-style:square;v-text-anchor:middle" arcsize="10923f" o:gfxdata="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" filled="f" strokecolor="#7f7f7f [1612]" strokeweight="2pt">
+                <v:roundrect id="Rounded Rectangle 54" o:spid="_x0000_s1039" style="position:absolute;left:69309;top:22081;width:14033;height:6693;visibility:visible;mso-wrap-style:square;v-text-anchor:middle" arcsize="10923f" o:gfxdata="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" filled="f" strokecolor="#7f7f7f [1612]" strokeweight="2pt">
                   <v:textbox>
                     <w:txbxContent>
                       <w:p>
@@ -2244,16 +2245,16 @@
                     </w:txbxContent>
                   </v:textbox>
                 </v:roundrect>
-                <v:shape id="Straight Arrow Connector 55" o:spid="_x0000_s1040" type="#_x0000_t32" style="position:absolute;left:51450;top:25428;width:17859;height:2832;flip:x;visibility:visible;mso-wrap-style:square" o:connectortype="straight" o:gfxdata="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" strokecolor="black [3213]">
+                <v:shape id="Straight Arrow Connector 55" o:spid="_x0000_s1040" type="#_x0000_t32" style="position:absolute;left:51450;top:25428;width:17859;height:2832;flip:x;visibility:visible;mso-wrap-style:square" o:connectortype="straight" o:gfxdata="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" strokecolor="black [3213]">
                   <v:stroke dashstyle="dash" endarrow="open"/>
                 </v:shape>
-                <v:shape id="Straight Arrow Connector 56" o:spid="_x0000_s1041" type="#_x0000_t32" style="position:absolute;left:30400;top:31606;width:14034;height:2039;flip:y;visibility:visible;mso-wrap-style:square" o:connectortype="straight" o:gfxdata="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" strokecolor="black [3213]">
+                <v:shape id="Straight Arrow Connector 56" o:spid="_x0000_s1041" type="#_x0000_t32" style="position:absolute;left:30400;top:31606;width:14034;height:2039;flip:y;visibility:visible;mso-wrap-style:square" o:connectortype="straight" o:gfxdata="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" strokecolor="black [3213]">
                   <v:stroke endarrow="open"/>
                 </v:shape>
-                <v:shape id="Straight Arrow Connector 57" o:spid="_x0000_s1042" type="#_x0000_t32" style="position:absolute;left:44434;top:31606;width:13079;height:2677;flip:x y;visibility:visible;mso-wrap-style:square" o:connectortype="straight" o:gfxdata="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" strokecolor="black [3213]">
+                <v:shape id="Straight Arrow Connector 57" o:spid="_x0000_s1042" type="#_x0000_t32" style="position:absolute;left:44434;top:31606;width:13079;height:2677;flip:x y;visibility:visible;mso-wrap-style:square" o:connectortype="straight" o:gfxdata="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" strokecolor="black [3213]">
                   <v:stroke endarrow="open"/>
                 </v:shape>
-                <v:roundrect id="Rounded Rectangle 58" o:spid="_x0000_s1043" style="position:absolute;left:69309;top:34139;width:14027;height:6686;visibility:visible;mso-wrap-style:square;v-text-anchor:middle" arcsize="10923f" o:gfxdata="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" filled="f" strokecolor="#7f7f7f [1612]" strokeweight="2pt">
+                <v:roundrect id="Rounded Rectangle 58" o:spid="_x0000_s1043" style="position:absolute;left:69309;top:34139;width:14027;height:6686;visibility:visible;mso-wrap-style:square;v-text-anchor:middle" arcsize="10923f" o:gfxdata="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" filled="f" strokecolor="#7f7f7f [1612]" strokeweight="2pt">
                   <v:textbox>
                     <w:txbxContent>
                       <w:p>
@@ -2279,10 +2280,10 @@
                     </w:txbxContent>
                   </v:textbox>
                 </v:roundrect>
-                <v:shape id="Straight Arrow Connector 59" o:spid="_x0000_s1044" type="#_x0000_t32" style="position:absolute;left:51450;top:28260;width:17859;height:9222;flip:x y;visibility:visible;mso-wrap-style:square" o:connectortype="straight" o:gfxdata="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" strokecolor="black [3213]">
+                <v:shape id="Straight Arrow Connector 59" o:spid="_x0000_s1044" type="#_x0000_t32" style="position:absolute;left:51450;top:28260;width:17859;height:9222;flip:x y;visibility:visible;mso-wrap-style:square" o:connectortype="straight" o:gfxdata="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" strokecolor="black [3213]">
                   <v:stroke dashstyle="dash" endarrow="open"/>
                 </v:shape>
-                <v:roundrect id="Rounded Rectangle 60" o:spid="_x0000_s1045" style="position:absolute;left:50509;top:2895;width:14021;height:6680;visibility:visible;mso-wrap-style:square;v-text-anchor:middle" arcsize="10923f" o:gfxdata="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" filled="f" strokecolor="#7f7f7f [1612]" strokeweight="2pt">
+                <v:roundrect id="Rounded Rectangle 60" o:spid="_x0000_s1045" style="position:absolute;left:50509;top:2895;width:14021;height:6680;visibility:visible;mso-wrap-style:square;v-text-anchor:middle" arcsize="10923f" o:gfxdata="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" filled="f" strokecolor="#7f7f7f [1612]" strokeweight="2pt">
                   <v:textbox>
                     <w:txbxContent>
                       <w:p>
@@ -2308,7 +2309,7 @@
                     </w:txbxContent>
                   </v:textbox>
                 </v:roundrect>
-                <v:shape id="Text Box 20" o:spid="_x0000_s1046" type="#_x0000_t202" style="position:absolute;left:45905;top:21067;width:8185;height:3201;visibility:visible;mso-wrap-style:none;v-text-anchor:top" o:gfxdata="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" fillcolor="white [3201]" stroked="f" strokeweight=".5pt">
+                <v:shape id="Text Box 20" o:spid="_x0000_s1046" type="#_x0000_t202" style="position:absolute;left:45905;top:21067;width:8185;height:3201;visibility:visible;mso-wrap-style:none;v-text-anchor:top" o:gfxdata="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" fillcolor="white [3201]" stroked="f" strokeweight=".5pt">
                   <v:textbox>
                     <w:txbxContent>
                       <w:p>
@@ -2329,13 +2330,13 @@
                     </w:txbxContent>
                   </v:textbox>
                 </v:shape>
-                <v:shape id="Straight Arrow Connector 62" o:spid="_x0000_s1047" type="#_x0000_t32" style="position:absolute;left:44434;top:9575;width:13086;height:15338;flip:x;visibility:visible;mso-wrap-style:square" o:connectortype="straight" o:gfxdata="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" strokecolor="black [3213]">
+                <v:shape id="Straight Arrow Connector 62" o:spid="_x0000_s1047" type="#_x0000_t32" style="position:absolute;left:44434;top:9575;width:13086;height:15338;flip:x;visibility:visible;mso-wrap-style:square" o:connectortype="straight" o:gfxdata="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" strokecolor="black [3213]">
                   <v:stroke dashstyle="dash" endarrow="open"/>
                 </v:shape>
-                <v:shape id="Straight Arrow Connector 63" o:spid="_x0000_s1048" type="#_x0000_t32" style="position:absolute;left:39869;top:9429;width:4565;height:15484;visibility:visible;mso-wrap-style:square" o:connectortype="straight" o:gfxdata="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" strokecolor="black [3213]">
+                <v:shape id="Straight Arrow Connector 63" o:spid="_x0000_s1048" type="#_x0000_t32" style="position:absolute;left:39869;top:9429;width:4565;height:15484;visibility:visible;mso-wrap-style:square" o:connectortype="straight" o:gfxdata="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" strokecolor="black [3213]">
                   <v:stroke dashstyle="dash" endarrow="open"/>
                 </v:shape>
-                <v:roundrect id="Rounded Rectangle 64" o:spid="_x0000_s1049" style="position:absolute;left:32862;top:2755;width:14015;height:6674;visibility:visible;mso-wrap-style:square;v-text-anchor:middle" arcsize="10923f" o:gfxdata="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" filled="f" strokecolor="#7f7f7f [1612]" strokeweight="2pt">
+                <v:roundrect id="Rounded Rectangle 64" o:spid="_x0000_s1049" style="position:absolute;left:32862;top:2755;width:14015;height:6674;visibility:visible;mso-wrap-style:square;v-text-anchor:middle" arcsize="10923f" o:gfxdata="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" filled="f" strokecolor="#7f7f7f [1612]" strokeweight="2pt">
                   <v:textbox>
                     <w:txbxContent>
                       <w:p>
@@ -2358,7 +2359,7 @@
                     </w:txbxContent>
                   </v:textbox>
                 </v:roundrect>
-                <v:roundrect id="Rounded Rectangle 65" o:spid="_x0000_s1050" style="position:absolute;left:15225;top:2755;width:14008;height:6667;visibility:visible;mso-wrap-style:square;v-text-anchor:middle" arcsize="10923f" o:gfxdata="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" filled="f" strokecolor="#7f7f7f [1612]" strokeweight="2pt">
+                <v:roundrect id="Rounded Rectangle 65" o:spid="_x0000_s1050" style="position:absolute;left:15225;top:2755;width:14008;height:6667;visibility:visible;mso-wrap-style:square;v-text-anchor:middle" arcsize="10923f" o:gfxdata="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" filled="f" strokecolor="#7f7f7f [1612]" strokeweight="2pt">
                   <v:textbox>
                     <w:txbxContent>
                       <w:p>
@@ -2384,10 +2385,10 @@
                     </w:txbxContent>
                   </v:textbox>
                 </v:roundrect>
-                <v:shape id="Straight Arrow Connector 66" o:spid="_x0000_s1051" type="#_x0000_t32" style="position:absolute;left:22229;top:9422;width:22211;height:15690;visibility:visible;mso-wrap-style:square" o:connectortype="straight" o:gfxdata="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" strokecolor="black [3213]">
+                <v:shape id="Straight Arrow Connector 66" o:spid="_x0000_s1051" type="#_x0000_t32" style="position:absolute;left:22229;top:9422;width:22211;height:15690;visibility:visible;mso-wrap-style:square" o:connectortype="straight" o:gfxdata="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" strokecolor="black [3213]">
                   <v:stroke dashstyle="dash" endarrow="open"/>
                 </v:shape>
-                <v:roundrect id="Rounded Rectangle 73" o:spid="_x0000_s1052" style="position:absolute;top:19513;width:10526;height:6661;visibility:visible;mso-wrap-style:square;v-text-anchor:middle" arcsize="10923f" o:gfxdata="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" filled="f" strokecolor="#7f7f7f [1612]" strokeweight="2pt">
+                <v:roundrect id="Rounded Rectangle 73" o:spid="_x0000_s1052" style="position:absolute;top:19513;width:10526;height:6661;visibility:visible;mso-wrap-style:square;v-text-anchor:middle" arcsize="10923f" o:gfxdata="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" filled="f" strokecolor="#7f7f7f [1612]" strokeweight="2pt">
                   <v:textbox>
                     <w:txbxContent>
                       <w:p>
@@ -2413,7 +2414,7 @@
                     </w:txbxContent>
                   </v:textbox>
                 </v:roundrect>
-                <v:shape id="Straight Arrow Connector 76" o:spid="_x0000_s1053" type="#_x0000_t32" style="position:absolute;left:10526;top:22827;width:2658;height:16;flip:y;visibility:visible;mso-wrap-style:square" o:connectortype="straight" o:gfxdata="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" strokecolor="black [3213]">
+                <v:shape id="Straight Arrow Connector 76" o:spid="_x0000_s1053" type="#_x0000_t32" style="position:absolute;left:10526;top:22827;width:2658;height:16;flip:y;visibility:visible;mso-wrap-style:square" o:connectortype="straight" o:gfxdata="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" strokecolor="black [3213]">
                   <v:stroke endarrow="open"/>
                 </v:shape>
                 <w10:anchorlock/>
@@ -2438,6 +2439,7 @@
       <w:r>
         <w:rPr>
           <w:noProof/>
+          <w:lang w:val="fr-BE" w:eastAsia="fr-BE"/>
         </w:rPr>
         <w:lastRenderedPageBreak/>
         <mc:AlternateContent>
@@ -3135,13 +3137,13 @@
           </mc:Choice>
           <mc:Fallback>
             <w:pict>
-              <v:group id="Canvas 13" o:spid="_x0000_s1054" editas="canvas" style="width:700.75pt;height:356.95pt;mso-position-horizontal-relative:char;mso-position-vertical-relative:line" coordsize="88988,45326" o:gfxdata="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">
+              <v:group w14:anchorId="42CC4DCA" id="Canvas 13" o:spid="_x0000_s1054" editas="canvas" style="width:700.75pt;height:356.95pt;mso-position-horizontal-relative:char;mso-position-vertical-relative:line" coordsize="88988,45326" o:gfxdata="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">
                 <v:shape id="_x0000_s1055" type="#_x0000_t75" style="position:absolute;width:88988;height:45326;visibility:visible;mso-wrap-style:square">
                   <v:fill o:detectmouseclick="t"/>
                   <v:path o:connecttype="none"/>
                 </v:shape>
-                <v:roundrect id="Rounded Rectangle 14" o:spid="_x0000_s1056" style="position:absolute;left:15098;top:359;width:71870;height:44935;visibility:visible;mso-wrap-style:square;v-text-anchor:middle" arcsize="10923f" o:gfxdata="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" filled="f" strokecolor="#d8d8d8 [2732]" strokeweight="2pt"/>
-                <v:roundrect id="Rounded Rectangle 21" o:spid="_x0000_s1057" style="position:absolute;left:19762;top:1113;width:14034;height:6693;visibility:visible;mso-wrap-style:square;v-text-anchor:middle" arcsize="10923f" o:gfxdata="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" filled="f" strokecolor="#7f7f7f [1612]" strokeweight="2pt">
+                <v:roundrect id="Rounded Rectangle 14" o:spid="_x0000_s1056" style="position:absolute;left:15098;top:359;width:71870;height:44935;visibility:visible;mso-wrap-style:square;v-text-anchor:middle" arcsize="10923f" o:gfxdata="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" filled="f" strokecolor="#d8d8d8 [2732]" strokeweight="2pt"/>
+                <v:roundrect id="Rounded Rectangle 21" o:spid="_x0000_s1057" style="position:absolute;left:19762;top:1113;width:14034;height:6693;visibility:visible;mso-wrap-style:square;v-text-anchor:middle" arcsize="10923f" o:gfxdata="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" filled="f" strokecolor="#7f7f7f [1612]" strokeweight="2pt">
                   <v:textbox>
                     <w:txbxContent>
                       <w:p>
@@ -3168,7 +3170,7 @@
                     </w:txbxContent>
                   </v:textbox>
                 </v:roundrect>
-                <v:roundrect id="Rounded Rectangle 41" o:spid="_x0000_s1058" style="position:absolute;left:19783;top:16414;width:14027;height:6687;visibility:visible;mso-wrap-style:square;v-text-anchor:middle" arcsize="10923f" o:gfxdata="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" filled="f" strokecolor="#7f7f7f [1612]" strokeweight="2pt">
+                <v:roundrect id="Rounded Rectangle 41" o:spid="_x0000_s1058" style="position:absolute;left:19783;top:16414;width:14027;height:6687;visibility:visible;mso-wrap-style:square;v-text-anchor:middle" arcsize="10923f" o:gfxdata="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" filled="f" strokecolor="#7f7f7f [1612]" strokeweight="2pt">
                   <v:textbox>
                     <w:txbxContent>
                       <w:p>
@@ -3191,7 +3193,7 @@
                     </w:txbxContent>
                   </v:textbox>
                 </v:roundrect>
-                <v:roundrect id="Rounded Rectangle 69" o:spid="_x0000_s1059" style="position:absolute;left:19763;top:31921;width:14027;height:6686;visibility:visible;mso-wrap-style:square;v-text-anchor:middle" arcsize="10923f" o:gfxdata="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" filled="f" strokecolor="#7f7f7f [1612]" strokeweight="2pt">
+                <v:roundrect id="Rounded Rectangle 69" o:spid="_x0000_s1059" style="position:absolute;left:19763;top:31921;width:14027;height:6686;visibility:visible;mso-wrap-style:square;v-text-anchor:middle" arcsize="10923f" o:gfxdata="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" filled="f" strokecolor="#7f7f7f [1612]" strokeweight="2pt">
                   <v:textbox>
                     <w:txbxContent>
                       <w:p>
@@ -3217,7 +3219,7 @@
                     </w:txbxContent>
                   </v:textbox>
                 </v:roundrect>
-                <v:roundrect id="Rounded Rectangle 70" o:spid="_x0000_s1060" style="position:absolute;left:19790;top:24022;width:14021;height:6680;visibility:visible;mso-wrap-style:square;v-text-anchor:middle" arcsize="10923f" o:gfxdata="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" filled="f" strokecolor="#7f7f7f [1612]" strokeweight="2pt">
+                <v:roundrect id="Rounded Rectangle 70" o:spid="_x0000_s1060" style="position:absolute;left:19790;top:24022;width:14021;height:6680;visibility:visible;mso-wrap-style:square;v-text-anchor:middle" arcsize="10923f" o:gfxdata="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" filled="f" strokecolor="#7f7f7f [1612]" strokeweight="2pt">
                   <v:textbox>
                     <w:txbxContent>
                       <w:p>
@@ -3243,7 +3245,7 @@
                     </w:txbxContent>
                   </v:textbox>
                 </v:roundrect>
-                <v:roundrect id="Rounded Rectangle 71" o:spid="_x0000_s1061" style="position:absolute;left:19782;top:8710;width:14015;height:6674;visibility:visible;mso-wrap-style:square;v-text-anchor:middle" arcsize="10923f" o:gfxdata="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" filled="f" strokecolor="#7f7f7f [1612]" strokeweight="2pt">
+                <v:roundrect id="Rounded Rectangle 71" o:spid="_x0000_s1061" style="position:absolute;left:19782;top:8710;width:14015;height:6674;visibility:visible;mso-wrap-style:square;v-text-anchor:middle" arcsize="10923f" o:gfxdata="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" filled="f" strokecolor="#7f7f7f [1612]" strokeweight="2pt">
                   <v:textbox>
                     <w:txbxContent>
                       <w:p>
@@ -3266,7 +3268,7 @@
                     </w:txbxContent>
                   </v:textbox>
                 </v:roundrect>
-                <v:roundrect id="Rounded Rectangle 77" o:spid="_x0000_s1062" style="position:absolute;left:1488;top:19450;width:10522;height:6654;visibility:visible;mso-wrap-style:square;v-text-anchor:middle" arcsize="10923f" o:gfxdata="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" filled="f" strokecolor="#7f7f7f [1612]" strokeweight="2pt">
+                <v:roundrect id="Rounded Rectangle 77" o:spid="_x0000_s1062" style="position:absolute;left:1488;top:19450;width:10522;height:6654;visibility:visible;mso-wrap-style:square;v-text-anchor:middle" arcsize="10923f" o:gfxdata="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" filled="f" strokecolor="#7f7f7f [1612]" strokeweight="2pt">
                   <v:textbox>
                     <w:txbxContent>
                       <w:p>
@@ -3289,7 +3291,7 @@
                     </w:txbxContent>
                   </v:textbox>
                 </v:roundrect>
-                <v:roundrect id="Rounded Rectangle 79" o:spid="_x0000_s1063" style="position:absolute;left:35398;top:1113;width:14021;height:6680;visibility:visible;mso-wrap-style:square;v-text-anchor:middle" arcsize="10923f" o:gfxdata="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" filled="f" strokecolor="#7f7f7f [1612]" strokeweight="2pt">
+                <v:roundrect id="Rounded Rectangle 79" o:spid="_x0000_s1063" style="position:absolute;left:35398;top:1113;width:14021;height:6680;visibility:visible;mso-wrap-style:square;v-text-anchor:middle" arcsize="10923f" o:gfxdata="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" filled="f" strokecolor="#7f7f7f [1612]" strokeweight="2pt">
                   <v:textbox>
                     <w:txbxContent>
                       <w:p>
@@ -3315,10 +3317,10 @@
                     </w:txbxContent>
                   </v:textbox>
                 </v:roundrect>
-                <v:shape id="Straight Arrow Connector 80" o:spid="_x0000_s1064" type="#_x0000_t32" style="position:absolute;left:12010;top:22777;width:3088;height:50;visibility:visible;mso-wrap-style:square" o:connectortype="straight" o:gfxdata="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" strokecolor="black [3213]">
+                <v:shape id="Straight Arrow Connector 80" o:spid="_x0000_s1064" type="#_x0000_t32" style="position:absolute;left:12010;top:22777;width:3088;height:50;visibility:visible;mso-wrap-style:square" o:connectortype="straight" o:gfxdata="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" strokecolor="black [3213]">
                   <v:stroke endarrow="open"/>
                 </v:shape>
-                <v:roundrect id="Rounded Rectangle 81" o:spid="_x0000_s1065" style="position:absolute;left:35396;top:8465;width:14015;height:6674;visibility:visible;mso-wrap-style:square;v-text-anchor:middle" arcsize="10923f" o:gfxdata="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" filled="f" strokecolor="#7f7f7f [1612]" strokeweight="2pt">
+                <v:roundrect id="Rounded Rectangle 81" o:spid="_x0000_s1065" style="position:absolute;left:35396;top:8465;width:14015;height:6674;visibility:visible;mso-wrap-style:square;v-text-anchor:middle" arcsize="10923f" o:gfxdata="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" filled="f" strokecolor="#7f7f7f [1612]" strokeweight="2pt">
                   <v:textbox>
                     <w:txbxContent>
                       <w:p>
@@ -3344,7 +3346,7 @@
                     </w:txbxContent>
                   </v:textbox>
                 </v:roundrect>
-                <v:roundrect id="Rounded Rectangle 85" o:spid="_x0000_s1066" style="position:absolute;left:35409;top:16531;width:14008;height:6667;visibility:visible;mso-wrap-style:square;v-text-anchor:middle" arcsize="10923f" o:gfxdata="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" filled="f" strokecolor="#7f7f7f [1612]" strokeweight="2pt">
+                <v:roundrect id="Rounded Rectangle 85" o:spid="_x0000_s1066" style="position:absolute;left:35409;top:16531;width:14008;height:6667;visibility:visible;mso-wrap-style:square;v-text-anchor:middle" arcsize="10923f" o:gfxdata="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" filled="f" strokecolor="#7f7f7f [1612]" strokeweight="2pt">
                   <v:textbox>
                     <w:txbxContent>
                       <w:p>
@@ -3396,7 +3398,7 @@
     </w:p>
     <w:p>
       <w:pPr>
-        <w:pStyle w:val="Subtitle"/>
+        <w:pStyle w:val="Sous-titre"/>
         <w:rPr>
           <w:lang w:val="fr-BE"/>
         </w:rPr>
@@ -3499,7 +3501,7 @@
     </w:p>
     <w:tbl>
       <w:tblPr>
-        <w:tblStyle w:val="TableGrid"/>
+        <w:tblStyle w:val="Grilledutableau"/>
         <w:tblW w:w="0" w:type="auto"/>
         <w:tblLook w:val="04A0" w:firstRow="1" w:lastRow="0" w:firstColumn="1" w:lastColumn="0" w:noHBand="0" w:noVBand="1"/>
       </w:tblPr>
@@ -3865,7 +3867,7 @@
     </w:p>
     <w:p>
       <w:pPr>
-        <w:pStyle w:val="Subtitle"/>
+        <w:pStyle w:val="Sous-titre"/>
         <w:rPr>
           <w:lang w:val="fr-BE"/>
         </w:rPr>
@@ -3935,7 +3937,7 @@
     </w:p>
     <w:p>
       <w:pPr>
-        <w:pStyle w:val="ListParagraph"/>
+        <w:pStyle w:val="Paragraphedeliste"/>
         <w:numPr>
           <w:ilvl w:val="0"/>
           <w:numId w:val="2"/>
@@ -4004,7 +4006,7 @@
     </w:p>
     <w:p>
       <w:pPr>
-        <w:pStyle w:val="ListParagraph"/>
+        <w:pStyle w:val="Paragraphedeliste"/>
         <w:numPr>
           <w:ilvl w:val="0"/>
           <w:numId w:val="2"/>
@@ -4042,6 +4044,7 @@
       <w:r>
         <w:rPr>
           <w:noProof/>
+          <w:lang w:val="fr-BE" w:eastAsia="fr-BE"/>
         </w:rPr>
         <w:drawing>
           <wp:inline distT="0" distB="0" distL="0" distR="0" wp14:anchorId="45C91390" wp14:editId="4E006509">
@@ -4061,7 +4064,7 @@
                     </pic:cNvPicPr>
                   </pic:nvPicPr>
                   <pic:blipFill>
-                    <a:blip r:embed="rId9">
+                    <a:blip r:embed="rId8">
                       <a:extLst>
                         <a:ext uri="{28A0092B-C50C-407E-A947-70E740481C1C}">
                           <a14:useLocalDpi xmlns:a14="http://schemas.microsoft.com/office/drawing/2010/main" val="0"/>
@@ -4128,7 +4131,7 @@
     </w:p>
     <w:p>
       <w:pPr>
-        <w:pStyle w:val="Subtitle"/>
+        <w:pStyle w:val="Sous-titre"/>
         <w:rPr>
           <w:lang w:val="fr-BE"/>
         </w:rPr>
@@ -4181,7 +4184,7 @@
     </w:p>
     <w:p>
       <w:pPr>
-        <w:pStyle w:val="ListParagraph"/>
+        <w:pStyle w:val="Paragraphedeliste"/>
         <w:numPr>
           <w:ilvl w:val="0"/>
           <w:numId w:val="2"/>
@@ -4223,7 +4226,7 @@
     </w:p>
     <w:p>
       <w:pPr>
-        <w:pStyle w:val="ListParagraph"/>
+        <w:pStyle w:val="Paragraphedeliste"/>
         <w:numPr>
           <w:ilvl w:val="0"/>
           <w:numId w:val="2"/>
@@ -4280,6 +4283,7 @@
       <w:r>
         <w:rPr>
           <w:noProof/>
+          <w:lang w:val="fr-BE" w:eastAsia="fr-BE"/>
         </w:rPr>
         <w:drawing>
           <wp:inline distT="0" distB="0" distL="0" distR="0" wp14:anchorId="0030EF6D" wp14:editId="705DE450">
@@ -4299,7 +4303,7 @@
                     </pic:cNvPicPr>
                   </pic:nvPicPr>
                   <pic:blipFill>
-                    <a:blip r:embed="rId10">
+                    <a:blip r:embed="rId9">
                       <a:extLst>
                         <a:ext uri="{28A0092B-C50C-407E-A947-70E740481C1C}">
                           <a14:useLocalDpi xmlns:a14="http://schemas.microsoft.com/office/drawing/2010/main" val="0"/>
@@ -4365,7 +4369,7 @@
     </w:p>
     <w:p>
       <w:pPr>
-        <w:pStyle w:val="ListParagraph"/>
+        <w:pStyle w:val="Paragraphedeliste"/>
         <w:numPr>
           <w:ilvl w:val="0"/>
           <w:numId w:val="1"/>
@@ -4401,7 +4405,7 @@
     </w:p>
     <w:p>
       <w:pPr>
-        <w:pStyle w:val="ListParagraph"/>
+        <w:pStyle w:val="Paragraphedeliste"/>
         <w:numPr>
           <w:ilvl w:val="0"/>
           <w:numId w:val="1"/>
@@ -4426,7 +4430,7 @@
     </w:p>
     <w:p>
       <w:pPr>
-        <w:pStyle w:val="Subtitle"/>
+        <w:pStyle w:val="Sous-titre"/>
         <w:rPr>
           <w:lang w:val="fr-BE"/>
         </w:rPr>
@@ -4524,6 +4528,7 @@
       <w:r>
         <w:rPr>
           <w:noProof/>
+          <w:lang w:val="fr-BE" w:eastAsia="fr-BE"/>
         </w:rPr>
         <w:drawing>
           <wp:inline distT="0" distB="0" distL="0" distR="0" wp14:anchorId="5D0CC859" wp14:editId="4E6EED27">
@@ -4543,7 +4548,7 @@
                     </pic:cNvPicPr>
                   </pic:nvPicPr>
                   <pic:blipFill>
-                    <a:blip r:embed="rId11">
+                    <a:blip r:embed="rId10">
                       <a:extLst>
                         <a:ext uri="{28A0092B-C50C-407E-A947-70E740481C1C}">
                           <a14:useLocalDpi xmlns:a14="http://schemas.microsoft.com/office/drawing/2010/main" val="0"/>
@@ -4584,7 +4589,7 @@
     </w:p>
     <w:p>
       <w:pPr>
-        <w:pStyle w:val="Subtitle"/>
+        <w:pStyle w:val="Sous-titre"/>
         <w:rPr>
           <w:lang w:val="fr-BE"/>
         </w:rPr>
@@ -4618,7 +4623,7 @@
     </w:p>
     <w:p>
       <w:pPr>
-        <w:pStyle w:val="ListParagraph"/>
+        <w:pStyle w:val="Paragraphedeliste"/>
         <w:numPr>
           <w:ilvl w:val="0"/>
           <w:numId w:val="1"/>
@@ -4636,7 +4641,7 @@
     </w:p>
     <w:p>
       <w:pPr>
-        <w:pStyle w:val="ListParagraph"/>
+        <w:pStyle w:val="Paragraphedeliste"/>
         <w:numPr>
           <w:ilvl w:val="0"/>
           <w:numId w:val="1"/>
@@ -4667,7 +4672,7 @@
     </w:p>
     <w:p>
       <w:pPr>
-        <w:pStyle w:val="ListParagraph"/>
+        <w:pStyle w:val="Paragraphedeliste"/>
         <w:numPr>
           <w:ilvl w:val="0"/>
           <w:numId w:val="1"/>
@@ -4685,6 +4690,7 @@
       <w:r>
         <w:rPr>
           <w:noProof/>
+          <w:lang w:val="fr-BE" w:eastAsia="fr-BE"/>
         </w:rPr>
         <w:drawing>
           <wp:inline distT="0" distB="0" distL="0" distR="0" wp14:anchorId="108CBD73" wp14:editId="024C94CF">
@@ -4704,7 +4710,7 @@
                     </pic:cNvPicPr>
                   </pic:nvPicPr>
                   <pic:blipFill>
-                    <a:blip r:embed="rId12">
+                    <a:blip r:embed="rId11">
                       <a:extLst>
                         <a:ext uri="{28A0092B-C50C-407E-A947-70E740481C1C}">
                           <a14:useLocalDpi xmlns:a14="http://schemas.microsoft.com/office/drawing/2010/main" val="0"/>
@@ -4745,7 +4751,7 @@
     </w:p>
     <w:p>
       <w:pPr>
-        <w:pStyle w:val="Subtitle"/>
+        <w:pStyle w:val="Sous-titre"/>
         <w:rPr>
           <w:lang w:val="fr-BE"/>
         </w:rPr>
@@ -4785,7 +4791,7 @@
     </w:p>
     <w:p>
       <w:pPr>
-        <w:pStyle w:val="ListParagraph"/>
+        <w:pStyle w:val="Paragraphedeliste"/>
         <w:numPr>
           <w:ilvl w:val="0"/>
           <w:numId w:val="1"/>
@@ -4803,7 +4809,7 @@
     </w:p>
     <w:p>
       <w:pPr>
-        <w:pStyle w:val="ListParagraph"/>
+        <w:pStyle w:val="Paragraphedeliste"/>
         <w:numPr>
           <w:ilvl w:val="0"/>
           <w:numId w:val="1"/>
@@ -4834,7 +4840,7 @@
     </w:p>
     <w:p>
       <w:pPr>
-        <w:pStyle w:val="ListParagraph"/>
+        <w:pStyle w:val="Paragraphedeliste"/>
         <w:numPr>
           <w:ilvl w:val="0"/>
           <w:numId w:val="1"/>
@@ -4852,6 +4858,7 @@
       <w:r>
         <w:rPr>
           <w:noProof/>
+          <w:lang w:val="fr-BE" w:eastAsia="fr-BE"/>
         </w:rPr>
         <w:drawing>
           <wp:inline distT="0" distB="0" distL="0" distR="0" wp14:anchorId="4EF58D3C" wp14:editId="3D380DF1">
@@ -4871,7 +4878,7 @@
                     </pic:cNvPicPr>
                   </pic:nvPicPr>
                   <pic:blipFill>
-                    <a:blip r:embed="rId13">
+                    <a:blip r:embed="rId12">
                       <a:extLst>
                         <a:ext uri="{28A0092B-C50C-407E-A947-70E740481C1C}">
                           <a14:useLocalDpi xmlns:a14="http://schemas.microsoft.com/office/drawing/2010/main" val="0"/>
@@ -4912,7 +4919,7 @@
     </w:p>
     <w:p>
       <w:pPr>
-        <w:pStyle w:val="Subtitle"/>
+        <w:pStyle w:val="Sous-titre"/>
         <w:rPr>
           <w:lang w:val="fr-BE"/>
         </w:rPr>
@@ -4974,6 +4981,7 @@
       <w:r>
         <w:rPr>
           <w:noProof/>
+          <w:lang w:val="fr-BE" w:eastAsia="fr-BE"/>
         </w:rPr>
         <w:lastRenderedPageBreak/>
         <w:drawing>
@@ -4994,7 +5002,7 @@
                     </pic:cNvPicPr>
                   </pic:nvPicPr>
                   <pic:blipFill>
-                    <a:blip r:embed="rId14">
+                    <a:blip r:embed="rId13">
                       <a:extLst>
                         <a:ext uri="{28A0092B-C50C-407E-A947-70E740481C1C}">
                           <a14:useLocalDpi xmlns:a14="http://schemas.microsoft.com/office/drawing/2010/main" val="0"/>
@@ -5035,7 +5043,7 @@
     </w:p>
     <w:p>
       <w:pPr>
-        <w:pStyle w:val="Subtitle"/>
+        <w:pStyle w:val="Sous-titre"/>
         <w:rPr>
           <w:lang w:val="fr-BE"/>
         </w:rPr>
@@ -5108,6 +5116,7 @@
       <w:r>
         <w:rPr>
           <w:noProof/>
+          <w:lang w:val="fr-BE" w:eastAsia="fr-BE"/>
         </w:rPr>
         <w:drawing>
           <wp:inline distT="0" distB="0" distL="0" distR="0" wp14:anchorId="77539BEA" wp14:editId="5D915DBC">
@@ -5127,7 +5136,7 @@
                     </pic:cNvPicPr>
                   </pic:nvPicPr>
                   <pic:blipFill>
-                    <a:blip r:embed="rId15">
+                    <a:blip r:embed="rId14">
                       <a:extLst>
                         <a:ext uri="{28A0092B-C50C-407E-A947-70E740481C1C}">
                           <a14:useLocalDpi xmlns:a14="http://schemas.microsoft.com/office/drawing/2010/main" val="0"/>
@@ -5168,7 +5177,7 @@
     </w:p>
     <w:p>
       <w:pPr>
-        <w:pStyle w:val="Subtitle"/>
+        <w:pStyle w:val="Sous-titre"/>
         <w:rPr>
           <w:lang w:val="fr-BE"/>
         </w:rPr>
@@ -5235,6 +5244,7 @@
       <w:r>
         <w:rPr>
           <w:noProof/>
+          <w:lang w:val="fr-BE" w:eastAsia="fr-BE"/>
         </w:rPr>
         <w:drawing>
           <wp:inline distT="0" distB="0" distL="0" distR="0" wp14:anchorId="2CC5EDB5" wp14:editId="403D0E9F">
@@ -5254,7 +5264,7 @@
                     </pic:cNvPicPr>
                   </pic:nvPicPr>
                   <pic:blipFill>
-                    <a:blip r:embed="rId16">
+                    <a:blip r:embed="rId15">
                       <a:extLst>
                         <a:ext uri="{28A0092B-C50C-407E-A947-70E740481C1C}">
                           <a14:useLocalDpi xmlns:a14="http://schemas.microsoft.com/office/drawing/2010/main" val="0"/>
@@ -5295,7 +5305,7 @@
     </w:p>
     <w:p>
       <w:pPr>
-        <w:pStyle w:val="Subtitle"/>
+        <w:pStyle w:val="Sous-titre"/>
         <w:rPr>
           <w:lang w:val="fr-BE"/>
         </w:rPr>
@@ -5329,6 +5339,7 @@
       <w:r>
         <w:rPr>
           <w:noProof/>
+          <w:lang w:val="fr-BE" w:eastAsia="fr-BE"/>
         </w:rPr>
         <w:drawing>
           <wp:inline distT="0" distB="0" distL="0" distR="0" wp14:anchorId="0166C9C0" wp14:editId="5F567203">
@@ -5348,7 +5359,7 @@
                     </pic:cNvPicPr>
                   </pic:nvPicPr>
                   <pic:blipFill>
-                    <a:blip r:embed="rId17">
+                    <a:blip r:embed="rId16">
                       <a:extLst>
                         <a:ext uri="{28A0092B-C50C-407E-A947-70E740481C1C}">
                           <a14:useLocalDpi xmlns:a14="http://schemas.microsoft.com/office/drawing/2010/main" val="0"/>
@@ -5389,7 +5400,7 @@
     </w:p>
     <w:p>
       <w:pPr>
-        <w:pStyle w:val="Subtitle"/>
+        <w:pStyle w:val="Sous-titre"/>
         <w:rPr>
           <w:lang w:val="fr-BE"/>
         </w:rPr>
@@ -5475,6 +5486,7 @@
       <w:r>
         <w:rPr>
           <w:noProof/>
+          <w:lang w:val="fr-BE" w:eastAsia="fr-BE"/>
         </w:rPr>
         <w:drawing>
           <wp:inline distT="0" distB="0" distL="0" distR="0" wp14:anchorId="1260BDD4" wp14:editId="245F19B3">
@@ -5494,7 +5506,7 @@
                     </pic:cNvPicPr>
                   </pic:nvPicPr>
                   <pic:blipFill>
-                    <a:blip r:embed="rId18">
+                    <a:blip r:embed="rId17">
                       <a:extLst>
                         <a:ext uri="{28A0092B-C50C-407E-A947-70E740481C1C}">
                           <a14:useLocalDpi xmlns:a14="http://schemas.microsoft.com/office/drawing/2010/main" val="0"/>
@@ -5535,7 +5547,7 @@
     </w:p>
     <w:p>
       <w:pPr>
-        <w:pStyle w:val="Subtitle"/>
+        <w:pStyle w:val="Sous-titre"/>
         <w:rPr>
           <w:lang w:val="fr-BE"/>
         </w:rPr>
@@ -5569,7 +5581,7 @@
     </w:p>
     <w:p>
       <w:pPr>
-        <w:pStyle w:val="ListParagraph"/>
+        <w:pStyle w:val="Paragraphedeliste"/>
         <w:numPr>
           <w:ilvl w:val="0"/>
           <w:numId w:val="1"/>
@@ -5600,7 +5612,7 @@
     </w:p>
     <w:p>
       <w:pPr>
-        <w:pStyle w:val="ListParagraph"/>
+        <w:pStyle w:val="Paragraphedeliste"/>
         <w:numPr>
           <w:ilvl w:val="0"/>
           <w:numId w:val="1"/>
@@ -5618,6 +5630,7 @@
       <w:r>
         <w:rPr>
           <w:noProof/>
+          <w:lang w:val="fr-BE" w:eastAsia="fr-BE"/>
         </w:rPr>
         <w:drawing>
           <wp:inline distT="0" distB="0" distL="0" distR="0" wp14:anchorId="6F69BDE5" wp14:editId="46A6DA2D">
@@ -5637,7 +5650,7 @@
                     </pic:cNvPicPr>
                   </pic:nvPicPr>
                   <pic:blipFill>
-                    <a:blip r:embed="rId19">
+                    <a:blip r:embed="rId18">
                       <a:extLst>
                         <a:ext uri="{28A0092B-C50C-407E-A947-70E740481C1C}">
                           <a14:useLocalDpi xmlns:a14="http://schemas.microsoft.com/office/drawing/2010/main" val="0"/>
@@ -5678,7 +5691,7 @@
     </w:p>
     <w:p>
       <w:pPr>
-        <w:pStyle w:val="Subtitle"/>
+        <w:pStyle w:val="Sous-titre"/>
         <w:rPr>
           <w:lang w:val="fr-BE"/>
         </w:rPr>
@@ -5712,7 +5725,7 @@
     </w:p>
     <w:p>
       <w:pPr>
-        <w:pStyle w:val="ListParagraph"/>
+        <w:pStyle w:val="Paragraphedeliste"/>
         <w:numPr>
           <w:ilvl w:val="0"/>
           <w:numId w:val="1"/>
@@ -5749,7 +5762,7 @@
     </w:p>
     <w:p>
       <w:pPr>
-        <w:pStyle w:val="ListParagraph"/>
+        <w:pStyle w:val="Paragraphedeliste"/>
         <w:numPr>
           <w:ilvl w:val="0"/>
           <w:numId w:val="1"/>
@@ -5768,6 +5781,7 @@
       <w:r>
         <w:rPr>
           <w:noProof/>
+          <w:lang w:val="fr-BE" w:eastAsia="fr-BE"/>
         </w:rPr>
         <w:drawing>
           <wp:inline distT="0" distB="0" distL="0" distR="0" wp14:anchorId="0A0CBE0D" wp14:editId="25E3BA10">
@@ -5787,7 +5801,7 @@
                     </pic:cNvPicPr>
                   </pic:nvPicPr>
                   <pic:blipFill>
-                    <a:blip r:embed="rId20">
+                    <a:blip r:embed="rId19">
                       <a:extLst>
                         <a:ext uri="{28A0092B-C50C-407E-A947-70E740481C1C}">
                           <a14:useLocalDpi xmlns:a14="http://schemas.microsoft.com/office/drawing/2010/main" val="0"/>
@@ -5828,7 +5842,7 @@
     </w:p>
     <w:p>
       <w:pPr>
-        <w:pStyle w:val="Subtitle"/>
+        <w:pStyle w:val="Sous-titre"/>
         <w:rPr>
           <w:lang w:val="fr-BE"/>
         </w:rPr>
@@ -5868,7 +5882,7 @@
     </w:p>
     <w:p>
       <w:pPr>
-        <w:pStyle w:val="ListParagraph"/>
+        <w:pStyle w:val="Paragraphedeliste"/>
         <w:numPr>
           <w:ilvl w:val="0"/>
           <w:numId w:val="1"/>
@@ -5886,6 +5900,7 @@
       <w:r>
         <w:rPr>
           <w:noProof/>
+          <w:lang w:val="fr-BE" w:eastAsia="fr-BE"/>
         </w:rPr>
         <w:drawing>
           <wp:inline distT="0" distB="0" distL="0" distR="0">
@@ -5905,7 +5920,7 @@
                     </pic:cNvPicPr>
                   </pic:nvPicPr>
                   <pic:blipFill>
-                    <a:blip r:embed="rId21">
+                    <a:blip r:embed="rId20">
                       <a:extLst>
                         <a:ext uri="{28A0092B-C50C-407E-A947-70E740481C1C}">
                           <a14:useLocalDpi xmlns:a14="http://schemas.microsoft.com/office/drawing/2010/main" val="0"/>
@@ -5945,7 +5960,7 @@
     </w:p>
     <w:p>
       <w:pPr>
-        <w:pStyle w:val="ListParagraph"/>
+        <w:pStyle w:val="Paragraphedeliste"/>
         <w:numPr>
           <w:ilvl w:val="0"/>
           <w:numId w:val="1"/>
@@ -6003,7 +6018,7 @@
     </w:p>
     <w:p>
       <w:pPr>
-        <w:pStyle w:val="ListParagraph"/>
+        <w:pStyle w:val="Paragraphedeliste"/>
         <w:numPr>
           <w:ilvl w:val="0"/>
           <w:numId w:val="1"/>
@@ -6055,7 +6070,7 @@
     </w:p>
     <w:p>
       <w:pPr>
-        <w:pStyle w:val="Subtitle"/>
+        <w:pStyle w:val="Sous-titre"/>
         <w:rPr>
           <w:lang w:val="fr-BE"/>
         </w:rPr>
@@ -6076,7 +6091,7 @@
     </w:p>
     <w:p>
       <w:pPr>
-        <w:pStyle w:val="NoSpacing"/>
+        <w:pStyle w:val="Sansinterligne"/>
         <w:rPr>
           <w:lang w:val="fr-BE"/>
         </w:rPr>
@@ -6126,6 +6141,7 @@
       <w:r>
         <w:rPr>
           <w:noProof/>
+          <w:lang w:val="fr-BE" w:eastAsia="fr-BE"/>
         </w:rPr>
         <w:drawing>
           <wp:inline distT="0" distB="0" distL="0" distR="0" wp14:anchorId="3D00B4FF" wp14:editId="5F2C76CC">
@@ -6145,7 +6161,7 @@
                     </pic:cNvPicPr>
                   </pic:nvPicPr>
                   <pic:blipFill>
-                    <a:blip r:embed="rId22">
+                    <a:blip r:embed="rId21">
                       <a:extLst>
                         <a:ext uri="{28A0092B-C50C-407E-A947-70E740481C1C}">
                           <a14:useLocalDpi xmlns:a14="http://schemas.microsoft.com/office/drawing/2010/main" val="0"/>
@@ -6198,15 +6214,15 @@
     </w:p>
     <w:p>
       <w:pPr>
-        <w:pStyle w:val="NoSpacing"/>
-        <w:rPr>
-          <w:lang w:val="fr-BE"/>
-        </w:rPr>
-      </w:pPr>
-    </w:p>
-    <w:p>
-      <w:pPr>
-        <w:pStyle w:val="NoSpacing"/>
+        <w:pStyle w:val="Sansinterligne"/>
+        <w:rPr>
+          <w:lang w:val="fr-BE"/>
+        </w:rPr>
+      </w:pPr>
+    </w:p>
+    <w:p>
+      <w:pPr>
+        <w:pStyle w:val="Sansinterligne"/>
         <w:rPr>
           <w:lang w:val="fr-BE"/>
         </w:rPr>
@@ -6256,15 +6272,15 @@
     </w:p>
     <w:p>
       <w:pPr>
-        <w:pStyle w:val="NoSpacing"/>
-        <w:rPr>
-          <w:lang w:val="fr-BE"/>
-        </w:rPr>
-      </w:pPr>
-    </w:p>
-    <w:p>
-      <w:pPr>
-        <w:pStyle w:val="NoSpacing"/>
+        <w:pStyle w:val="Sansinterligne"/>
+        <w:rPr>
+          <w:lang w:val="fr-BE"/>
+        </w:rPr>
+      </w:pPr>
+    </w:p>
+    <w:p>
+      <w:pPr>
+        <w:pStyle w:val="Sansinterligne"/>
         <w:rPr>
           <w:lang w:val="fr-BE"/>
         </w:rPr>
@@ -6308,15 +6324,15 @@
     </w:p>
     <w:p>
       <w:pPr>
-        <w:pStyle w:val="NoSpacing"/>
-        <w:rPr>
-          <w:lang w:val="fr-BE"/>
-        </w:rPr>
-      </w:pPr>
-    </w:p>
-    <w:p>
-      <w:pPr>
-        <w:pStyle w:val="NoSpacing"/>
+        <w:pStyle w:val="Sansinterligne"/>
+        <w:rPr>
+          <w:lang w:val="fr-BE"/>
+        </w:rPr>
+      </w:pPr>
+    </w:p>
+    <w:p>
+      <w:pPr>
+        <w:pStyle w:val="Sansinterligne"/>
         <w:rPr>
           <w:lang w:val="fr-BE"/>
         </w:rPr>
@@ -6395,15 +6411,15 @@
     </w:p>
     <w:p>
       <w:pPr>
-        <w:pStyle w:val="NoSpacing"/>
-        <w:rPr>
-          <w:lang w:val="fr-BE"/>
-        </w:rPr>
-      </w:pPr>
-    </w:p>
-    <w:p>
-      <w:pPr>
-        <w:pStyle w:val="NoSpacing"/>
+        <w:pStyle w:val="Sansinterligne"/>
+        <w:rPr>
+          <w:lang w:val="fr-BE"/>
+        </w:rPr>
+      </w:pPr>
+    </w:p>
+    <w:p>
+      <w:pPr>
+        <w:pStyle w:val="Sansinterligne"/>
         <w:rPr>
           <w:lang w:val="fr-BE"/>
         </w:rPr>
@@ -6447,7 +6463,7 @@
     </w:p>
     <w:p>
       <w:pPr>
-        <w:pStyle w:val="NoSpacing"/>
+        <w:pStyle w:val="Sansinterligne"/>
         <w:rPr>
           <w:lang w:val="fr-BE"/>
         </w:rPr>
@@ -6455,7 +6471,7 @@
     </w:p>
     <w:tbl>
       <w:tblPr>
-        <w:tblStyle w:val="TableGrid"/>
+        <w:tblStyle w:val="Grilledutableau"/>
         <w:tblW w:w="0" w:type="auto"/>
         <w:tblLook w:val="04A0" w:firstRow="1" w:lastRow="0" w:firstColumn="1" w:lastColumn="0" w:noHBand="0" w:noVBand="1"/>
       </w:tblPr>
@@ -6471,7 +6487,7 @@
           </w:tcPr>
           <w:p>
             <w:pPr>
-              <w:pStyle w:val="NoSpacing"/>
+              <w:pStyle w:val="Sansinterligne"/>
               <w:jc w:val="center"/>
               <w:rPr>
                 <w:lang w:val="fr-BE"/>
@@ -6492,7 +6508,7 @@
           </w:tcPr>
           <w:p>
             <w:pPr>
-              <w:pStyle w:val="NoSpacing"/>
+              <w:pStyle w:val="Sansinterligne"/>
               <w:jc w:val="center"/>
               <w:rPr>
                 <w:lang w:val="fr-BE"/>
@@ -6514,7 +6530,7 @@
           </w:tcPr>
           <w:p>
             <w:pPr>
-              <w:pStyle w:val="NoSpacing"/>
+              <w:pStyle w:val="Sansinterligne"/>
               <w:rPr>
                 <w:lang w:val="fr-BE"/>
               </w:rPr>
@@ -6533,7 +6549,7 @@
           </w:tcPr>
           <w:p>
             <w:pPr>
-              <w:pStyle w:val="NoSpacing"/>
+              <w:pStyle w:val="Sansinterligne"/>
               <w:rPr>
                 <w:lang w:val="fr-BE"/>
               </w:rPr>
@@ -6554,7 +6570,7 @@
           </w:tcPr>
           <w:p>
             <w:pPr>
-              <w:pStyle w:val="NoSpacing"/>
+              <w:pStyle w:val="Sansinterligne"/>
               <w:rPr>
                 <w:lang w:val="fr-BE"/>
               </w:rPr>
@@ -6573,7 +6589,7 @@
           </w:tcPr>
           <w:p>
             <w:pPr>
-              <w:pStyle w:val="NoSpacing"/>
+              <w:pStyle w:val="Sansinterligne"/>
               <w:rPr>
                 <w:lang w:val="fr-BE"/>
               </w:rPr>
@@ -6594,7 +6610,7 @@
           </w:tcPr>
           <w:p>
             <w:pPr>
-              <w:pStyle w:val="NoSpacing"/>
+              <w:pStyle w:val="Sansinterligne"/>
               <w:rPr>
                 <w:lang w:val="fr-BE"/>
               </w:rPr>
@@ -6613,7 +6629,7 @@
           </w:tcPr>
           <w:p>
             <w:pPr>
-              <w:pStyle w:val="NoSpacing"/>
+              <w:pStyle w:val="Sansinterligne"/>
               <w:rPr>
                 <w:lang w:val="fr-BE"/>
               </w:rPr>
@@ -6634,7 +6650,7 @@
           </w:tcPr>
           <w:p>
             <w:pPr>
-              <w:pStyle w:val="NoSpacing"/>
+              <w:pStyle w:val="Sansinterligne"/>
               <w:rPr>
                 <w:lang w:val="fr-BE"/>
               </w:rPr>
@@ -6683,7 +6699,7 @@
           </w:tcPr>
           <w:p>
             <w:pPr>
-              <w:pStyle w:val="NoSpacing"/>
+              <w:pStyle w:val="Sansinterligne"/>
               <w:rPr>
                 <w:lang w:val="fr-BE"/>
               </w:rPr>
@@ -6704,7 +6720,7 @@
           </w:tcPr>
           <w:p>
             <w:pPr>
-              <w:pStyle w:val="NoSpacing"/>
+              <w:pStyle w:val="Sansinterligne"/>
               <w:rPr>
                 <w:lang w:val="fr-BE"/>
               </w:rPr>
@@ -6736,7 +6752,7 @@
           </w:tcPr>
           <w:p>
             <w:pPr>
-              <w:pStyle w:val="NoSpacing"/>
+              <w:pStyle w:val="Sansinterligne"/>
               <w:rPr>
                 <w:lang w:val="fr-BE"/>
               </w:rPr>
@@ -6754,15 +6770,15 @@
     </w:tbl>
     <w:p>
       <w:pPr>
-        <w:pStyle w:val="NoSpacing"/>
-        <w:rPr>
-          <w:lang w:val="fr-BE"/>
-        </w:rPr>
-      </w:pPr>
-    </w:p>
-    <w:p>
-      <w:pPr>
-        <w:pStyle w:val="NoSpacing"/>
+        <w:pStyle w:val="Sansinterligne"/>
+        <w:rPr>
+          <w:lang w:val="fr-BE"/>
+        </w:rPr>
+      </w:pPr>
+    </w:p>
+    <w:p>
+      <w:pPr>
+        <w:pStyle w:val="Sansinterligne"/>
         <w:rPr>
           <w:lang w:val="fr-BE"/>
         </w:rPr>
@@ -6776,7 +6792,7 @@
     </w:p>
     <w:p>
       <w:pPr>
-        <w:pStyle w:val="NoSpacing"/>
+        <w:pStyle w:val="Sansinterligne"/>
         <w:numPr>
           <w:ilvl w:val="0"/>
           <w:numId w:val="1"/>
@@ -6794,7 +6810,7 @@
     </w:p>
     <w:p>
       <w:pPr>
-        <w:pStyle w:val="NoSpacing"/>
+        <w:pStyle w:val="Sansinterligne"/>
         <w:numPr>
           <w:ilvl w:val="0"/>
           <w:numId w:val="1"/>
@@ -6812,7 +6828,7 @@
     </w:p>
     <w:p>
       <w:pPr>
-        <w:pStyle w:val="NoSpacing"/>
+        <w:pStyle w:val="Sansinterligne"/>
         <w:numPr>
           <w:ilvl w:val="0"/>
           <w:numId w:val="1"/>
@@ -6830,7 +6846,7 @@
     </w:p>
     <w:p>
       <w:pPr>
-        <w:pStyle w:val="NoSpacing"/>
+        <w:pStyle w:val="Sansinterligne"/>
         <w:numPr>
           <w:ilvl w:val="0"/>
           <w:numId w:val="1"/>
@@ -6848,7 +6864,7 @@
     </w:p>
     <w:p>
       <w:pPr>
-        <w:pStyle w:val="NoSpacing"/>
+        <w:pStyle w:val="Sansinterligne"/>
         <w:numPr>
           <w:ilvl w:val="0"/>
           <w:numId w:val="1"/>
@@ -6872,7 +6888,7 @@
     </w:p>
     <w:p>
       <w:pPr>
-        <w:pStyle w:val="NoSpacing"/>
+        <w:pStyle w:val="Sansinterligne"/>
         <w:rPr>
           <w:lang w:val="fr-BE"/>
         </w:rPr>
@@ -6963,6 +6979,7 @@
       <w:r>
         <w:rPr>
           <w:noProof/>
+          <w:lang w:val="fr-BE" w:eastAsia="fr-BE"/>
         </w:rPr>
         <w:drawing>
           <wp:inline distT="0" distB="0" distL="0" distR="0">
@@ -6982,7 +6999,7 @@
                     </pic:cNvPicPr>
                   </pic:nvPicPr>
                   <pic:blipFill>
-                    <a:blip r:embed="rId23">
+                    <a:blip r:embed="rId22">
                       <a:extLst>
                         <a:ext uri="{28A0092B-C50C-407E-A947-70E740481C1C}">
                           <a14:useLocalDpi xmlns:a14="http://schemas.microsoft.com/office/drawing/2010/main" val="0"/>
@@ -7252,6 +7269,7 @@
       <w:r>
         <w:rPr>
           <w:noProof/>
+          <w:lang w:val="fr-BE" w:eastAsia="fr-BE"/>
         </w:rPr>
         <w:drawing>
           <wp:inline distT="0" distB="0" distL="0" distR="0">
@@ -7271,7 +7289,7 @@
                     </pic:cNvPicPr>
                   </pic:nvPicPr>
                   <pic:blipFill>
-                    <a:blip r:embed="rId24">
+                    <a:blip r:embed="rId23">
                       <a:extLst>
                         <a:ext uri="{28A0092B-C50C-407E-A947-70E740481C1C}">
                           <a14:useLocalDpi xmlns:a14="http://schemas.microsoft.com/office/drawing/2010/main" val="0"/>
@@ -7332,7 +7350,7 @@
     </w:p>
     <w:p>
       <w:pPr>
-        <w:pStyle w:val="Subtitle"/>
+        <w:pStyle w:val="Sous-titre"/>
         <w:rPr>
           <w:lang w:val="fr-BE"/>
         </w:rPr>
@@ -7347,15 +7365,15 @@
     </w:p>
     <w:p>
       <w:pPr>
-        <w:pStyle w:val="NoSpacing"/>
-        <w:rPr>
-          <w:lang w:val="fr-BE"/>
-        </w:rPr>
-      </w:pPr>
-    </w:p>
-    <w:p>
-      <w:pPr>
-        <w:pStyle w:val="NoSpacing"/>
+        <w:pStyle w:val="Sansinterligne"/>
+        <w:rPr>
+          <w:lang w:val="fr-BE"/>
+        </w:rPr>
+      </w:pPr>
+    </w:p>
+    <w:p>
+      <w:pPr>
+        <w:pStyle w:val="Sansinterligne"/>
         <w:rPr>
           <w:lang w:val="fr-BE"/>
         </w:rPr>
@@ -7382,15 +7400,15 @@
     </w:p>
     <w:p>
       <w:pPr>
-        <w:pStyle w:val="NoSpacing"/>
-        <w:rPr>
-          <w:lang w:val="fr-BE"/>
-        </w:rPr>
-      </w:pPr>
-    </w:p>
-    <w:p>
-      <w:pPr>
-        <w:pStyle w:val="NoSpacing"/>
+        <w:pStyle w:val="Sansinterligne"/>
+        <w:rPr>
+          <w:lang w:val="fr-BE"/>
+        </w:rPr>
+      </w:pPr>
+    </w:p>
+    <w:p>
+      <w:pPr>
+        <w:pStyle w:val="Sansinterligne"/>
         <w:rPr>
           <w:lang w:val="fr-BE"/>
         </w:rPr>
@@ -7435,15 +7453,15 @@
     </w:p>
     <w:p>
       <w:pPr>
-        <w:pStyle w:val="NoSpacing"/>
-        <w:rPr>
-          <w:lang w:val="fr-BE"/>
-        </w:rPr>
-      </w:pPr>
-    </w:p>
-    <w:p>
-      <w:pPr>
-        <w:pStyle w:val="NoSpacing"/>
+        <w:pStyle w:val="Sansinterligne"/>
+        <w:rPr>
+          <w:lang w:val="fr-BE"/>
+        </w:rPr>
+      </w:pPr>
+    </w:p>
+    <w:p>
+      <w:pPr>
+        <w:pStyle w:val="Sansinterligne"/>
         <w:rPr>
           <w:lang w:val="fr-BE"/>
         </w:rPr>
@@ -7457,7 +7475,7 @@
     </w:p>
     <w:p>
       <w:pPr>
-        <w:pStyle w:val="Heading2"/>
+        <w:pStyle w:val="Titre2"/>
       </w:pPr>
       <w:r>
         <w:lastRenderedPageBreak/>
@@ -7466,7 +7484,7 @@
     </w:p>
     <w:p>
       <w:pPr>
-        <w:pStyle w:val="NoSpacing"/>
+        <w:pStyle w:val="Sansinterligne"/>
         <w:rPr>
           <w:lang w:val="fr-BE"/>
         </w:rPr>
@@ -7480,6 +7498,7 @@
       <w:r>
         <w:rPr>
           <w:noProof/>
+          <w:lang w:val="fr-BE" w:eastAsia="fr-BE"/>
         </w:rPr>
         <mc:AlternateContent>
           <mc:Choice Requires="wpc">
@@ -8607,12 +8626,12 @@
           </mc:Choice>
           <mc:Fallback>
             <w:pict>
-              <v:group id="Canvas 112" o:spid="_x0000_s1067" editas="canvas" style="width:9in;height:338.1pt;mso-position-horizontal-relative:char;mso-position-vertical-relative:line" coordsize="82296,42932" o:gfxdata="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">
+              <v:group w14:anchorId="386B06BE" id="Canvas 112" o:spid="_x0000_s1067" editas="canvas" style="width:9in;height:338.1pt;mso-position-horizontal-relative:char;mso-position-vertical-relative:line" coordsize="82296,42932" o:gfxdata="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">
                 <v:shape id="_x0000_s1068" type="#_x0000_t75" style="position:absolute;width:82296;height:42932;visibility:visible;mso-wrap-style:square">
                   <v:fill o:detectmouseclick="t"/>
                   <v:path o:connecttype="none"/>
                 </v:shape>
-                <v:shape id="Text Box 20" o:spid="_x0000_s1069" type="#_x0000_t202" style="position:absolute;left:26975;top:12424;width:8185;height:3188;visibility:visible;mso-wrap-style:none;v-text-anchor:top" o:gfxdata="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" fillcolor="white [3201]" stroked="f" strokeweight=".5pt">
+                <v:shape id="Text Box 20" o:spid="_x0000_s1069" type="#_x0000_t202" style="position:absolute;left:26975;top:12424;width:8185;height:3188;visibility:visible;mso-wrap-style:none;v-text-anchor:top" o:gfxdata="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" fillcolor="white [3201]" stroked="f" strokeweight=".5pt">
                   <v:textbox>
                     <w:txbxContent>
                       <w:p>
@@ -8633,7 +8652,7 @@
                     </w:txbxContent>
                   </v:textbox>
                 </v:shape>
-                <v:shape id="Text Box 20" o:spid="_x0000_s1070" type="#_x0000_t202" style="position:absolute;left:36261;top:12373;width:8185;height:3194;visibility:visible;mso-wrap-style:none;v-text-anchor:top" o:gfxdata="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" fillcolor="white [3201]" stroked="f" strokeweight=".5pt">
+                <v:shape id="Text Box 20" o:spid="_x0000_s1070" type="#_x0000_t202" style="position:absolute;left:36261;top:12373;width:8185;height:3194;visibility:visible;mso-wrap-style:none;v-text-anchor:top" o:gfxdata="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" fillcolor="white [3201]" stroked="f" strokeweight=".5pt">
                   <v:textbox>
                     <w:txbxContent>
                       <w:p>
@@ -8654,8 +8673,8 @@
                     </w:txbxContent>
                   </v:textbox>
                 </v:shape>
-                <v:roundrect id="Rounded Rectangle 91" o:spid="_x0000_s1071" style="position:absolute;left:13184;top:359;width:69112;height:41323;visibility:visible;mso-wrap-style:square;v-text-anchor:middle" arcsize="10923f" o:gfxdata="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" filled="f" strokecolor="#d8d8d8 [2732]" strokeweight="2pt"/>
-                <v:roundrect id="Rounded Rectangle 92" o:spid="_x0000_s1072" style="position:absolute;left:21804;top:4161;width:14035;height:6699;visibility:visible;mso-wrap-style:square;v-text-anchor:middle" arcsize="10923f" o:gfxdata="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" filled="f" strokecolor="#7f7f7f [1612]" strokeweight="2pt">
+                <v:roundrect id="Rounded Rectangle 91" o:spid="_x0000_s1071" style="position:absolute;left:13184;top:359;width:69112;height:41323;visibility:visible;mso-wrap-style:square;v-text-anchor:middle" arcsize="10923f" o:gfxdata="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" filled="f" strokecolor="#d8d8d8 [2732]" strokeweight="2pt"/>
+                <v:roundrect id="Rounded Rectangle 92" o:spid="_x0000_s1072" style="position:absolute;left:21804;top:4161;width:14035;height:6699;visibility:visible;mso-wrap-style:square;v-text-anchor:middle" arcsize="10923f" o:gfxdata="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" filled="f" strokecolor="#7f7f7f [1612]" strokeweight="2pt">
                   <v:textbox>
                     <w:txbxContent>
                       <w:p>
@@ -8681,10 +8700,10 @@
                     </w:txbxContent>
                   </v:textbox>
                 </v:roundrect>
-                <v:shape id="Straight Arrow Connector 105" o:spid="_x0000_s1073" type="#_x0000_t32" style="position:absolute;left:28809;top:10860;width:13;height:6666;flip:x;visibility:visible;mso-wrap-style:square" o:connectortype="straight" o:gfxdata="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" strokecolor="black [3213]">
+                <v:shape id="Straight Arrow Connector 105" o:spid="_x0000_s1073" type="#_x0000_t32" style="position:absolute;left:28809;top:10860;width:13;height:6666;flip:x;visibility:visible;mso-wrap-style:square" o:connectortype="straight" o:gfxdata="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" strokecolor="black [3213]">
                   <v:stroke dashstyle="dash" endarrow="open"/>
                 </v:shape>
-                <v:roundrect id="Rounded Rectangle 108" o:spid="_x0000_s1074" style="position:absolute;left:21804;top:17526;width:14009;height:6668;visibility:visible;mso-wrap-style:square;v-text-anchor:middle" arcsize="10923f" o:gfxdata="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" filled="f" strokecolor="#7f7f7f [1612]" strokeweight="2pt">
+                <v:roundrect id="Rounded Rectangle 108" o:spid="_x0000_s1074" style="position:absolute;left:21804;top:17526;width:14009;height:6668;visibility:visible;mso-wrap-style:square;v-text-anchor:middle" arcsize="10923f" o:gfxdata="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" filled="f" strokecolor="#7f7f7f [1612]" strokeweight="2pt">
                   <v:textbox>
                     <w:txbxContent>
                       <w:p>
@@ -8710,7 +8729,7 @@
                     </w:txbxContent>
                   </v:textbox>
                 </v:roundrect>
-                <v:roundrect id="Rounded Rectangle 110" o:spid="_x0000_s1075" style="position:absolute;top:19513;width:10526;height:6661;visibility:visible;mso-wrap-style:square;v-text-anchor:middle" arcsize="10923f" o:gfxdata="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" filled="f" strokecolor="#7f7f7f [1612]" strokeweight="2pt">
+                <v:roundrect id="Rounded Rectangle 110" o:spid="_x0000_s1075" style="position:absolute;top:19513;width:10526;height:6661;visibility:visible;mso-wrap-style:square;v-text-anchor:middle" arcsize="10923f" o:gfxdata="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" filled="f" strokecolor="#7f7f7f [1612]" strokeweight="2pt">
                   <v:textbox>
                     <w:txbxContent>
                       <w:p>
@@ -8736,10 +8755,10 @@
                     </w:txbxContent>
                   </v:textbox>
                 </v:roundrect>
-                <v:shape id="Straight Arrow Connector 111" o:spid="_x0000_s1076" type="#_x0000_t32" style="position:absolute;left:10526;top:22827;width:2658;height:16;flip:y;visibility:visible;mso-wrap-style:square" o:connectortype="straight" o:gfxdata="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" strokecolor="black [3213]">
+                <v:shape id="Straight Arrow Connector 111" o:spid="_x0000_s1076" type="#_x0000_t32" style="position:absolute;left:10526;top:22827;width:2658;height:16;flip:y;visibility:visible;mso-wrap-style:square" o:connectortype="straight" o:gfxdata="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" strokecolor="black [3213]">
                   <v:stroke endarrow="open"/>
                 </v:shape>
-                <v:roundrect id="Rounded Rectangle 113" o:spid="_x0000_s1077" style="position:absolute;left:37442;top:3942;width:14008;height:6661;visibility:visible;mso-wrap-style:square;v-text-anchor:middle" arcsize="10923f" o:gfxdata="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" filled="f" strokecolor="#7f7f7f [1612]" strokeweight="2pt">
+                <v:roundrect id="Rounded Rectangle 113" o:spid="_x0000_s1077" style="position:absolute;left:37442;top:3942;width:14008;height:6661;visibility:visible;mso-wrap-style:square;v-text-anchor:middle" arcsize="10923f" o:gfxdata="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" filled="f" strokecolor="#7f7f7f [1612]" strokeweight="2pt">
                   <v:textbox>
                     <w:txbxContent>
                       <w:p>
@@ -8762,10 +8781,10 @@
                     </w:txbxContent>
                   </v:textbox>
                 </v:roundrect>
-                <v:shape id="Straight Arrow Connector 114" o:spid="_x0000_s1078" type="#_x0000_t32" style="position:absolute;left:28809;top:10603;width:15637;height:6923;flip:x;visibility:visible;mso-wrap-style:square" o:connectortype="straight" o:gfxdata="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" strokecolor="black [3213]">
+                <v:shape id="Straight Arrow Connector 114" o:spid="_x0000_s1078" type="#_x0000_t32" style="position:absolute;left:28809;top:10603;width:15637;height:6923;flip:x;visibility:visible;mso-wrap-style:square" o:connectortype="straight" o:gfxdata="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" strokecolor="black [3213]">
                   <v:stroke dashstyle="dash" endarrow="open"/>
                 </v:shape>
-                <v:roundrect id="Rounded Rectangle 119" o:spid="_x0000_s1079" style="position:absolute;left:65701;top:3943;width:14008;height:6655;visibility:visible;mso-wrap-style:square;v-text-anchor:middle" arcsize="10923f" o:gfxdata="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" filled="f" strokecolor="#7f7f7f [1612]" strokeweight="2pt">
+                <v:roundrect id="Rounded Rectangle 119" o:spid="_x0000_s1079" style="position:absolute;left:65701;top:3943;width:14008;height:6655;visibility:visible;mso-wrap-style:square;v-text-anchor:middle" arcsize="10923f" o:gfxdata="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" filled="f" strokecolor="#7f7f7f [1612]" strokeweight="2pt">
                   <v:textbox>
                     <w:txbxContent>
                       <w:p>
@@ -8808,7 +8827,7 @@
                     </w:txbxContent>
                   </v:textbox>
                 </v:roundrect>
-                <v:roundrect id="Rounded Rectangle 120" o:spid="_x0000_s1080" style="position:absolute;left:65701;top:12372;width:14008;height:6648;visibility:visible;mso-wrap-style:square;v-text-anchor:middle" arcsize="10923f" o:gfxdata="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" filled="f" strokecolor="#7f7f7f [1612]" strokeweight="2pt">
+                <v:roundrect id="Rounded Rectangle 120" o:spid="_x0000_s1080" style="position:absolute;left:65701;top:12372;width:14008;height:6648;visibility:visible;mso-wrap-style:square;v-text-anchor:middle" arcsize="10923f" o:gfxdata="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" filled="f" strokecolor="#7f7f7f [1612]" strokeweight="2pt">
                   <v:textbox>
                     <w:txbxContent>
                       <w:p>
@@ -8831,7 +8850,7 @@
                     </w:txbxContent>
                   </v:textbox>
                 </v:roundrect>
-                <v:roundrect id="Rounded Rectangle 123" o:spid="_x0000_s1081" style="position:absolute;left:65701;top:20725;width:14008;height:6643;visibility:visible;mso-wrap-style:square;v-text-anchor:middle" arcsize="10923f" o:gfxdata="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" filled="f" strokecolor="#7f7f7f [1612]" strokeweight="2pt">
+                <v:roundrect id="Rounded Rectangle 123" o:spid="_x0000_s1081" style="position:absolute;left:65701;top:20725;width:14008;height:6643;visibility:visible;mso-wrap-style:square;v-text-anchor:middle" arcsize="10923f" o:gfxdata="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" filled="f" strokecolor="#7f7f7f [1612]" strokeweight="2pt">
                   <v:textbox>
                     <w:txbxContent>
                       <w:p>
@@ -8857,7 +8876,7 @@
                     </w:txbxContent>
                   </v:textbox>
                 </v:roundrect>
-                <v:roundrect id="Rounded Rectangle 124" o:spid="_x0000_s1082" style="position:absolute;left:65701;top:29019;width:14008;height:6636;visibility:visible;mso-wrap-style:square;v-text-anchor:middle" arcsize="10923f" o:gfxdata="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" filled="f" strokecolor="#7f7f7f [1612]" strokeweight="2pt">
+                <v:roundrect id="Rounded Rectangle 124" o:spid="_x0000_s1082" style="position:absolute;left:65701;top:29019;width:14008;height:6636;visibility:visible;mso-wrap-style:square;v-text-anchor:middle" arcsize="10923f" o:gfxdata="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" filled="f" strokecolor="#7f7f7f [1612]" strokeweight="2pt">
                   <v:textbox>
                     <w:txbxContent>
                       <w:p>
@@ -8883,7 +8902,7 @@
                     </w:txbxContent>
                   </v:textbox>
                 </v:roundrect>
-                <v:roundrect id="Rounded Rectangle 158" o:spid="_x0000_s1083" style="position:absolute;left:50284;top:12883;width:14008;height:6629;visibility:visible;mso-wrap-style:square;v-text-anchor:middle" arcsize="10923f" o:gfxdata="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" filled="f" strokecolor="#7f7f7f [1612]" strokeweight="2pt">
+                <v:roundrect id="Rounded Rectangle 158" o:spid="_x0000_s1083" style="position:absolute;left:50284;top:12883;width:14008;height:6629;visibility:visible;mso-wrap-style:square;v-text-anchor:middle" arcsize="10923f" o:gfxdata="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" filled="f" strokecolor="#7f7f7f [1612]" strokeweight="2pt">
                   <v:textbox>
                     <w:txbxContent>
                       <w:p>
@@ -8909,7 +8928,7 @@
                     </w:txbxContent>
                   </v:textbox>
                 </v:roundrect>
-                <v:roundrect id="Rounded Rectangle 159" o:spid="_x0000_s1084" style="position:absolute;left:50284;top:20864;width:14008;height:8153;visibility:visible;mso-wrap-style:square;v-text-anchor:middle" arcsize="10923f" o:gfxdata="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" filled="f" strokecolor="#7f7f7f [1612]" strokeweight="2pt">
+                <v:roundrect id="Rounded Rectangle 159" o:spid="_x0000_s1084" style="position:absolute;left:50284;top:20864;width:14008;height:8153;visibility:visible;mso-wrap-style:square;v-text-anchor:middle" arcsize="10923f" o:gfxdata="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" filled="f" strokecolor="#7f7f7f [1612]" strokeweight="2pt">
                   <v:textbox>
                     <w:txbxContent>
                       <w:p>
@@ -8955,7 +8974,7 @@
                     </w:txbxContent>
                   </v:textbox>
                 </v:roundrect>
-                <v:roundrect id="Rounded Rectangle 160" o:spid="_x0000_s1085" style="position:absolute;left:50284;top:30720;width:14008;height:8147;visibility:visible;mso-wrap-style:square;v-text-anchor:middle" arcsize="10923f" o:gfxdata="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" filled="f" strokecolor="#7f7f7f [1612]" strokeweight="2pt">
+                <v:roundrect id="Rounded Rectangle 160" o:spid="_x0000_s1085" style="position:absolute;left:50284;top:30720;width:14008;height:8147;visibility:visible;mso-wrap-style:square;v-text-anchor:middle" arcsize="10923f" o:gfxdata="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" filled="f" strokecolor="#7f7f7f [1612]" strokeweight="2pt">
                   <v:textbox>
                     <w:txbxContent>
                       <w:p>
@@ -8981,7 +9000,7 @@
                     </w:txbxContent>
                   </v:textbox>
                 </v:roundrect>
-                <v:roundrect id="Rounded Rectangle 161" o:spid="_x0000_s1086" style="position:absolute;left:35160;top:30718;width:14008;height:8141;visibility:visible;mso-wrap-style:square;v-text-anchor:middle" arcsize="10923f" o:gfxdata="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" filled="f" strokecolor="#7f7f7f [1612]" strokeweight="2pt">
+                <v:roundrect id="Rounded Rectangle 161" o:spid="_x0000_s1086" style="position:absolute;left:35160;top:30718;width:14008;height:8141;visibility:visible;mso-wrap-style:square;v-text-anchor:middle" arcsize="10923f" o:gfxdata="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" filled="f" strokecolor="#7f7f7f [1612]" strokeweight="2pt">
                   <v:textbox>
                     <w:txbxContent>
                       <w:p>
@@ -9013,7 +9032,7 @@
     </w:p>
     <w:p>
       <w:pPr>
-        <w:pStyle w:val="Subtitle"/>
+        <w:pStyle w:val="Sous-titre"/>
         <w:rPr>
           <w:lang w:val="fr-BE"/>
         </w:rPr>
@@ -9111,7 +9130,7 @@
       </w:r>
       <w:r>
         <w:rPr>
-          <w:rStyle w:val="FootnoteReference"/>
+          <w:rStyle w:val="Appelnotedebasdep"/>
           <w:lang w:val="fr-BE"/>
         </w:rPr>
         <w:footnoteReference w:id="4"/>
@@ -9126,7 +9145,7 @@
     </w:p>
     <w:p>
       <w:pPr>
-        <w:pStyle w:val="Subtitle"/>
+        <w:pStyle w:val="Sous-titre"/>
         <w:rPr>
           <w:lang w:val="fr-BE"/>
         </w:rPr>
@@ -9166,6 +9185,7 @@
       <w:r>
         <w:rPr>
           <w:noProof/>
+          <w:lang w:val="fr-BE" w:eastAsia="fr-BE"/>
         </w:rPr>
         <w:drawing>
           <wp:inline distT="0" distB="0" distL="0" distR="0">
@@ -9185,7 +9205,7 @@
                     </pic:cNvPicPr>
                   </pic:nvPicPr>
                   <pic:blipFill>
-                    <a:blip r:embed="rId25">
+                    <a:blip r:embed="rId24">
                       <a:extLst>
                         <a:ext uri="{28A0092B-C50C-407E-A947-70E740481C1C}">
                           <a14:useLocalDpi xmlns:a14="http://schemas.microsoft.com/office/drawing/2010/main" val="0"/>
@@ -9244,7 +9264,7 @@
     </w:p>
     <w:p>
       <w:pPr>
-        <w:pStyle w:val="Subtitle"/>
+        <w:pStyle w:val="Sous-titre"/>
         <w:rPr>
           <w:lang w:val="fr-BE"/>
         </w:rPr>
@@ -9278,6 +9298,7 @@
       <w:r>
         <w:rPr>
           <w:noProof/>
+          <w:lang w:val="fr-BE" w:eastAsia="fr-BE"/>
         </w:rPr>
         <w:drawing>
           <wp:inline distT="0" distB="0" distL="0" distR="0">
@@ -9297,7 +9318,7 @@
                     </pic:cNvPicPr>
                   </pic:nvPicPr>
                   <pic:blipFill>
-                    <a:blip r:embed="rId26">
+                    <a:blip r:embed="rId25">
                       <a:extLst>
                         <a:ext uri="{28A0092B-C50C-407E-A947-70E740481C1C}">
                           <a14:useLocalDpi xmlns:a14="http://schemas.microsoft.com/office/drawing/2010/main" val="0"/>
@@ -9364,6 +9385,7 @@
       <w:r>
         <w:rPr>
           <w:noProof/>
+          <w:lang w:val="fr-BE" w:eastAsia="fr-BE"/>
         </w:rPr>
         <w:drawing>
           <wp:inline distT="0" distB="0" distL="0" distR="0">
@@ -9383,7 +9405,7 @@
                     </pic:cNvPicPr>
                   </pic:nvPicPr>
                   <pic:blipFill>
-                    <a:blip r:embed="rId27">
+                    <a:blip r:embed="rId26">
                       <a:extLst>
                         <a:ext uri="{28A0092B-C50C-407E-A947-70E740481C1C}">
                           <a14:useLocalDpi xmlns:a14="http://schemas.microsoft.com/office/drawing/2010/main" val="0"/>
@@ -9477,6 +9499,7 @@
       <w:r>
         <w:rPr>
           <w:noProof/>
+          <w:lang w:val="fr-BE" w:eastAsia="fr-BE"/>
         </w:rPr>
         <w:lastRenderedPageBreak/>
         <w:drawing>
@@ -9497,7 +9520,7 @@
                     </pic:cNvPicPr>
                   </pic:nvPicPr>
                   <pic:blipFill>
-                    <a:blip r:embed="rId28">
+                    <a:blip r:embed="rId27">
                       <a:extLst>
                         <a:ext uri="{28A0092B-C50C-407E-A947-70E740481C1C}">
                           <a14:useLocalDpi xmlns:a14="http://schemas.microsoft.com/office/drawing/2010/main" val="0"/>
@@ -9562,7 +9585,7 @@
       </w:r>
       <w:r>
         <w:rPr>
-          <w:rStyle w:val="FootnoteReference"/>
+          <w:rStyle w:val="Appelnotedebasdep"/>
           <w:lang w:val="fr-BE"/>
         </w:rPr>
         <w:footnoteReference w:id="5"/>
@@ -9608,7 +9631,7 @@
     </w:p>
     <w:p>
       <w:pPr>
-        <w:pStyle w:val="ListParagraph"/>
+        <w:pStyle w:val="Paragraphedeliste"/>
         <w:numPr>
           <w:ilvl w:val="0"/>
           <w:numId w:val="1"/>
@@ -9639,7 +9662,7 @@
       </w:r>
       <w:r>
         <w:rPr>
-          <w:rStyle w:val="FootnoteReference"/>
+          <w:rStyle w:val="Appelnotedebasdep"/>
           <w:i/>
           <w:lang w:val="fr-BE"/>
         </w:rPr>
@@ -9661,7 +9684,7 @@
     </w:p>
     <w:p>
       <w:pPr>
-        <w:pStyle w:val="ListParagraph"/>
+        <w:pStyle w:val="Paragraphedeliste"/>
         <w:numPr>
           <w:ilvl w:val="0"/>
           <w:numId w:val="1"/>
@@ -9679,22 +9702,22 @@
     </w:p>
     <w:p>
       <w:pPr>
-        <w:pStyle w:val="ListParagraph"/>
-        <w:rPr>
-          <w:lang w:val="fr-BE"/>
-        </w:rPr>
-      </w:pPr>
-    </w:p>
-    <w:p>
-      <w:pPr>
-        <w:rPr>
-          <w:lang w:val="fr-BE"/>
-        </w:rPr>
-      </w:pPr>
-    </w:p>
-    <w:p>
-      <w:pPr>
-        <w:pStyle w:val="ListParagraph"/>
+        <w:pStyle w:val="Paragraphedeliste"/>
+        <w:rPr>
+          <w:lang w:val="fr-BE"/>
+        </w:rPr>
+      </w:pPr>
+    </w:p>
+    <w:p>
+      <w:pPr>
+        <w:rPr>
+          <w:lang w:val="fr-BE"/>
+        </w:rPr>
+      </w:pPr>
+    </w:p>
+    <w:p>
+      <w:pPr>
+        <w:pStyle w:val="Paragraphedeliste"/>
         <w:numPr>
           <w:ilvl w:val="0"/>
           <w:numId w:val="1"/>
@@ -9762,7 +9785,7 @@
       </w:r>
       <w:r>
         <w:rPr>
-          <w:rStyle w:val="FootnoteReference"/>
+          <w:rStyle w:val="Appelnotedebasdep"/>
           <w:lang w:val="fr-BE"/>
         </w:rPr>
         <w:footnoteReference w:id="7"/>
@@ -9790,7 +9813,7 @@
     </w:p>
     <w:p>
       <w:pPr>
-        <w:pStyle w:val="Subtitle"/>
+        <w:pStyle w:val="Sous-titre"/>
         <w:rPr>
           <w:lang w:val="fr-BE"/>
         </w:rPr>
@@ -9844,6 +9867,7 @@
       <w:r>
         <w:rPr>
           <w:noProof/>
+          <w:lang w:val="fr-BE" w:eastAsia="fr-BE"/>
         </w:rPr>
         <w:drawing>
           <wp:inline distT="0" distB="0" distL="0" distR="0">
@@ -9863,7 +9887,7 @@
                     </pic:cNvPicPr>
                   </pic:nvPicPr>
                   <pic:blipFill>
-                    <a:blip r:embed="rId29">
+                    <a:blip r:embed="rId28">
                       <a:extLst>
                         <a:ext uri="{28A0092B-C50C-407E-A947-70E740481C1C}">
                           <a14:useLocalDpi xmlns:a14="http://schemas.microsoft.com/office/drawing/2010/main" val="0"/>
@@ -9910,7 +9934,7 @@
     </w:p>
     <w:p>
       <w:pPr>
-        <w:pStyle w:val="Subtitle"/>
+        <w:pStyle w:val="Sous-titre"/>
         <w:rPr>
           <w:lang w:val="fr-BE"/>
         </w:rPr>
@@ -9956,6 +9980,7 @@
       <w:r>
         <w:rPr>
           <w:noProof/>
+          <w:lang w:val="fr-BE" w:eastAsia="fr-BE"/>
         </w:rPr>
         <w:drawing>
           <wp:inline distT="0" distB="0" distL="0" distR="0">
@@ -9975,7 +10000,7 @@
                     </pic:cNvPicPr>
                   </pic:nvPicPr>
                   <pic:blipFill>
-                    <a:blip r:embed="rId30">
+                    <a:blip r:embed="rId29">
                       <a:extLst>
                         <a:ext uri="{28A0092B-C50C-407E-A947-70E740481C1C}">
                           <a14:useLocalDpi xmlns:a14="http://schemas.microsoft.com/office/drawing/2010/main" val="0"/>
@@ -10033,7 +10058,7 @@
     </w:p>
     <w:p>
       <w:pPr>
-        <w:pStyle w:val="ListParagraph"/>
+        <w:pStyle w:val="Paragraphedeliste"/>
         <w:numPr>
           <w:ilvl w:val="0"/>
           <w:numId w:val="1"/>
@@ -10051,7 +10076,7 @@
     </w:p>
     <w:p>
       <w:pPr>
-        <w:pStyle w:val="ListParagraph"/>
+        <w:pStyle w:val="Paragraphedeliste"/>
         <w:numPr>
           <w:ilvl w:val="0"/>
           <w:numId w:val="1"/>
@@ -10069,7 +10094,7 @@
     </w:p>
     <w:p>
       <w:pPr>
-        <w:pStyle w:val="ListParagraph"/>
+        <w:pStyle w:val="Paragraphedeliste"/>
         <w:numPr>
           <w:ilvl w:val="0"/>
           <w:numId w:val="1"/>
@@ -10106,7 +10131,7 @@
     </w:p>
     <w:p>
       <w:pPr>
-        <w:pStyle w:val="Subtitle"/>
+        <w:pStyle w:val="Sous-titre"/>
         <w:rPr>
           <w:lang w:val="fr-BE"/>
         </w:rPr>
@@ -10152,6 +10177,7 @@
       <w:r>
         <w:rPr>
           <w:noProof/>
+          <w:lang w:val="fr-BE" w:eastAsia="fr-BE"/>
         </w:rPr>
         <w:drawing>
           <wp:inline distT="0" distB="0" distL="0" distR="0">
@@ -10171,7 +10197,7 @@
                     </pic:cNvPicPr>
                   </pic:nvPicPr>
                   <pic:blipFill>
-                    <a:blip r:embed="rId31">
+                    <a:blip r:embed="rId30">
                       <a:extLst>
                         <a:ext uri="{28A0092B-C50C-407E-A947-70E740481C1C}">
                           <a14:useLocalDpi xmlns:a14="http://schemas.microsoft.com/office/drawing/2010/main" val="0"/>
@@ -10233,7 +10259,7 @@
     </w:p>
     <w:p>
       <w:pPr>
-        <w:pStyle w:val="Subtitle"/>
+        <w:pStyle w:val="Sous-titre"/>
         <w:rPr>
           <w:lang w:val="fr-BE"/>
         </w:rPr>
@@ -10417,6 +10443,7 @@
       <w:r>
         <w:rPr>
           <w:noProof/>
+          <w:lang w:val="fr-BE" w:eastAsia="fr-BE"/>
         </w:rPr>
         <w:lastRenderedPageBreak/>
         <mc:AlternateContent>
@@ -11060,15 +11087,15 @@
                   <v:fill o:detectmouseclick="t"/>
                   <v:path o:connecttype="none"/>
                 </v:shape>
-                <v:oval id="Oval 142" o:spid="_x0000_s1089" style="position:absolute;left:3083;top:3551;width:3296;height:3190;visibility:visible;mso-wrap-style:square;v-text-anchor:middle" o:gfxdata="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" fillcolor="black [3213]" strokecolor="black [3213]" strokeweight="2pt"/>
-                <v:oval id="Oval 143" o:spid="_x0000_s1090" style="position:absolute;left:44223;top:24978;width:2347;height:2135;visibility:visible;mso-wrap-style:square;v-text-anchor:middle" o:gfxdata="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" fillcolor="black [3213]" strokecolor="black [3213]" strokeweight="2pt">
+                <v:oval id="Oval 142" o:spid="_x0000_s1089" style="position:absolute;left:3083;top:3551;width:3296;height:3190;visibility:visible;mso-wrap-style:square;v-text-anchor:middle" o:gfxdata="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" fillcolor="black [3213]" strokecolor="black [3213]" strokeweight="2pt"/>
+                <v:oval id="Oval 143" o:spid="_x0000_s1090" style="position:absolute;left:44223;top:24978;width:2347;height:2135;visibility:visible;mso-wrap-style:square;v-text-anchor:middle" o:gfxdata="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" fillcolor="black [3213]" strokecolor="black [3213]" strokeweight="2pt">
                   <v:textbox>
                     <w:txbxContent>
                       <w:p/>
                     </w:txbxContent>
                   </v:textbox>
                 </v:oval>
-                <v:oval id="Oval 144" o:spid="_x0000_s1091" style="position:absolute;left:43270;top:24007;width:3986;height:3863;visibility:visible;mso-wrap-style:square;v-text-anchor:middle" o:gfxdata="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" filled="f" strokecolor="black [3213]" strokeweight="2pt">
+                <v:oval id="Oval 144" o:spid="_x0000_s1091" style="position:absolute;left:43270;top:24007;width:3986;height:3863;visibility:visible;mso-wrap-style:square;v-text-anchor:middle" o:gfxdata="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" filled="f" strokecolor="black [3213]" strokeweight="2pt">
                   <v:textbox>
                     <w:txbxContent>
                       <w:p>
@@ -11086,7 +11113,7 @@
                     </w:txbxContent>
                   </v:textbox>
                 </v:oval>
-                <v:roundrect id="Rounded Rectangle 145" o:spid="_x0000_s1092" style="position:absolute;left:15808;top:1800;width:14008;height:6661;visibility:visible;mso-wrap-style:square;v-text-anchor:middle" arcsize="10923f" o:gfxdata="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" filled="f" strokecolor="#7f7f7f [1612]" strokeweight="2pt">
+                <v:roundrect id="Rounded Rectangle 145" o:spid="_x0000_s1092" style="position:absolute;left:15808;top:1800;width:14008;height:6661;visibility:visible;mso-wrap-style:square;v-text-anchor:middle" arcsize="10923f" o:gfxdata="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" filled="f" strokecolor="#7f7f7f [1612]" strokeweight="2pt">
                   <v:textbox>
                     <w:txbxContent>
                       <w:p>
@@ -11109,7 +11136,7 @@
                     </w:txbxContent>
                   </v:textbox>
                 </v:roundrect>
-                <v:roundrect id="Rounded Rectangle 146" o:spid="_x0000_s1093" style="position:absolute;left:15808;top:22724;width:14008;height:6661;visibility:visible;mso-wrap-style:square;v-text-anchor:middle" arcsize="10923f" o:gfxdata="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" filled="f" strokecolor="#7f7f7f [1612]" strokeweight="2pt">
+                <v:roundrect id="Rounded Rectangle 146" o:spid="_x0000_s1093" style="position:absolute;left:15808;top:22724;width:14008;height:6661;visibility:visible;mso-wrap-style:square;v-text-anchor:middle" arcsize="10923f" o:gfxdata="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" filled="f" strokecolor="#7f7f7f [1612]" strokeweight="2pt">
                   <v:textbox>
                     <w:txbxContent>
                       <w:p>
@@ -11132,16 +11159,16 @@
                     </w:txbxContent>
                   </v:textbox>
                 </v:roundrect>
-                <v:shape id="Straight Arrow Connector 147" o:spid="_x0000_s1094" type="#_x0000_t32" style="position:absolute;left:22812;top:8461;width:0;height:14263;visibility:visible;mso-wrap-style:square" o:connectortype="straight" o:gfxdata="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" strokecolor="black [3213]">
+                <v:shape id="Straight Arrow Connector 147" o:spid="_x0000_s1094" type="#_x0000_t32" style="position:absolute;left:22812;top:8461;width:0;height:14263;visibility:visible;mso-wrap-style:square" o:connectortype="straight" o:gfxdata="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" strokecolor="black [3213]">
                   <v:stroke endarrow="open"/>
                 </v:shape>
-                <v:shape id="Straight Arrow Connector 148" o:spid="_x0000_s1095" type="#_x0000_t32" style="position:absolute;left:29816;top:25939;width:13454;height:115;flip:y;visibility:visible;mso-wrap-style:square" o:connectortype="straight" o:gfxdata="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" strokecolor="black [3213]">
+                <v:shape id="Straight Arrow Connector 148" o:spid="_x0000_s1095" type="#_x0000_t32" style="position:absolute;left:29816;top:25939;width:13454;height:115;flip:y;visibility:visible;mso-wrap-style:square" o:connectortype="straight" o:gfxdata="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" strokecolor="black [3213]">
                   <v:stroke endarrow="open"/>
                 </v:shape>
-                <v:shape id="Straight Arrow Connector 149" o:spid="_x0000_s1096" type="#_x0000_t32" style="position:absolute;left:6379;top:5130;width:9429;height:16;flip:y;visibility:visible;mso-wrap-style:square" o:connectortype="straight" o:gfxdata="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" strokecolor="black [3213]">
+                <v:shape id="Straight Arrow Connector 149" o:spid="_x0000_s1096" type="#_x0000_t32" style="position:absolute;left:6379;top:5130;width:9429;height:16;flip:y;visibility:visible;mso-wrap-style:square" o:connectortype="straight" o:gfxdata="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" strokecolor="black [3213]">
                   <v:stroke endarrow="open"/>
                 </v:shape>
-                <v:roundrect id="Rounded Rectangle 150" o:spid="_x0000_s1097" style="position:absolute;left:3083;top:13933;width:14008;height:6661;visibility:visible;mso-wrap-style:square;v-text-anchor:middle" arcsize="10923f" o:gfxdata="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" filled="f" stroked="f" strokeweight="2pt">
+                <v:roundrect id="Rounded Rectangle 150" o:spid="_x0000_s1097" style="position:absolute;left:3083;top:13933;width:14008;height:6661;visibility:visible;mso-wrap-style:square;v-text-anchor:middle" arcsize="10923f" o:gfxdata="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" filled="f" stroked="f" strokeweight="2pt">
                   <v:textbox>
                     <w:txbxContent>
                       <w:p>
@@ -11167,7 +11194,7 @@
                     </w:txbxContent>
                   </v:textbox>
                 </v:roundrect>
-                <v:roundrect id="Rounded Rectangle 151" o:spid="_x0000_s1098" style="position:absolute;left:21802;top:10107;width:14008;height:6661;visibility:visible;mso-wrap-style:square;v-text-anchor:middle" arcsize="10923f" o:gfxdata="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" filled="f" stroked="f" strokeweight="2pt">
+                <v:roundrect id="Rounded Rectangle 151" o:spid="_x0000_s1098" style="position:absolute;left:21802;top:10107;width:14008;height:6661;visibility:visible;mso-wrap-style:square;v-text-anchor:middle" arcsize="10923f" o:gfxdata="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" filled="f" stroked="f" strokeweight="2pt">
                   <v:textbox>
                     <w:txbxContent>
                       <w:p>
@@ -11193,10 +11220,10 @@
                     </w:txbxContent>
                   </v:textbox>
                 </v:roundrect>
-                <v:shape id="Straight Arrow Connector 153" o:spid="_x0000_s1099" type="#_x0000_t32" style="position:absolute;left:4731;top:6741;width:11077;height:19313;visibility:visible;mso-wrap-style:square" o:connectortype="straight" o:gfxdata="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" strokecolor="black [3213]">
+                <v:shape id="Straight Arrow Connector 153" o:spid="_x0000_s1099" type="#_x0000_t32" style="position:absolute;left:4731;top:6741;width:11077;height:19313;visibility:visible;mso-wrap-style:square" o:connectortype="straight" o:gfxdata="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" strokecolor="black [3213]">
                   <v:stroke endarrow="open"/>
                 </v:shape>
-                <v:roundrect id="Rounded Rectangle 154" o:spid="_x0000_s1100" style="position:absolute;left:4226;top:4086;width:14008;height:6661;visibility:visible;mso-wrap-style:square;v-text-anchor:middle" arcsize="10923f" o:gfxdata="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" filled="f" stroked="f" strokeweight="2pt">
+                <v:roundrect id="Rounded Rectangle 154" o:spid="_x0000_s1100" style="position:absolute;left:4226;top:4086;width:14008;height:6661;visibility:visible;mso-wrap-style:square;v-text-anchor:middle" arcsize="10923f" o:gfxdata="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" filled="f" stroked="f" strokeweight="2pt">
                   <v:textbox>
                     <w:txbxContent>
                       <w:p>
@@ -11266,6 +11293,7 @@
       <w:r>
         <w:rPr>
           <w:noProof/>
+          <w:lang w:val="fr-BE" w:eastAsia="fr-BE"/>
         </w:rPr>
         <w:drawing>
           <wp:inline distT="0" distB="0" distL="0" distR="0">
@@ -11285,7 +11313,7 @@
                     </pic:cNvPicPr>
                   </pic:nvPicPr>
                   <pic:blipFill>
-                    <a:blip r:embed="rId32">
+                    <a:blip r:embed="rId31">
                       <a:extLst>
                         <a:ext uri="{28A0092B-C50C-407E-A947-70E740481C1C}">
                           <a14:useLocalDpi xmlns:a14="http://schemas.microsoft.com/office/drawing/2010/main" val="0"/>
@@ -11378,6 +11406,7 @@
       <w:r>
         <w:rPr>
           <w:noProof/>
+          <w:lang w:val="fr-BE" w:eastAsia="fr-BE"/>
         </w:rPr>
         <w:lastRenderedPageBreak/>
         <w:drawing>
@@ -11398,7 +11427,7 @@
                     </pic:cNvPicPr>
                   </pic:nvPicPr>
                   <pic:blipFill>
-                    <a:blip r:embed="rId33">
+                    <a:blip r:embed="rId32">
                       <a:extLst>
                         <a:ext uri="{28A0092B-C50C-407E-A947-70E740481C1C}">
                           <a14:useLocalDpi xmlns:a14="http://schemas.microsoft.com/office/drawing/2010/main" val="0"/>
@@ -11452,6 +11481,7 @@
       <w:r>
         <w:rPr>
           <w:noProof/>
+          <w:lang w:val="fr-BE" w:eastAsia="fr-BE"/>
         </w:rPr>
         <w:drawing>
           <wp:inline distT="0" distB="0" distL="0" distR="0">
@@ -11471,7 +11501,7 @@
                     </pic:cNvPicPr>
                   </pic:nvPicPr>
                   <pic:blipFill>
-                    <a:blip r:embed="rId34">
+                    <a:blip r:embed="rId33">
                       <a:extLst>
                         <a:ext uri="{28A0092B-C50C-407E-A947-70E740481C1C}">
                           <a14:useLocalDpi xmlns:a14="http://schemas.microsoft.com/office/drawing/2010/main" val="0"/>
@@ -11539,6 +11569,7 @@
       <w:r>
         <w:rPr>
           <w:noProof/>
+          <w:lang w:val="fr-BE" w:eastAsia="fr-BE"/>
         </w:rPr>
         <w:drawing>
           <wp:inline distT="0" distB="0" distL="0" distR="0">
@@ -11558,7 +11589,7 @@
                     </pic:cNvPicPr>
                   </pic:nvPicPr>
                   <pic:blipFill>
-                    <a:blip r:embed="rId35">
+                    <a:blip r:embed="rId34">
                       <a:extLst>
                         <a:ext uri="{28A0092B-C50C-407E-A947-70E740481C1C}">
                           <a14:useLocalDpi xmlns:a14="http://schemas.microsoft.com/office/drawing/2010/main" val="0"/>
@@ -11599,7 +11630,7 @@
     </w:p>
     <w:p>
       <w:pPr>
-        <w:pStyle w:val="Subtitle"/>
+        <w:pStyle w:val="Sous-titre"/>
         <w:rPr>
           <w:lang w:val="fr-BE"/>
         </w:rPr>
@@ -11652,6 +11683,7 @@
       <w:r>
         <w:rPr>
           <w:noProof/>
+          <w:lang w:val="fr-BE" w:eastAsia="fr-BE"/>
         </w:rPr>
         <w:drawing>
           <wp:inline distT="0" distB="0" distL="0" distR="0">
@@ -11671,7 +11703,7 @@
                     </pic:cNvPicPr>
                   </pic:nvPicPr>
                   <pic:blipFill>
-                    <a:blip r:embed="rId36">
+                    <a:blip r:embed="rId35">
                       <a:extLst>
                         <a:ext uri="{28A0092B-C50C-407E-A947-70E740481C1C}">
                           <a14:useLocalDpi xmlns:a14="http://schemas.microsoft.com/office/drawing/2010/main" val="0"/>
@@ -11730,7 +11762,7 @@
     </w:p>
     <w:p>
       <w:pPr>
-        <w:pStyle w:val="Subtitle"/>
+        <w:pStyle w:val="Sous-titre"/>
         <w:rPr>
           <w:lang w:val="fr-BE"/>
         </w:rPr>
@@ -11776,6 +11808,7 @@
       <w:r>
         <w:rPr>
           <w:noProof/>
+          <w:lang w:val="fr-BE" w:eastAsia="fr-BE"/>
         </w:rPr>
         <w:drawing>
           <wp:inline distT="0" distB="0" distL="0" distR="0">
@@ -11795,7 +11828,7 @@
                     </pic:cNvPicPr>
                   </pic:nvPicPr>
                   <pic:blipFill>
-                    <a:blip r:embed="rId37">
+                    <a:blip r:embed="rId36">
                       <a:extLst>
                         <a:ext uri="{28A0092B-C50C-407E-A947-70E740481C1C}">
                           <a14:useLocalDpi xmlns:a14="http://schemas.microsoft.com/office/drawing/2010/main" val="0"/>
@@ -11868,6 +11901,7 @@
       <w:r>
         <w:rPr>
           <w:noProof/>
+          <w:lang w:val="fr-BE" w:eastAsia="fr-BE"/>
         </w:rPr>
         <w:drawing>
           <wp:inline distT="0" distB="0" distL="0" distR="0">
@@ -11887,7 +11921,7 @@
                     </pic:cNvPicPr>
                   </pic:nvPicPr>
                   <pic:blipFill>
-                    <a:blip r:embed="rId38">
+                    <a:blip r:embed="rId37">
                       <a:extLst>
                         <a:ext uri="{28A0092B-C50C-407E-A947-70E740481C1C}">
                           <a14:useLocalDpi xmlns:a14="http://schemas.microsoft.com/office/drawing/2010/main" val="0"/>
@@ -11921,7 +11955,7 @@
     </w:p>
     <w:p>
       <w:pPr>
-        <w:pStyle w:val="Subtitle"/>
+        <w:pStyle w:val="Sous-titre"/>
         <w:rPr>
           <w:lang w:val="fr-BE"/>
         </w:rPr>
@@ -11956,6 +11990,7 @@
       <w:r>
         <w:rPr>
           <w:noProof/>
+          <w:lang w:val="fr-BE" w:eastAsia="fr-BE"/>
         </w:rPr>
         <w:drawing>
           <wp:inline distT="0" distB="0" distL="0" distR="0">
@@ -11975,7 +12010,7 @@
                     </pic:cNvPicPr>
                   </pic:nvPicPr>
                   <pic:blipFill>
-                    <a:blip r:embed="rId39">
+                    <a:blip r:embed="rId38">
                       <a:extLst>
                         <a:ext uri="{28A0092B-C50C-407E-A947-70E740481C1C}">
                           <a14:useLocalDpi xmlns:a14="http://schemas.microsoft.com/office/drawing/2010/main" val="0"/>
@@ -12028,7 +12063,7 @@
     </w:p>
     <w:p>
       <w:pPr>
-        <w:pStyle w:val="Subtitle"/>
+        <w:pStyle w:val="Sous-titre"/>
         <w:rPr>
           <w:lang w:val="fr-BE"/>
         </w:rPr>
@@ -12068,6 +12103,7 @@
       <w:r>
         <w:rPr>
           <w:noProof/>
+          <w:lang w:val="fr-BE" w:eastAsia="fr-BE"/>
         </w:rPr>
         <w:drawing>
           <wp:inline distT="0" distB="0" distL="0" distR="0">
@@ -12087,7 +12123,7 @@
                     </pic:cNvPicPr>
                   </pic:nvPicPr>
                   <pic:blipFill>
-                    <a:blip r:embed="rId40">
+                    <a:blip r:embed="rId39">
                       <a:extLst>
                         <a:ext uri="{28A0092B-C50C-407E-A947-70E740481C1C}">
                           <a14:useLocalDpi xmlns:a14="http://schemas.microsoft.com/office/drawing/2010/main" val="0"/>
@@ -12166,6 +12202,7 @@
       <w:r>
         <w:rPr>
           <w:noProof/>
+          <w:lang w:val="fr-BE" w:eastAsia="fr-BE"/>
         </w:rPr>
         <w:drawing>
           <wp:inline distT="0" distB="0" distL="0" distR="0" wp14:anchorId="522DEEF0" wp14:editId="47345B42">
@@ -12185,7 +12222,7 @@
                     </pic:cNvPicPr>
                   </pic:nvPicPr>
                   <pic:blipFill>
-                    <a:blip r:embed="rId41">
+                    <a:blip r:embed="rId40">
                       <a:extLst>
                         <a:ext uri="{28A0092B-C50C-407E-A947-70E740481C1C}">
                           <a14:useLocalDpi xmlns:a14="http://schemas.microsoft.com/office/drawing/2010/main" val="0"/>
@@ -12240,7 +12277,7 @@
     </w:p>
     <w:p>
       <w:pPr>
-        <w:pStyle w:val="Heading2"/>
+        <w:pStyle w:val="Titre2"/>
         <w:rPr>
           <w:lang w:val="fr-BE"/>
         </w:rPr>
@@ -12383,6 +12420,7 @@
       <w:r>
         <w:rPr>
           <w:noProof/>
+          <w:lang w:val="fr-BE" w:eastAsia="fr-BE"/>
         </w:rPr>
         <mc:AlternateContent>
           <mc:Choice Requires="wpc">
@@ -12810,14 +12848,14 @@
                   <v:fill o:detectmouseclick="t"/>
                   <v:path o:connecttype="none"/>
                 </v:shape>
-                <v:roundrect id="Rounded Rectangle 106" o:spid="_x0000_s1103" style="position:absolute;left:3143;top:2519;width:44482;height:24625;visibility:visible;mso-wrap-style:square;v-text-anchor:middle" arcsize="10923f" o:gfxdata="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" filled="f" strokecolor="#d8d8d8 [2732]" strokeweight="2pt">
+                <v:roundrect id="Rounded Rectangle 106" o:spid="_x0000_s1103" style="position:absolute;left:3143;top:2519;width:44482;height:24625;visibility:visible;mso-wrap-style:square;v-text-anchor:middle" arcsize="10923f" o:gfxdata="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" filled="f" strokecolor="#d8d8d8 [2732]" strokeweight="2pt">
                   <v:textbox>
                     <w:txbxContent>
                       <w:p/>
                     </w:txbxContent>
                   </v:textbox>
                 </v:roundrect>
-                <v:roundrect id="Rounded Rectangle 107" o:spid="_x0000_s1104" style="position:absolute;left:7689;top:3591;width:12250;height:5985;visibility:visible;mso-wrap-style:square;v-text-anchor:middle" arcsize="10923f" o:gfxdata="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" filled="f" strokecolor="#7f7f7f [1612]" strokeweight="2pt">
+                <v:roundrect id="Rounded Rectangle 107" o:spid="_x0000_s1104" style="position:absolute;left:7689;top:3591;width:12250;height:5985;visibility:visible;mso-wrap-style:square;v-text-anchor:middle" arcsize="10923f" o:gfxdata="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" filled="f" strokecolor="#7f7f7f [1612]" strokeweight="2pt">
                   <v:textbox>
                     <w:txbxContent>
                       <w:p>
@@ -12860,7 +12898,7 @@
                     </w:txbxContent>
                   </v:textbox>
                 </v:roundrect>
-                <v:roundrect id="Rounded Rectangle 126" o:spid="_x0000_s1105" style="position:absolute;left:7689;top:18781;width:12249;height:5982;visibility:visible;mso-wrap-style:square;v-text-anchor:middle" arcsize="10923f" o:gfxdata="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" filled="f" strokecolor="#7f7f7f [1612]" strokeweight="2pt">
+                <v:roundrect id="Rounded Rectangle 126" o:spid="_x0000_s1105" style="position:absolute;left:7689;top:18781;width:12249;height:5982;visibility:visible;mso-wrap-style:square;v-text-anchor:middle" arcsize="10923f" o:gfxdata="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" filled="f" strokecolor="#7f7f7f [1612]" strokeweight="2pt">
                   <v:textbox>
                     <w:txbxContent>
                       <w:p>
@@ -12883,7 +12921,7 @@
                     </w:txbxContent>
                   </v:textbox>
                 </v:roundrect>
-                <v:roundrect id="Rounded Rectangle 127" o:spid="_x0000_s1106" style="position:absolute;left:26660;top:11184;width:12249;height:5981;visibility:visible;mso-wrap-style:square;v-text-anchor:middle" arcsize="10923f" o:gfxdata="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" filled="f" strokecolor="#7f7f7f [1612]" strokeweight="2pt">
+                <v:roundrect id="Rounded Rectangle 127" o:spid="_x0000_s1106" style="position:absolute;left:26660;top:11184;width:12249;height:5981;visibility:visible;mso-wrap-style:square;v-text-anchor:middle" arcsize="10923f" o:gfxdata="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" filled="f" strokecolor="#7f7f7f [1612]" strokeweight="2pt">
                   <v:textbox>
                     <w:txbxContent>
                       <w:p>
@@ -12906,13 +12944,13 @@
                     </w:txbxContent>
                   </v:textbox>
                 </v:roundrect>
-                <v:shape id="Straight Arrow Connector 128" o:spid="_x0000_s1107" type="#_x0000_t32" style="position:absolute;left:19939;top:6584;width:6721;height:7591;visibility:visible;mso-wrap-style:square" o:connectortype="straight" o:gfxdata="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" strokecolor="black [3213]">
+                <v:shape id="Straight Arrow Connector 128" o:spid="_x0000_s1107" type="#_x0000_t32" style="position:absolute;left:19939;top:6584;width:6721;height:7591;visibility:visible;mso-wrap-style:square" o:connectortype="straight" o:gfxdata="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" strokecolor="black [3213]">
                   <v:stroke endarrow="open"/>
                 </v:shape>
-                <v:shape id="Straight Arrow Connector 130" o:spid="_x0000_s1108" type="#_x0000_t32" style="position:absolute;left:19938;top:14175;width:6722;height:7597;flip:y;visibility:visible;mso-wrap-style:square" o:connectortype="straight" o:gfxdata="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" strokecolor="black [3213]">
+                <v:shape id="Straight Arrow Connector 130" o:spid="_x0000_s1108" type="#_x0000_t32" style="position:absolute;left:19938;top:14175;width:6722;height:7597;flip:y;visibility:visible;mso-wrap-style:square" o:connectortype="straight" o:gfxdata="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" strokecolor="black [3213]">
                   <v:stroke endarrow="open"/>
                 </v:shape>
-                <v:roundrect id="Rounded Rectangle 131" o:spid="_x0000_s1109" style="position:absolute;left:26660;top:18785;width:12249;height:5976;visibility:visible;mso-wrap-style:square;v-text-anchor:middle" arcsize="10923f" o:gfxdata="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" filled="f" strokecolor="#7f7f7f [1612]" strokeweight="2pt">
+                <v:roundrect id="Rounded Rectangle 131" o:spid="_x0000_s1109" style="position:absolute;left:26660;top:18785;width:12249;height:5976;visibility:visible;mso-wrap-style:square;v-text-anchor:middle" arcsize="10923f" o:gfxdata="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" filled="f" strokecolor="#7f7f7f [1612]" strokeweight="2pt">
                   <v:textbox>
                     <w:txbxContent>
                       <w:p>
@@ -12989,7 +13027,7 @@
     </w:p>
     <w:p>
       <w:pPr>
-        <w:pStyle w:val="Subtitle"/>
+        <w:pStyle w:val="Sous-titre"/>
         <w:rPr>
           <w:lang w:val="fr-BE"/>
         </w:rPr>
@@ -13044,6 +13082,7 @@
       <w:r>
         <w:rPr>
           <w:noProof/>
+          <w:lang w:val="fr-BE" w:eastAsia="fr-BE"/>
         </w:rPr>
         <w:drawing>
           <wp:inline distT="0" distB="0" distL="0" distR="0">
@@ -13063,7 +13102,7 @@
                     </pic:cNvPicPr>
                   </pic:nvPicPr>
                   <pic:blipFill>
-                    <a:blip r:embed="rId42">
+                    <a:blip r:embed="rId41">
                       <a:extLst>
                         <a:ext uri="{28A0092B-C50C-407E-A947-70E740481C1C}">
                           <a14:useLocalDpi xmlns:a14="http://schemas.microsoft.com/office/drawing/2010/main" val="0"/>
@@ -13111,7 +13150,7 @@
     </w:p>
     <w:p>
       <w:pPr>
-        <w:pStyle w:val="Subtitle"/>
+        <w:pStyle w:val="Sous-titre"/>
         <w:rPr>
           <w:lang w:val="fr-BE"/>
         </w:rPr>
@@ -13179,6 +13218,7 @@
       <w:r>
         <w:rPr>
           <w:noProof/>
+          <w:lang w:val="fr-BE" w:eastAsia="fr-BE"/>
         </w:rPr>
         <w:drawing>
           <wp:inline distT="0" distB="0" distL="0" distR="0">
@@ -13198,7 +13238,7 @@
                     </pic:cNvPicPr>
                   </pic:nvPicPr>
                   <pic:blipFill>
-                    <a:blip r:embed="rId43">
+                    <a:blip r:embed="rId42">
                       <a:extLst>
                         <a:ext uri="{28A0092B-C50C-407E-A947-70E740481C1C}">
                           <a14:useLocalDpi xmlns:a14="http://schemas.microsoft.com/office/drawing/2010/main" val="0"/>
@@ -13273,6 +13313,7 @@
       <w:r>
         <w:rPr>
           <w:noProof/>
+          <w:lang w:val="fr-BE" w:eastAsia="fr-BE"/>
         </w:rPr>
         <w:drawing>
           <wp:inline distT="0" distB="0" distL="0" distR="0">
@@ -13292,7 +13333,7 @@
                     </pic:cNvPicPr>
                   </pic:nvPicPr>
                   <pic:blipFill>
-                    <a:blip r:embed="rId44">
+                    <a:blip r:embed="rId43">
                       <a:extLst>
                         <a:ext uri="{28A0092B-C50C-407E-A947-70E740481C1C}">
                           <a14:useLocalDpi xmlns:a14="http://schemas.microsoft.com/office/drawing/2010/main" val="0"/>
@@ -13353,7 +13394,7 @@
     </w:p>
     <w:p>
       <w:pPr>
-        <w:pStyle w:val="Subtitle"/>
+        <w:pStyle w:val="Sous-titre"/>
         <w:rPr>
           <w:lang w:val="fr-BE"/>
         </w:rPr>
@@ -13400,7 +13441,7 @@
     </w:p>
     <w:tbl>
       <w:tblPr>
-        <w:tblStyle w:val="TableGrid"/>
+        <w:tblStyle w:val="Grilledutableau"/>
         <w:tblW w:w="0" w:type="auto"/>
         <w:tblLook w:val="04A0" w:firstRow="1" w:lastRow="0" w:firstColumn="1" w:lastColumn="0" w:noHBand="0" w:noVBand="1"/>
       </w:tblPr>
@@ -13661,7 +13702,7 @@
     </w:p>
     <w:p>
       <w:pPr>
-        <w:pStyle w:val="Subtitle"/>
+        <w:pStyle w:val="Sous-titre"/>
         <w:rPr>
           <w:lang w:val="fr-BE"/>
         </w:rPr>
@@ -13744,7 +13785,7 @@
     </w:p>
     <w:tbl>
       <w:tblPr>
-        <w:tblStyle w:val="TableGrid"/>
+        <w:tblStyle w:val="Grilledutableau"/>
         <w:tblW w:w="0" w:type="auto"/>
         <w:tblLook w:val="04A0" w:firstRow="1" w:lastRow="0" w:firstColumn="1" w:lastColumn="0" w:noHBand="0" w:noVBand="1"/>
       </w:tblPr>
@@ -14609,6 +14650,7 @@
       <w:r>
         <w:rPr>
           <w:noProof/>
+          <w:lang w:val="fr-BE" w:eastAsia="fr-BE"/>
         </w:rPr>
         <mc:AlternateContent>
           <mc:Choice Requires="wps">
@@ -14748,6 +14790,7 @@
       <w:r>
         <w:rPr>
           <w:noProof/>
+          <w:lang w:val="fr-BE" w:eastAsia="fr-BE"/>
         </w:rPr>
         <mc:AlternateContent>
           <mc:Choice Requires="wps">
@@ -14827,7 +14870,7 @@
           </mc:Choice>
           <mc:Fallback>
             <w:pict>
-              <v:shape id="_x0000_s1111" type="#_x0000_t202" style="position:absolute;margin-left:84.75pt;margin-top:7.4pt;width:259.5pt;height:110.55pt;z-index:251661312;visibility:visible;mso-wrap-style:square;mso-width-percent:0;mso-height-percent:200;mso-wrap-distance-left:9pt;mso-wrap-distance-top:0;mso-wrap-distance-right:9pt;mso-wrap-distance-bottom:0;mso-position-horizontal:absolute;mso-position-horizontal-relative:text;mso-position-vertical:absolute;mso-position-vertical-relative:text;mso-width-percent:0;mso-height-percent:200;mso-width-relative:margin;mso-height-relative:margin;v-text-anchor:top" o:gfxdata="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">
+              <v:shape w14:anchorId="42474C55" id="_x0000_s1111" type="#_x0000_t202" style="position:absolute;margin-left:84.75pt;margin-top:7.4pt;width:259.5pt;height:110.55pt;z-index:251661312;visibility:visible;mso-wrap-style:square;mso-width-percent:0;mso-height-percent:200;mso-wrap-distance-left:9pt;mso-wrap-distance-top:0;mso-wrap-distance-right:9pt;mso-wrap-distance-bottom:0;mso-position-horizontal:absolute;mso-position-horizontal-relative:text;mso-position-vertical:absolute;mso-position-vertical-relative:text;mso-width-percent:0;mso-height-percent:200;mso-width-relative:margin;mso-height-relative:margin;v-text-anchor:top" o:gfxdata="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">
                 <v:textbox style="mso-fit-shape-to-text:t">
                   <w:txbxContent>
                     <w:p>
@@ -14918,6 +14961,7 @@
       <w:r>
         <w:rPr>
           <w:noProof/>
+          <w:lang w:val="fr-BE" w:eastAsia="fr-BE"/>
         </w:rPr>
         <mc:AlternateContent>
           <mc:Choice Requires="wps">
@@ -15085,7 +15129,7 @@
           </mc:Choice>
           <mc:Fallback>
             <w:pict>
-              <v:shape id="_x0000_s1112" type="#_x0000_t202" style="position:absolute;margin-left:63pt;margin-top:8.4pt;width:344.25pt;height:110.55pt;z-index:251663360;visibility:visible;mso-wrap-style:square;mso-width-percent:0;mso-height-percent:200;mso-wrap-distance-left:9pt;mso-wrap-distance-top:0;mso-wrap-distance-right:9pt;mso-wrap-distance-bottom:0;mso-position-horizontal:absolute;mso-position-horizontal-relative:text;mso-position-vertical:absolute;mso-position-vertical-relative:text;mso-width-percent:0;mso-height-percent:200;mso-width-relative:margin;mso-height-relative:margin;v-text-anchor:top" o:gfxdata="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">
+              <v:shape w14:anchorId="249CB674" id="_x0000_s1112" type="#_x0000_t202" style="position:absolute;margin-left:63pt;margin-top:8.4pt;width:344.25pt;height:110.55pt;z-index:251663360;visibility:visible;mso-wrap-style:square;mso-width-percent:0;mso-height-percent:200;mso-wrap-distance-left:9pt;mso-wrap-distance-top:0;mso-wrap-distance-right:9pt;mso-wrap-distance-bottom:0;mso-position-horizontal:absolute;mso-position-horizontal-relative:text;mso-position-vertical:absolute;mso-position-vertical-relative:text;mso-width-percent:0;mso-height-percent:200;mso-width-relative:margin;mso-height-relative:margin;v-text-anchor:top" o:gfxdata="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">
                 <v:textbox style="mso-fit-shape-to-text:t">
                   <w:txbxContent>
                     <w:p>
@@ -15279,7 +15323,7 @@
       </w:r>
       <w:r>
         <w:rPr>
-          <w:rStyle w:val="FootnoteReference"/>
+          <w:rStyle w:val="Appelnotedebasdep"/>
           <w:lang w:val="fr-BE"/>
         </w:rPr>
         <w:footnoteReference w:id="8"/>
@@ -15292,7 +15336,7 @@
       </w:r>
       <w:r>
         <w:rPr>
-          <w:rStyle w:val="FootnoteReference"/>
+          <w:rStyle w:val="Appelnotedebasdep"/>
           <w:lang w:val="fr-BE"/>
         </w:rPr>
         <w:footnoteReference w:id="9"/>
@@ -15311,7 +15355,7 @@
       </w:r>
       <w:r>
         <w:rPr>
-          <w:rStyle w:val="FootnoteReference"/>
+          <w:rStyle w:val="Appelnotedebasdep"/>
           <w:lang w:val="fr-BE"/>
         </w:rPr>
         <w:footnoteReference w:id="10"/>
@@ -15331,7 +15375,7 @@
     </w:p>
     <w:p>
       <w:pPr>
-        <w:pStyle w:val="Heading2"/>
+        <w:pStyle w:val="Titre2"/>
         <w:rPr>
           <w:lang w:val="fr-BE"/>
         </w:rPr>
@@ -15417,6 +15461,7 @@
       <w:r>
         <w:rPr>
           <w:noProof/>
+          <w:lang w:val="fr-BE" w:eastAsia="fr-BE"/>
         </w:rPr>
         <w:drawing>
           <wp:inline distT="0" distB="0" distL="0" distR="0">
@@ -15436,7 +15481,7 @@
                     </pic:cNvPicPr>
                   </pic:nvPicPr>
                   <pic:blipFill>
-                    <a:blip r:embed="rId45">
+                    <a:blip r:embed="rId44">
                       <a:extLst>
                         <a:ext uri="{28A0092B-C50C-407E-A947-70E740481C1C}">
                           <a14:useLocalDpi xmlns:a14="http://schemas.microsoft.com/office/drawing/2010/main" val="0"/>
@@ -15483,7 +15528,7 @@
     </w:p>
     <w:p>
       <w:pPr>
-        <w:pStyle w:val="Heading1"/>
+        <w:pStyle w:val="Titre1"/>
         <w:rPr>
           <w:lang w:val="fr-BE"/>
         </w:rPr>
@@ -15552,7 +15597,7 @@
     </w:p>
     <w:p>
       <w:pPr>
-        <w:pStyle w:val="Heading2"/>
+        <w:pStyle w:val="Titre2"/>
         <w:rPr>
           <w:lang w:val="fr-BE"/>
         </w:rPr>
@@ -15573,7 +15618,7 @@
     </w:p>
     <w:p>
       <w:pPr>
-        <w:pStyle w:val="NoSpacing"/>
+        <w:pStyle w:val="Sansinterligne"/>
         <w:rPr>
           <w:lang w:val="fr-BE"/>
         </w:rPr>
@@ -15661,7 +15706,7 @@
     </w:p>
     <w:p>
       <w:pPr>
-        <w:pStyle w:val="NoSpacing"/>
+        <w:pStyle w:val="Sansinterligne"/>
       </w:pPr>
       <w:r>
         <w:rPr>
@@ -15675,7 +15720,7 @@
     </w:p>
     <w:p>
       <w:pPr>
-        <w:pStyle w:val="NoSpacing"/>
+        <w:pStyle w:val="Sansinterligne"/>
         <w:numPr>
           <w:ilvl w:val="0"/>
           <w:numId w:val="3"/>
@@ -15693,7 +15738,7 @@
     </w:p>
     <w:p>
       <w:pPr>
-        <w:pStyle w:val="NoSpacing"/>
+        <w:pStyle w:val="Sansinterligne"/>
         <w:numPr>
           <w:ilvl w:val="0"/>
           <w:numId w:val="3"/>
@@ -15711,7 +15756,7 @@
     </w:p>
     <w:p>
       <w:pPr>
-        <w:pStyle w:val="NoSpacing"/>
+        <w:pStyle w:val="Sansinterligne"/>
         <w:numPr>
           <w:ilvl w:val="0"/>
           <w:numId w:val="3"/>
@@ -15729,27 +15774,28 @@
     </w:p>
     <w:p>
       <w:pPr>
-        <w:pStyle w:val="NoSpacing"/>
-        <w:rPr>
-          <w:lang w:val="fr-BE"/>
-        </w:rPr>
-      </w:pPr>
-    </w:p>
-    <w:p>
-      <w:pPr>
-        <w:pStyle w:val="NoSpacing"/>
-        <w:rPr>
-          <w:lang w:val="fr-BE"/>
-        </w:rPr>
-      </w:pPr>
-    </w:p>
-    <w:p>
-      <w:pPr>
-        <w:pStyle w:val="NoSpacing"/>
+        <w:pStyle w:val="Sansinterligne"/>
+        <w:rPr>
+          <w:lang w:val="fr-BE"/>
+        </w:rPr>
+      </w:pPr>
+    </w:p>
+    <w:p>
+      <w:pPr>
+        <w:pStyle w:val="Sansinterligne"/>
+        <w:rPr>
+          <w:lang w:val="fr-BE"/>
+        </w:rPr>
+      </w:pPr>
+    </w:p>
+    <w:p>
+      <w:pPr>
+        <w:pStyle w:val="Sansinterligne"/>
       </w:pPr>
       <w:r>
         <w:rPr>
           <w:noProof/>
+          <w:lang w:val="fr-BE" w:eastAsia="fr-BE"/>
         </w:rPr>
         <w:lastRenderedPageBreak/>
         <mc:AlternateContent>
@@ -16694,12 +16740,12 @@
           </mc:Choice>
           <mc:Fallback>
             <w:pict>
-              <v:group id="Zone de dessin 1" o:spid="_x0000_s1113" editas="canvas" style="width:508.05pt;height:252pt;mso-position-horizontal-relative:char;mso-position-vertical-relative:line" coordsize="64516,32004" o:gfxdata="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">
+              <v:group w14:anchorId="79233915" id="Zone de dessin 1" o:spid="_x0000_s1113" editas="canvas" style="width:508.05pt;height:252pt;mso-position-horizontal-relative:char;mso-position-vertical-relative:line" coordsize="64516,32004" o:gfxdata="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">
                 <v:shape id="_x0000_s1114" type="#_x0000_t75" style="position:absolute;width:64516;height:32004;visibility:visible;mso-wrap-style:square">
                   <v:fill o:detectmouseclick="t"/>
                   <v:path o:connecttype="none"/>
                 </v:shape>
-                <v:rect id="Rectangle 23" o:spid="_x0000_s1115" style="position:absolute;left:2487;top:731;width:8778;height:4755;visibility:visible;mso-wrap-style:square;v-text-anchor:middle" o:gfxdata="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" filled="f" strokecolor="black [3213]" strokeweight="2pt">
+                <v:rect id="Rectangle 23" o:spid="_x0000_s1115" style="position:absolute;left:2487;top:731;width:8778;height:4755;visibility:visible;mso-wrap-style:square;v-text-anchor:middle" o:gfxdata="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" filled="f" strokecolor="black [3213]" strokeweight="2pt">
                   <v:textbox>
                     <w:txbxContent>
                       <w:p>
@@ -16719,7 +16765,7 @@
                     </w:txbxContent>
                   </v:textbox>
                 </v:rect>
-                <v:rect id="Rectangle 24" o:spid="_x0000_s1116" style="position:absolute;left:46088;top:736;width:8776;height:4750;visibility:visible;mso-wrap-style:square;v-text-anchor:middle" o:gfxdata="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" filled="f" strokecolor="black [3213]" strokeweight="2pt">
+                <v:rect id="Rectangle 24" o:spid="_x0000_s1116" style="position:absolute;left:46088;top:736;width:8776;height:4750;visibility:visible;mso-wrap-style:square;v-text-anchor:middle" o:gfxdata="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" filled="f" strokecolor="black [3213]" strokeweight="2pt">
                   <v:textbox>
                     <w:txbxContent>
                       <w:p>
@@ -16745,7 +16791,7 @@
                     </w:txbxContent>
                   </v:textbox>
                 </v:rect>
-                <v:rect id="Rectangle 25" o:spid="_x0000_s1117" style="position:absolute;left:21770;top:922;width:8776;height:4749;visibility:visible;mso-wrap-style:square;v-text-anchor:middle" o:gfxdata="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" filled="f" strokecolor="black [3213]" strokeweight="2pt">
+                <v:rect id="Rectangle 25" o:spid="_x0000_s1117" style="position:absolute;left:21770;top:922;width:8776;height:4749;visibility:visible;mso-wrap-style:square;v-text-anchor:middle" o:gfxdata="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" filled="f" strokecolor="black [3213]" strokeweight="2pt">
                   <v:textbox>
                     <w:txbxContent>
                       <w:p>
@@ -16771,13 +16817,13 @@
                     </w:txbxContent>
                   </v:textbox>
                 </v:rect>
-                <v:line id="Connecteur droit 3" o:spid="_x0000_s1118" style="position:absolute;visibility:visible;mso-wrap-style:square" from="6876,5486" to="6876,30577" o:connectortype="straight" o:gfxdata="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" strokecolor="black [3213]"/>
-                <v:line id="Connecteur droit 106" o:spid="_x0000_s1119" style="position:absolute;visibility:visible;mso-wrap-style:square" from="26519,5671" to="26519,30760" o:connectortype="straight" o:gfxdata="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" strokecolor="black [3213]"/>
-                <v:line id="Connecteur droit 107" o:spid="_x0000_s1120" style="position:absolute;visibility:visible;mso-wrap-style:square" from="50628,5598" to="50628,30687" o:connectortype="straight" o:gfxdata="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" strokecolor="black [3213]"/>
-                <v:shape id="Connecteur droit avec flèche 7" o:spid="_x0000_s1121" type="#_x0000_t32" style="position:absolute;left:6949;top:9070;width:19385;height:0;flip:y;visibility:visible;mso-wrap-style:square" o:connectortype="straight" o:gfxdata="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" strokecolor="black [3213]">
+                <v:line id="Connecteur droit 3" o:spid="_x0000_s1118" style="position:absolute;visibility:visible;mso-wrap-style:square" from="6876,5486" to="6876,30577" o:connectortype="straight" o:gfxdata="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" strokecolor="black [3213]"/>
+                <v:line id="Connecteur droit 106" o:spid="_x0000_s1119" style="position:absolute;visibility:visible;mso-wrap-style:square" from="26519,5671" to="26519,30760" o:connectortype="straight" o:gfxdata="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" strokecolor="black [3213]"/>
+                <v:line id="Connecteur droit 107" o:spid="_x0000_s1120" style="position:absolute;visibility:visible;mso-wrap-style:square" from="50628,5598" to="50628,30687" o:connectortype="straight" o:gfxdata="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" strokecolor="black [3213]"/>
+                <v:shape id="Connecteur droit avec flèche 7" o:spid="_x0000_s1121" type="#_x0000_t32" style="position:absolute;left:6949;top:9070;width:19385;height:0;flip:y;visibility:visible;mso-wrap-style:square" o:connectortype="straight" o:gfxdata="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" strokecolor="black [3213]">
                   <v:stroke endarrow="block"/>
                 </v:shape>
-                <v:shape id="Zone de texte 16" o:spid="_x0000_s1122" type="#_x0000_t202" style="position:absolute;left:7534;top:6144;width:19005;height:2851;visibility:visible;mso-wrap-style:none;v-text-anchor:top" o:gfxdata="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" fillcolor="white [3201]" stroked="f" strokeweight=".5pt">
+                <v:shape id="Zone de texte 16" o:spid="_x0000_s1122" type="#_x0000_t202" style="position:absolute;left:7534;top:6144;width:19005;height:2851;visibility:visible;mso-wrap-style:none;v-text-anchor:top" o:gfxdata="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" fillcolor="white [3201]" stroked="f" strokeweight=".5pt">
                   <v:textbox>
                     <w:txbxContent>
                       <w:p>
@@ -16788,8 +16834,8 @@
                     </w:txbxContent>
                   </v:textbox>
                 </v:shape>
-                <v:group id="Groupe 78" o:spid="_x0000_s1123" style="position:absolute;left:26334;top:10607;width:4682;height:3438" coordorigin="26334,10607" coordsize="4681,3438" o:gfxdata="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">
-                  <v:line id="Connecteur droit 44" o:spid="_x0000_s1124" style="position:absolute;visibility:visible;mso-wrap-style:square" from="26519,10607" to="31016,10607" o:connectortype="straight" o:gfxdata="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" strokecolor="black [3213]"/>
+                <v:group id="Groupe 78" o:spid="_x0000_s1123" style="position:absolute;left:26334;top:10607;width:4682;height:3438" coordorigin="26334,10607" coordsize="4681,3438" o:gfxdata="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">
+                  <v:line id="Connecteur droit 44" o:spid="_x0000_s1124" style="position:absolute;visibility:visible;mso-wrap-style:square" from="26519,10607" to="31016,10607" o:connectortype="straight" o:gfxdata="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" strokecolor="black [3213]"/>
                   <v:shapetype id="_x0000_t34" coordsize="21600,21600" o:spt="34" o:oned="t" adj="10800" path="m,l@0,0@0,21600,21600,21600e" filled="f">
                     <v:stroke joinstyle="miter"/>
                     <v:formulas>
@@ -16801,14 +16847,14 @@
                     </v:handles>
                     <o:lock v:ext="edit" shapetype="t"/>
                   </v:shapetype>
-                  <v:shape id="Connecteur en angle 65" o:spid="_x0000_s1125" type="#_x0000_t34" style="position:absolute;left:26334;top:10607;width:4682;height:3438;rotation:180;flip:y;visibility:visible;mso-wrap-style:square" o:connectortype="elbow" o:gfxdata="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" adj="0" strokecolor="black [3213]">
+                  <v:shape id="Connecteur en angle 65" o:spid="_x0000_s1125" type="#_x0000_t34" style="position:absolute;left:26334;top:10607;width:4682;height:3438;rotation:180;flip:y;visibility:visible;mso-wrap-style:square" o:connectortype="elbow" o:gfxdata="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" adj="0" strokecolor="black [3213]">
                     <v:stroke endarrow="block"/>
                   </v:shape>
                 </v:group>
-                <v:shape id="Connecteur droit avec flèche 83" o:spid="_x0000_s1126" type="#_x0000_t32" style="position:absolute;left:6876;top:16312;width:19678;height:74;flip:x y;visibility:visible;mso-wrap-style:square" o:connectortype="straight" o:gfxdata="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" strokecolor="black [3213]">
+                <v:shape id="Connecteur droit avec flèche 83" o:spid="_x0000_s1126" type="#_x0000_t32" style="position:absolute;left:6876;top:16312;width:19678;height:74;flip:x y;visibility:visible;mso-wrap-style:square" o:connectortype="straight" o:gfxdata="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" strokecolor="black [3213]">
                   <v:stroke dashstyle="dash" endarrow="block"/>
                 </v:shape>
-                <v:shape id="Zone de texte 16" o:spid="_x0000_s1127" type="#_x0000_t202" style="position:absolute;left:8089;top:12772;width:10960;height:2851;visibility:visible;mso-wrap-style:none;v-text-anchor:top" o:gfxdata="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" fillcolor="white [3201]" stroked="f" strokeweight=".5pt">
+                <v:shape id="Zone de texte 16" o:spid="_x0000_s1127" type="#_x0000_t202" style="position:absolute;left:8089;top:12772;width:10960;height:2851;visibility:visible;mso-wrap-style:none;v-text-anchor:top" o:gfxdata="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" fillcolor="white [3201]" stroked="f" strokeweight=".5pt">
                   <v:textbox>
                     <w:txbxContent>
                       <w:p>
@@ -16828,7 +16874,7 @@
                     </w:txbxContent>
                   </v:textbox>
                 </v:shape>
-                <v:rect id="Rectangle 36" o:spid="_x0000_s1128" style="position:absolute;left:33986;top:849;width:8776;height:4749;visibility:visible;mso-wrap-style:square;v-text-anchor:middle" o:gfxdata="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" filled="f" strokecolor="black [3213]" strokeweight="2pt">
+                <v:rect id="Rectangle 36" o:spid="_x0000_s1128" style="position:absolute;left:33986;top:849;width:8776;height:4749;visibility:visible;mso-wrap-style:square;v-text-anchor:middle" o:gfxdata="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" filled="f" strokecolor="black [3213]" strokeweight="2pt">
                   <v:textbox>
                     <w:txbxContent>
                       <w:p>
@@ -16850,8 +16896,8 @@
                     </w:txbxContent>
                   </v:textbox>
                 </v:rect>
-                <v:line id="Connecteur droit 89" o:spid="_x0000_s1129" style="position:absolute;flip:x;visibility:visible;mso-wrap-style:square" from="38369,5598" to="38372,30760" o:connectortype="straight" o:gfxdata="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" strokecolor="black [3213]"/>
-                <v:shape id="Zone de texte 16" o:spid="_x0000_s1130" type="#_x0000_t202" style="position:absolute;left:27320;top:7322;width:16548;height:2852;visibility:visible;mso-wrap-style:none;v-text-anchor:top" o:gfxdata="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" fillcolor="white [3201]" stroked="f" strokeweight=".5pt">
+                <v:line id="Connecteur droit 89" o:spid="_x0000_s1129" style="position:absolute;flip:x;visibility:visible;mso-wrap-style:square" from="38369,5598" to="38372,30760" o:connectortype="straight" o:gfxdata="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" strokecolor="black [3213]"/>
+                <v:shape id="Zone de texte 16" o:spid="_x0000_s1130" type="#_x0000_t202" style="position:absolute;left:27320;top:7322;width:16548;height:2852;visibility:visible;mso-wrap-style:none;v-text-anchor:top" o:gfxdata="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" fillcolor="white [3201]" stroked="f" strokeweight=".5pt">
                   <v:textbox>
                     <w:txbxContent>
                       <w:p>
@@ -16871,10 +16917,10 @@
                     </w:txbxContent>
                   </v:textbox>
                 </v:shape>
-                <v:shape id="Connecteur droit avec flèche 112" o:spid="_x0000_s1131" type="#_x0000_t32" style="position:absolute;left:7022;top:19824;width:31455;height:73;visibility:visible;mso-wrap-style:square" o:connectortype="straight" o:gfxdata="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" strokecolor="black [3213]">
+                <v:shape id="Connecteur droit avec flèche 112" o:spid="_x0000_s1131" type="#_x0000_t32" style="position:absolute;left:7022;top:19824;width:31455;height:73;visibility:visible;mso-wrap-style:square" o:connectortype="straight" o:gfxdata="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" strokecolor="black [3213]">
                   <v:stroke endarrow="block"/>
                 </v:shape>
-                <v:shape id="Zone de texte 16" o:spid="_x0000_s1132" type="#_x0000_t202" style="position:absolute;left:8942;top:16723;width:16637;height:2851;visibility:visible;mso-wrap-style:none;v-text-anchor:top" o:gfxdata="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" fillcolor="white [3201]" stroked="f" strokeweight=".5pt">
+                <v:shape id="Zone de texte 16" o:spid="_x0000_s1132" type="#_x0000_t202" style="position:absolute;left:8942;top:16723;width:16637;height:2851;visibility:visible;mso-wrap-style:none;v-text-anchor:top" o:gfxdata="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" fillcolor="white [3201]" stroked="f" strokeweight=".5pt">
                   <v:textbox>
                     <w:txbxContent>
                       <w:p>
@@ -16894,10 +16940,10 @@
                     </w:txbxContent>
                   </v:textbox>
                 </v:shape>
-                <v:shape id="Connecteur droit avec flèche 114" o:spid="_x0000_s1133" type="#_x0000_t32" style="position:absolute;left:6661;top:23599;width:31708;height:0;flip:x;visibility:visible;mso-wrap-style:square" o:connectortype="straight" o:gfxdata="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" strokecolor="black [3213]">
+                <v:shape id="Connecteur droit avec flèche 114" o:spid="_x0000_s1133" type="#_x0000_t32" style="position:absolute;left:6661;top:23599;width:31708;height:0;flip:x;visibility:visible;mso-wrap-style:square" o:connectortype="straight" o:gfxdata="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" strokecolor="black [3213]">
                   <v:stroke dashstyle="dash" endarrow="block"/>
                 </v:shape>
-                <v:shape id="Zone de texte 16" o:spid="_x0000_s1134" type="#_x0000_t202" style="position:absolute;left:8450;top:20600;width:9093;height:2851;visibility:visible;mso-wrap-style:none;v-text-anchor:top" o:gfxdata="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" fillcolor="white [3201]" stroked="f" strokeweight=".5pt">
+                <v:shape id="Zone de texte 16" o:spid="_x0000_s1134" type="#_x0000_t202" style="position:absolute;left:8450;top:20600;width:9093;height:2851;visibility:visible;mso-wrap-style:none;v-text-anchor:top" o:gfxdata="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" fillcolor="white [3201]" stroked="f" strokeweight=".5pt">
                   <v:textbox>
                     <w:txbxContent>
                       <w:p>
@@ -16917,10 +16963,10 @@
                     </w:txbxContent>
                   </v:textbox>
                 </v:shape>
-                <v:shape id="Connecteur droit avec flèche 116" o:spid="_x0000_s1135" type="#_x0000_t32" style="position:absolute;left:6920;top:26817;width:43705;height:0;visibility:visible;mso-wrap-style:square" o:connectortype="straight" o:gfxdata="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" strokecolor="black [3213]">
+                <v:shape id="Connecteur droit avec flèche 116" o:spid="_x0000_s1135" type="#_x0000_t32" style="position:absolute;left:6920;top:26817;width:43705;height:0;visibility:visible;mso-wrap-style:square" o:connectortype="straight" o:gfxdata="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" strokecolor="black [3213]">
                   <v:stroke endarrow="block"/>
                 </v:shape>
-                <v:shape id="Zone de texte 16" o:spid="_x0000_s1136" type="#_x0000_t202" style="position:absolute;left:8738;top:23891;width:13754;height:2852;visibility:visible;mso-wrap-style:none;v-text-anchor:top" o:gfxdata="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" fillcolor="white [3201]" stroked="f" strokeweight=".5pt">
+                <v:shape id="Zone de texte 16" o:spid="_x0000_s1136" type="#_x0000_t202" style="position:absolute;left:8738;top:23891;width:13754;height:2852;visibility:visible;mso-wrap-style:none;v-text-anchor:top" o:gfxdata="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" fillcolor="white [3201]" stroked="f" strokeweight=".5pt">
                   <v:textbox>
                     <w:txbxContent>
                       <w:p>
@@ -16940,7 +16986,7 @@
                     </w:txbxContent>
                   </v:textbox>
                 </v:shape>
-                <v:shape id="Connecteur droit avec flèche 118" o:spid="_x0000_s1137" type="#_x0000_t32" style="position:absolute;left:6875;top:29480;width:43750;height:86;flip:x;visibility:visible;mso-wrap-style:square" o:connectortype="straight" o:gfxdata="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" strokecolor="black [3213]">
+                <v:shape id="Connecteur droit avec flèche 118" o:spid="_x0000_s1137" type="#_x0000_t32" style="position:absolute;left:6875;top:29480;width:43750;height:86;flip:x;visibility:visible;mso-wrap-style:square" o:connectortype="straight" o:gfxdata="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" strokecolor="black [3213]">
                   <v:stroke dashstyle="dash" endarrow="block"/>
                 </v:shape>
                 <w10:anchorlock/>
@@ -16952,7 +16998,7 @@
     </w:p>
     <w:p>
       <w:pPr>
-        <w:pStyle w:val="NoSpacing"/>
+        <w:pStyle w:val="Sansinterligne"/>
       </w:pPr>
     </w:p>
     <w:p>
@@ -16977,7 +17023,7 @@
     </w:p>
     <w:p>
       <w:pPr>
-        <w:pStyle w:val="Heading1"/>
+        <w:pStyle w:val="Titre1"/>
         <w:rPr>
           <w:lang w:val="fr-BE"/>
         </w:rPr>
@@ -16991,7 +17037,7 @@
     </w:p>
     <w:p>
       <w:pPr>
-        <w:pStyle w:val="Heading1"/>
+        <w:pStyle w:val="Titre1"/>
         <w:rPr>
           <w:lang w:val="fr-BE"/>
         </w:rPr>
@@ -17013,7 +17059,7 @@
     </w:p>
     <w:tbl>
       <w:tblPr>
-        <w:tblStyle w:val="TableGrid"/>
+        <w:tblStyle w:val="Grilledutableau"/>
         <w:tblW w:w="0" w:type="auto"/>
         <w:tblLook w:val="04A0" w:firstRow="1" w:lastRow="0" w:firstColumn="1" w:lastColumn="0" w:noHBand="0" w:noVBand="1"/>
       </w:tblPr>
@@ -17478,6 +17524,64 @@
                 <w:lang w:val="fr-BE"/>
               </w:rPr>
             </w:pPr>
+            <w:bookmarkStart w:id="0" w:name="_GoBack" w:colFirst="0" w:colLast="0"/>
+            <w:r>
+              <w:rPr>
+                <w:lang w:val="fr-BE"/>
+              </w:rPr>
+              <w:t>Vérifier pourquoi tous les fournisseurs d’identité ne sont pas affichés dans l’application WPF</w:t>
+            </w:r>
+          </w:p>
+        </w:tc>
+        <w:tc>
+          <w:tcPr>
+            <w:tcW w:w="2992" w:type="dxa"/>
+          </w:tcPr>
+          <w:p>
+            <w:pPr>
+              <w:rPr>
+                <w:lang w:val="fr-BE"/>
+              </w:rPr>
+            </w:pPr>
+            <w:r>
+              <w:rPr>
+                <w:lang w:val="fr-BE"/>
+              </w:rPr>
+              <w:t>5</w:t>
+            </w:r>
+          </w:p>
+        </w:tc>
+        <w:tc>
+          <w:tcPr>
+            <w:tcW w:w="2678" w:type="dxa"/>
+          </w:tcPr>
+          <w:p>
+            <w:pPr>
+              <w:rPr>
+                <w:lang w:val="fr-BE"/>
+              </w:rPr>
+            </w:pPr>
+            <w:r>
+              <w:rPr>
+                <w:lang w:val="fr-BE"/>
+              </w:rPr>
+              <w:t>DONE</w:t>
+            </w:r>
+          </w:p>
+        </w:tc>
+      </w:tr>
+      <w:bookmarkEnd w:id="0"/>
+      <w:tr>
+        <w:tc>
+          <w:tcPr>
+            <w:tcW w:w="3186" w:type="dxa"/>
+          </w:tcPr>
+          <w:p>
+            <w:pPr>
+              <w:rPr>
+                <w:lang w:val="fr-BE"/>
+              </w:rPr>
+            </w:pPr>
             <w:r>
               <w:rPr>
                 <w:lang w:val="fr-BE"/>
@@ -17538,7 +17642,7 @@
               <w:rPr>
                 <w:lang w:val="fr-BE"/>
               </w:rPr>
-              <w:t>Vérifier pourquoi tous les fournisseur d’identité ne sont pas affichés dans l’application WPF</w:t>
+              <w:t>Lorsque le client ne peut pas être authentifié alors retourner un message d’erreur lisible</w:t>
             </w:r>
           </w:p>
         </w:tc>
@@ -17576,64 +17680,6 @@
               </w:rPr>
               <w:t>TODO</w:t>
             </w:r>
-          </w:p>
-        </w:tc>
-      </w:tr>
-      <w:tr>
-        <w:tc>
-          <w:tcPr>
-            <w:tcW w:w="3186" w:type="dxa"/>
-          </w:tcPr>
-          <w:p>
-            <w:pPr>
-              <w:rPr>
-                <w:lang w:val="fr-BE"/>
-              </w:rPr>
-            </w:pPr>
-            <w:r>
-              <w:rPr>
-                <w:lang w:val="fr-BE"/>
-              </w:rPr>
-              <w:t>Lorsque le client ne peut pas être authentifié alors retourner un message d’erreur lisible</w:t>
-            </w:r>
-          </w:p>
-        </w:tc>
-        <w:tc>
-          <w:tcPr>
-            <w:tcW w:w="2992" w:type="dxa"/>
-          </w:tcPr>
-          <w:p>
-            <w:pPr>
-              <w:rPr>
-                <w:lang w:val="fr-BE"/>
-              </w:rPr>
-            </w:pPr>
-            <w:r>
-              <w:rPr>
-                <w:lang w:val="fr-BE"/>
-              </w:rPr>
-              <w:t>5</w:t>
-            </w:r>
-          </w:p>
-        </w:tc>
-        <w:tc>
-          <w:tcPr>
-            <w:tcW w:w="2678" w:type="dxa"/>
-          </w:tcPr>
-          <w:p>
-            <w:pPr>
-              <w:rPr>
-                <w:lang w:val="fr-BE"/>
-              </w:rPr>
-            </w:pPr>
-            <w:r>
-              <w:rPr>
-                <w:lang w:val="fr-BE"/>
-              </w:rPr>
-              <w:t>TODO</w:t>
-            </w:r>
-            <w:bookmarkStart w:id="0" w:name="_GoBack"/>
-            <w:bookmarkEnd w:id="0"/>
           </w:p>
         </w:tc>
       </w:tr>
@@ -17663,7 +17709,7 @@
 </file>
 
 <file path=word/endnotes.xml><?xml version="1.0" encoding="utf-8"?>
-<w:endnotes xmlns:wpc="http://schemas.microsoft.com/office/word/2010/wordprocessingCanvas" xmlns:mc="http://schemas.openxmlformats.org/markup-compatibility/2006" xmlns:o="urn:schemas-microsoft-com:office:office" xmlns:r="http://schemas.openxmlformats.org/officeDocument/2006/relationships" xmlns:m="http://schemas.openxmlformats.org/officeDocument/2006/math" xmlns:v="urn:schemas-microsoft-com:vml" xmlns:wp14="http://schemas.microsoft.com/office/word/2010/wordprocessingDrawing" xmlns:wp="http://schemas.openxmlformats.org/drawingml/2006/wordprocessingDrawing" xmlns:w10="urn:schemas-microsoft-com:office:word" xmlns:w="http://schemas.openxmlformats.org/wordprocessingml/2006/main" xmlns:w14="http://schemas.microsoft.com/office/word/2010/wordml" xmlns:wpg="http://schemas.microsoft.com/office/word/2010/wordprocessingGroup" xmlns:wpi="http://schemas.microsoft.com/office/word/2010/wordprocessingInk" xmlns:wne="http://schemas.microsoft.com/office/word/2006/wordml" xmlns:wps="http://schemas.microsoft.com/office/word/2010/wordprocessingShape" mc:Ignorable="w14 wp14">
+<w:endnotes xmlns:wpc="http://schemas.microsoft.com/office/word/2010/wordprocessingCanvas" xmlns:cx="http://schemas.microsoft.com/office/drawing/2014/chartex" xmlns:cx1="http://schemas.microsoft.com/office/drawing/2015/9/8/chartex" xmlns:cx2="http://schemas.microsoft.com/office/drawing/2015/10/21/chartex" xmlns:mc="http://schemas.openxmlformats.org/markup-compatibility/2006" xmlns:o="urn:schemas-microsoft-com:office:office" xmlns:r="http://schemas.openxmlformats.org/officeDocument/2006/relationships" xmlns:m="http://schemas.openxmlformats.org/officeDocument/2006/math" xmlns:v="urn:schemas-microsoft-com:vml" xmlns:wp14="http://schemas.microsoft.com/office/word/2010/wordprocessingDrawing" xmlns:wp="http://schemas.openxmlformats.org/drawingml/2006/wordprocessingDrawing" xmlns:w10="urn:schemas-microsoft-com:office:word" xmlns:w="http://schemas.openxmlformats.org/wordprocessingml/2006/main" xmlns:w14="http://schemas.microsoft.com/office/word/2010/wordml" xmlns:w15="http://schemas.microsoft.com/office/word/2012/wordml" xmlns:w16se="http://schemas.microsoft.com/office/word/2015/wordml/symex" xmlns:wpg="http://schemas.microsoft.com/office/word/2010/wordprocessingGroup" xmlns:wpi="http://schemas.microsoft.com/office/word/2010/wordprocessingInk" xmlns:wne="http://schemas.microsoft.com/office/word/2006/wordml" xmlns:wps="http://schemas.microsoft.com/office/word/2010/wordprocessingShape" mc:Ignorable="w14 w15 w16se wp14">
   <w:endnote w:type="separator" w:id="-1">
     <w:p>
       <w:r>
@@ -17682,7 +17728,7 @@
 </file>
 
 <file path=word/footnotes.xml><?xml version="1.0" encoding="utf-8"?>
-<w:footnotes xmlns:wpc="http://schemas.microsoft.com/office/word/2010/wordprocessingCanvas" xmlns:mc="http://schemas.openxmlformats.org/markup-compatibility/2006" xmlns:o="urn:schemas-microsoft-com:office:office" xmlns:r="http://schemas.openxmlformats.org/officeDocument/2006/relationships" xmlns:m="http://schemas.openxmlformats.org/officeDocument/2006/math" xmlns:v="urn:schemas-microsoft-com:vml" xmlns:wp14="http://schemas.microsoft.com/office/word/2010/wordprocessingDrawing" xmlns:wp="http://schemas.openxmlformats.org/drawingml/2006/wordprocessingDrawing" xmlns:w10="urn:schemas-microsoft-com:office:word" xmlns:w="http://schemas.openxmlformats.org/wordprocessingml/2006/main" xmlns:w14="http://schemas.microsoft.com/office/word/2010/wordml" xmlns:wpg="http://schemas.microsoft.com/office/word/2010/wordprocessingGroup" xmlns:wpi="http://schemas.microsoft.com/office/word/2010/wordprocessingInk" xmlns:wne="http://schemas.microsoft.com/office/word/2006/wordml" xmlns:wps="http://schemas.microsoft.com/office/word/2010/wordprocessingShape" mc:Ignorable="w14 wp14">
+<w:footnotes xmlns:wpc="http://schemas.microsoft.com/office/word/2010/wordprocessingCanvas" xmlns:cx="http://schemas.microsoft.com/office/drawing/2014/chartex" xmlns:cx1="http://schemas.microsoft.com/office/drawing/2015/9/8/chartex" xmlns:cx2="http://schemas.microsoft.com/office/drawing/2015/10/21/chartex" xmlns:mc="http://schemas.openxmlformats.org/markup-compatibility/2006" xmlns:o="urn:schemas-microsoft-com:office:office" xmlns:r="http://schemas.openxmlformats.org/officeDocument/2006/relationships" xmlns:m="http://schemas.openxmlformats.org/officeDocument/2006/math" xmlns:v="urn:schemas-microsoft-com:vml" xmlns:wp14="http://schemas.microsoft.com/office/word/2010/wordprocessingDrawing" xmlns:wp="http://schemas.openxmlformats.org/drawingml/2006/wordprocessingDrawing" xmlns:w10="urn:schemas-microsoft-com:office:word" xmlns:w="http://schemas.openxmlformats.org/wordprocessingml/2006/main" xmlns:w14="http://schemas.microsoft.com/office/word/2010/wordml" xmlns:w15="http://schemas.microsoft.com/office/word/2012/wordml" xmlns:w16se="http://schemas.microsoft.com/office/word/2015/wordml/symex" xmlns:wpg="http://schemas.microsoft.com/office/word/2010/wordprocessingGroup" xmlns:wpi="http://schemas.microsoft.com/office/word/2010/wordprocessingInk" xmlns:wne="http://schemas.microsoft.com/office/word/2006/wordml" xmlns:wps="http://schemas.microsoft.com/office/word/2010/wordprocessingShape" mc:Ignorable="w14 w15 w16se wp14">
   <w:footnote w:type="separator" w:id="-1">
     <w:p>
       <w:r>
@@ -17700,14 +17746,14 @@
   <w:footnote w:id="1">
     <w:p>
       <w:pPr>
-        <w:pStyle w:val="FootnoteText"/>
-        <w:rPr>
-          <w:lang w:val="fr-BE"/>
-        </w:rPr>
-      </w:pPr>
-      <w:r>
-        <w:rPr>
-          <w:rStyle w:val="FootnoteReference"/>
+        <w:pStyle w:val="Notedebasdepage"/>
+        <w:rPr>
+          <w:lang w:val="fr-BE"/>
+        </w:rPr>
+      </w:pPr>
+      <w:r>
+        <w:rPr>
+          <w:rStyle w:val="Appelnotedebasdep"/>
         </w:rPr>
         <w:footnoteRef/>
       </w:r>
@@ -17720,7 +17766,7 @@
       <w:hyperlink r:id="rId1" w:anchor="terminology" w:history="1">
         <w:r>
           <w:rPr>
-            <w:rStyle w:val="Hyperlink"/>
+            <w:rStyle w:val="Lienhypertexte"/>
             <w:lang w:val="fr-BE"/>
           </w:rPr>
           <w:t>https://docs.kantarainitiative.org/uma/rec-uma-core.html#terminology</w:t>
@@ -17731,14 +17777,14 @@
   <w:footnote w:id="2">
     <w:p>
       <w:pPr>
-        <w:pStyle w:val="FootnoteText"/>
-        <w:rPr>
-          <w:lang w:val="fr-BE"/>
-        </w:rPr>
-      </w:pPr>
-      <w:r>
-        <w:rPr>
-          <w:rStyle w:val="FootnoteReference"/>
+        <w:pStyle w:val="Notedebasdepage"/>
+        <w:rPr>
+          <w:lang w:val="fr-BE"/>
+        </w:rPr>
+      </w:pPr>
+      <w:r>
+        <w:rPr>
+          <w:rStyle w:val="Appelnotedebasdep"/>
         </w:rPr>
         <w:footnoteRef/>
       </w:r>
@@ -17757,7 +17803,7 @@
       <w:hyperlink r:id="rId2" w:anchor="claim-push" w:history="1">
         <w:r>
           <w:rPr>
-            <w:rStyle w:val="Hyperlink"/>
+            <w:rStyle w:val="Lienhypertexte"/>
             <w:lang w:val="fr-BE"/>
           </w:rPr>
           <w:t>https://docs.kantarainitiative.org/uma/rec-uma-core.html#claim-push</w:t>
@@ -17768,11 +17814,11 @@
   <w:footnote w:id="3">
     <w:p>
       <w:pPr>
-        <w:pStyle w:val="FootnoteText"/>
-      </w:pPr>
-      <w:r>
-        <w:rPr>
-          <w:rStyle w:val="FootnoteReference"/>
+        <w:pStyle w:val="Notedebasdepage"/>
+      </w:pPr>
+      <w:r>
+        <w:rPr>
+          <w:rStyle w:val="Appelnotedebasdep"/>
         </w:rPr>
         <w:footnoteRef/>
       </w:r>
@@ -17782,7 +17828,7 @@
       <w:hyperlink r:id="rId3" w:anchor="section-1.1" w:history="1">
         <w:r>
           <w:rPr>
-            <w:rStyle w:val="Hyperlink"/>
+            <w:rStyle w:val="Lienhypertexte"/>
           </w:rPr>
           <w:t>https://tools.ietf.org/html/rfc6749#section-1.1</w:t>
         </w:r>
@@ -17790,21 +17836,21 @@
     </w:p>
     <w:p>
       <w:pPr>
-        <w:pStyle w:val="FootnoteText"/>
+        <w:pStyle w:val="Notedebasdepage"/>
       </w:pPr>
     </w:p>
   </w:footnote>
   <w:footnote w:id="4">
     <w:p>
       <w:pPr>
-        <w:pStyle w:val="FootnoteText"/>
-        <w:rPr>
-          <w:lang w:val="fr-BE"/>
-        </w:rPr>
-      </w:pPr>
-      <w:r>
-        <w:rPr>
-          <w:rStyle w:val="FootnoteReference"/>
+        <w:pStyle w:val="Notedebasdepage"/>
+        <w:rPr>
+          <w:lang w:val="fr-BE"/>
+        </w:rPr>
+      </w:pPr>
+      <w:r>
+        <w:rPr>
+          <w:rStyle w:val="Appelnotedebasdep"/>
         </w:rPr>
         <w:footnoteRef/>
       </w:r>
@@ -17823,7 +17869,7 @@
       <w:hyperlink r:id="rId4" w:anchor="ClientMetadata" w:history="1">
         <w:r>
           <w:rPr>
-            <w:rStyle w:val="Hyperlink"/>
+            <w:rStyle w:val="Lienhypertexte"/>
             <w:lang w:val="fr-BE"/>
           </w:rPr>
           <w:t>https://openid.net/specs/openid-connect-registration-1_0.html#ClientMetadata</w:t>
@@ -17832,7 +17878,7 @@
     </w:p>
     <w:p>
       <w:pPr>
-        <w:pStyle w:val="FootnoteText"/>
+        <w:pStyle w:val="Notedebasdepage"/>
         <w:rPr>
           <w:lang w:val="fr-BE"/>
         </w:rPr>
@@ -17842,14 +17888,14 @@
   <w:footnote w:id="5">
     <w:p>
       <w:pPr>
-        <w:pStyle w:val="FootnoteText"/>
-        <w:rPr>
-          <w:lang w:val="fr-BE"/>
-        </w:rPr>
-      </w:pPr>
-      <w:r>
-        <w:rPr>
-          <w:rStyle w:val="FootnoteReference"/>
+        <w:pStyle w:val="Notedebasdepage"/>
+        <w:rPr>
+          <w:lang w:val="fr-BE"/>
+        </w:rPr>
+      </w:pPr>
+      <w:r>
+        <w:rPr>
+          <w:rStyle w:val="Appelnotedebasdep"/>
         </w:rPr>
         <w:footnoteRef/>
       </w:r>
@@ -17874,7 +17920,7 @@
       <w:hyperlink r:id="rId5" w:anchor="ClientMetadata" w:history="1">
         <w:r>
           <w:rPr>
-            <w:rStyle w:val="Hyperlink"/>
+            <w:rStyle w:val="Lienhypertexte"/>
             <w:lang w:val="fr-BE"/>
           </w:rPr>
           <w:t>https://openid.net/specs/openid-connect-registration-1_0.html#ClientMetadata</w:t>
@@ -17885,14 +17931,14 @@
   <w:footnote w:id="6">
     <w:p>
       <w:pPr>
-        <w:pStyle w:val="FootnoteText"/>
-        <w:rPr>
-          <w:lang w:val="fr-BE"/>
-        </w:rPr>
-      </w:pPr>
-      <w:r>
-        <w:rPr>
-          <w:rStyle w:val="FootnoteReference"/>
+        <w:pStyle w:val="Notedebasdepage"/>
+        <w:rPr>
+          <w:lang w:val="fr-BE"/>
+        </w:rPr>
+      </w:pPr>
+      <w:r>
+        <w:rPr>
+          <w:rStyle w:val="Appelnotedebasdep"/>
         </w:rPr>
         <w:footnoteRef/>
       </w:r>
@@ -17911,7 +17957,7 @@
       <w:hyperlink r:id="rId6" w:anchor="JWTRequests" w:history="1">
         <w:r>
           <w:rPr>
-            <w:rStyle w:val="Hyperlink"/>
+            <w:rStyle w:val="Lienhypertexte"/>
             <w:lang w:val="fr-BE"/>
           </w:rPr>
           <w:t>http://openid.net/specs/openid-connect-core-1_0.html#JWTRequests</w:t>
@@ -17922,14 +17968,14 @@
   <w:footnote w:id="7">
     <w:p>
       <w:pPr>
-        <w:pStyle w:val="FootnoteText"/>
-        <w:rPr>
-          <w:lang w:val="fr-BE"/>
-        </w:rPr>
-      </w:pPr>
-      <w:r>
-        <w:rPr>
-          <w:rStyle w:val="FootnoteReference"/>
+        <w:pStyle w:val="Notedebasdepage"/>
+        <w:rPr>
+          <w:lang w:val="fr-BE"/>
+        </w:rPr>
+      </w:pPr>
+      <w:r>
+        <w:rPr>
+          <w:rStyle w:val="Appelnotedebasdep"/>
         </w:rPr>
         <w:footnoteRef/>
       </w:r>
@@ -17948,7 +17994,7 @@
       <w:hyperlink r:id="rId7" w:history="1">
         <w:r>
           <w:rPr>
-            <w:rStyle w:val="Hyperlink"/>
+            <w:rStyle w:val="Lienhypertexte"/>
             <w:lang w:val="fr-BE"/>
           </w:rPr>
           <w:t>http://openid.net/specs/openid-connect-core-1_0.html</w:t>
@@ -17959,14 +18005,14 @@
   <w:footnote w:id="8">
     <w:p>
       <w:pPr>
-        <w:pStyle w:val="FootnoteText"/>
-        <w:rPr>
-          <w:lang w:val="fr-BE"/>
-        </w:rPr>
-      </w:pPr>
-      <w:r>
-        <w:rPr>
-          <w:rStyle w:val="FootnoteReference"/>
+        <w:pStyle w:val="Notedebasdepage"/>
+        <w:rPr>
+          <w:lang w:val="fr-BE"/>
+        </w:rPr>
+      </w:pPr>
+      <w:r>
+        <w:rPr>
+          <w:rStyle w:val="Appelnotedebasdep"/>
         </w:rPr>
         <w:footnoteRef/>
       </w:r>
@@ -17990,11 +18036,11 @@
   <w:footnote w:id="9">
     <w:p>
       <w:pPr>
-        <w:pStyle w:val="FootnoteText"/>
-      </w:pPr>
-      <w:r>
-        <w:rPr>
-          <w:rStyle w:val="FootnoteReference"/>
+        <w:pStyle w:val="Notedebasdepage"/>
+      </w:pPr>
+      <w:r>
+        <w:rPr>
+          <w:rStyle w:val="Appelnotedebasdep"/>
         </w:rPr>
         <w:footnoteRef/>
       </w:r>
@@ -18009,11 +18055,11 @@
   <w:footnote w:id="10">
     <w:p>
       <w:pPr>
-        <w:pStyle w:val="FootnoteText"/>
-      </w:pPr>
-      <w:r>
-        <w:rPr>
-          <w:rStyle w:val="FootnoteReference"/>
+        <w:pStyle w:val="Notedebasdepage"/>
+      </w:pPr>
+      <w:r>
+        <w:rPr>
+          <w:rStyle w:val="Appelnotedebasdep"/>
         </w:rPr>
         <w:footnoteRef/>
       </w:r>
@@ -18029,8 +18075,8 @@
 </file>
 
 <file path=word/numbering.xml><?xml version="1.0" encoding="utf-8"?>
-<w:numbering xmlns:wpc="http://schemas.microsoft.com/office/word/2010/wordprocessingCanvas" xmlns:mc="http://schemas.openxmlformats.org/markup-compatibility/2006" xmlns:o="urn:schemas-microsoft-com:office:office" xmlns:r="http://schemas.openxmlformats.org/officeDocument/2006/relationships" xmlns:m="http://schemas.openxmlformats.org/officeDocument/2006/math" xmlns:v="urn:schemas-microsoft-com:vml" xmlns:wp14="http://schemas.microsoft.com/office/word/2010/wordprocessingDrawing" xmlns:wp="http://schemas.openxmlformats.org/drawingml/2006/wordprocessingDrawing" xmlns:w10="urn:schemas-microsoft-com:office:word" xmlns:w="http://schemas.openxmlformats.org/wordprocessingml/2006/main" xmlns:w14="http://schemas.microsoft.com/office/word/2010/wordml" xmlns:wpg="http://schemas.microsoft.com/office/word/2010/wordprocessingGroup" xmlns:wpi="http://schemas.microsoft.com/office/word/2010/wordprocessingInk" xmlns:wne="http://schemas.microsoft.com/office/word/2006/wordml" xmlns:wps="http://schemas.microsoft.com/office/word/2010/wordprocessingShape" mc:Ignorable="w14 wp14">
-  <w:abstractNum w:abstractNumId="0">
+<w:numbering xmlns:wpc="http://schemas.microsoft.com/office/word/2010/wordprocessingCanvas" xmlns:cx="http://schemas.microsoft.com/office/drawing/2014/chartex" xmlns:cx1="http://schemas.microsoft.com/office/drawing/2015/9/8/chartex" xmlns:cx2="http://schemas.microsoft.com/office/drawing/2015/10/21/chartex" xmlns:mc="http://schemas.openxmlformats.org/markup-compatibility/2006" xmlns:o="urn:schemas-microsoft-com:office:office" xmlns:r="http://schemas.openxmlformats.org/officeDocument/2006/relationships" xmlns:m="http://schemas.openxmlformats.org/officeDocument/2006/math" xmlns:v="urn:schemas-microsoft-com:vml" xmlns:wp14="http://schemas.microsoft.com/office/word/2010/wordprocessingDrawing" xmlns:wp="http://schemas.openxmlformats.org/drawingml/2006/wordprocessingDrawing" xmlns:w10="urn:schemas-microsoft-com:office:word" xmlns:w="http://schemas.openxmlformats.org/wordprocessingml/2006/main" xmlns:w14="http://schemas.microsoft.com/office/word/2010/wordml" xmlns:w15="http://schemas.microsoft.com/office/word/2012/wordml" xmlns:w16se="http://schemas.microsoft.com/office/word/2015/wordml/symex" xmlns:wpg="http://schemas.microsoft.com/office/word/2010/wordprocessingGroup" xmlns:wpi="http://schemas.microsoft.com/office/word/2010/wordprocessingInk" xmlns:wne="http://schemas.microsoft.com/office/word/2006/wordml" xmlns:wps="http://schemas.microsoft.com/office/word/2010/wordprocessingShape" mc:Ignorable="w14 w15 w16se wp14">
+  <w:abstractNum w:abstractNumId="0" w15:restartNumberingAfterBreak="0">
     <w:nsid w:val="16CB1D16"/>
     <w:multiLevelType w:val="hybridMultilevel"/>
     <w:tmpl w:val="393AB1FC"/>
@@ -18142,7 +18188,7 @@
       </w:rPr>
     </w:lvl>
   </w:abstractNum>
-  <w:abstractNum w:abstractNumId="1">
+  <w:abstractNum w:abstractNumId="1" w15:restartNumberingAfterBreak="0">
     <w:nsid w:val="1A840006"/>
     <w:multiLevelType w:val="hybridMultilevel"/>
     <w:tmpl w:val="D8388A66"/>
@@ -18254,7 +18300,7 @@
       </w:rPr>
     </w:lvl>
   </w:abstractNum>
-  <w:abstractNum w:abstractNumId="2">
+  <w:abstractNum w:abstractNumId="2" w15:restartNumberingAfterBreak="0">
     <w:nsid w:val="369B2455"/>
     <w:multiLevelType w:val="hybridMultilevel"/>
     <w:tmpl w:val="4C4A3906"/>
@@ -18379,7 +18425,7 @@
 </file>
 
 <file path=word/styles.xml><?xml version="1.0" encoding="utf-8"?>
-<w:styles xmlns:mc="http://schemas.openxmlformats.org/markup-compatibility/2006" xmlns:r="http://schemas.openxmlformats.org/officeDocument/2006/relationships" xmlns:w="http://schemas.openxmlformats.org/wordprocessingml/2006/main" xmlns:w14="http://schemas.microsoft.com/office/word/2010/wordml" mc:Ignorable="w14">
+<w:styles xmlns:mc="http://schemas.openxmlformats.org/markup-compatibility/2006" xmlns:r="http://schemas.openxmlformats.org/officeDocument/2006/relationships" xmlns:w="http://schemas.openxmlformats.org/wordprocessingml/2006/main" xmlns:w14="http://schemas.microsoft.com/office/word/2010/wordml" xmlns:w15="http://schemas.microsoft.com/office/word/2012/wordml" xmlns:w16se="http://schemas.microsoft.com/office/word/2015/wordml/symex" mc:Ignorable="w14 w15 w16se">
   <w:docDefaults>
     <w:rPrDefault>
       <w:rPr>
@@ -18389,141 +18435,374 @@
     </w:rPrDefault>
     <w:pPrDefault/>
   </w:docDefaults>
-  <w:latentStyles w:defLockedState="0" w:defUIPriority="0" w:defSemiHidden="1" w:defUnhideWhenUsed="1" w:defQFormat="0" w:count="267">
-    <w:lsdException w:name="Normal" w:semiHidden="0" w:unhideWhenUsed="0" w:qFormat="1"/>
-    <w:lsdException w:name="heading 1" w:semiHidden="0" w:unhideWhenUsed="0" w:qFormat="1"/>
-    <w:lsdException w:name="heading 2" w:qFormat="1"/>
-    <w:lsdException w:name="heading 3" w:qFormat="1"/>
-    <w:lsdException w:name="heading 4" w:qFormat="1"/>
-    <w:lsdException w:name="heading 5" w:qFormat="1"/>
-    <w:lsdException w:name="heading 6" w:qFormat="1"/>
-    <w:lsdException w:name="heading 7" w:qFormat="1"/>
-    <w:lsdException w:name="heading 8" w:qFormat="1"/>
-    <w:lsdException w:name="heading 9" w:qFormat="1"/>
-    <w:lsdException w:name="caption" w:qFormat="1"/>
-    <w:lsdException w:name="List" w:semiHidden="0" w:unhideWhenUsed="0"/>
-    <w:lsdException w:name="List 2" w:semiHidden="0" w:unhideWhenUsed="0"/>
-    <w:lsdException w:name="List 3" w:semiHidden="0" w:unhideWhenUsed="0"/>
-    <w:lsdException w:name="Title" w:semiHidden="0" w:unhideWhenUsed="0" w:qFormat="1"/>
-    <w:lsdException w:name="List Continue 5" w:semiHidden="0" w:unhideWhenUsed="0"/>
-    <w:lsdException w:name="Message Header" w:semiHidden="0" w:unhideWhenUsed="0"/>
-    <w:lsdException w:name="Subtitle" w:semiHidden="0" w:unhideWhenUsed="0" w:qFormat="1"/>
-    <w:lsdException w:name="Salutation" w:semiHidden="0" w:unhideWhenUsed="0"/>
-    <w:lsdException w:name="Strong" w:semiHidden="0" w:unhideWhenUsed="0" w:qFormat="1"/>
-    <w:lsdException w:name="Emphasis" w:semiHidden="0" w:unhideWhenUsed="0" w:qFormat="1"/>
-    <w:lsdException w:name="Normal (Web)" w:uiPriority="99"/>
-    <w:lsdException w:name="Table Grid" w:semiHidden="0" w:unhideWhenUsed="0"/>
-    <w:lsdException w:name="Placeholder Text" w:uiPriority="99" w:unhideWhenUsed="0"/>
-    <w:lsdException w:name="No Spacing" w:semiHidden="0" w:uiPriority="1" w:unhideWhenUsed="0" w:qFormat="1"/>
-    <w:lsdException w:name="Light Shading" w:semiHidden="0" w:uiPriority="60" w:unhideWhenUsed="0"/>
-    <w:lsdException w:name="Light List" w:semiHidden="0" w:uiPriority="61" w:unhideWhenUsed="0"/>
-    <w:lsdException w:name="Light Grid" w:semiHidden="0" w:uiPriority="62" w:unhideWhenUsed="0"/>
-    <w:lsdException w:name="Medium Shading 1" w:semiHidden="0" w:uiPriority="63" w:unhideWhenUsed="0"/>
-    <w:lsdException w:name="Medium Shading 2" w:semiHidden="0" w:uiPriority="64" w:unhideWhenUsed="0"/>
-    <w:lsdException w:name="Medium List 1" w:semiHidden="0" w:uiPriority="65" w:unhideWhenUsed="0"/>
-    <w:lsdException w:name="Medium List 2" w:semiHidden="0" w:uiPriority="66" w:unhideWhenUsed="0"/>
-    <w:lsdException w:name="Medium Grid 1" w:semiHidden="0" w:uiPriority="67" w:unhideWhenUsed="0"/>
-    <w:lsdException w:name="Medium Grid 2" w:semiHidden="0" w:uiPriority="68" w:unhideWhenUsed="0"/>
-    <w:lsdException w:name="Medium Grid 3" w:semiHidden="0" w:uiPriority="69" w:unhideWhenUsed="0"/>
-    <w:lsdException w:name="Dark List" w:semiHidden="0" w:uiPriority="70" w:unhideWhenUsed="0"/>
-    <w:lsdException w:name="Colorful Shading" w:semiHidden="0" w:uiPriority="71" w:unhideWhenUsed="0"/>
-    <w:lsdException w:name="Colorful List" w:semiHidden="0" w:uiPriority="72" w:unhideWhenUsed="0"/>
-    <w:lsdException w:name="Colorful Grid" w:semiHidden="0" w:uiPriority="73" w:unhideWhenUsed="0"/>
-    <w:lsdException w:name="Light Shading Accent 1" w:semiHidden="0" w:uiPriority="60" w:unhideWhenUsed="0"/>
-    <w:lsdException w:name="Light List Accent 1" w:semiHidden="0" w:uiPriority="61" w:unhideWhenUsed="0"/>
-    <w:lsdException w:name="Light Grid Accent 1" w:semiHidden="0" w:uiPriority="62" w:unhideWhenUsed="0"/>
-    <w:lsdException w:name="Medium Shading 1 Accent 1" w:semiHidden="0" w:uiPriority="63" w:unhideWhenUsed="0"/>
-    <w:lsdException w:name="Medium Shading 2 Accent 1" w:semiHidden="0" w:uiPriority="64" w:unhideWhenUsed="0"/>
-    <w:lsdException w:name="Medium List 1 Accent 1" w:semiHidden="0" w:uiPriority="65" w:unhideWhenUsed="0"/>
-    <w:lsdException w:name="Revision" w:uiPriority="99" w:unhideWhenUsed="0"/>
-    <w:lsdException w:name="List Paragraph" w:semiHidden="0" w:uiPriority="34" w:unhideWhenUsed="0" w:qFormat="1"/>
-    <w:lsdException w:name="Quote" w:semiHidden="0" w:uiPriority="29" w:unhideWhenUsed="0" w:qFormat="1"/>
-    <w:lsdException w:name="Intense Quote" w:semiHidden="0" w:uiPriority="30" w:unhideWhenUsed="0" w:qFormat="1"/>
-    <w:lsdException w:name="Medium List 2 Accent 1" w:semiHidden="0" w:uiPriority="66" w:unhideWhenUsed="0"/>
-    <w:lsdException w:name="Medium Grid 1 Accent 1" w:semiHidden="0" w:uiPriority="67" w:unhideWhenUsed="0"/>
-    <w:lsdException w:name="Medium Grid 2 Accent 1" w:semiHidden="0" w:uiPriority="68" w:unhideWhenUsed="0"/>
-    <w:lsdException w:name="Medium Grid 3 Accent 1" w:semiHidden="0" w:uiPriority="69" w:unhideWhenUsed="0"/>
-    <w:lsdException w:name="Dark List Accent 1" w:semiHidden="0" w:uiPriority="70" w:unhideWhenUsed="0"/>
-    <w:lsdException w:name="Colorful Shading Accent 1" w:semiHidden="0" w:uiPriority="71" w:unhideWhenUsed="0"/>
-    <w:lsdException w:name="Colorful List Accent 1" w:semiHidden="0" w:uiPriority="72" w:unhideWhenUsed="0"/>
-    <w:lsdException w:name="Colorful Grid Accent 1" w:semiHidden="0" w:uiPriority="73" w:unhideWhenUsed="0"/>
-    <w:lsdException w:name="Light Shading Accent 2" w:semiHidden="0" w:uiPriority="60" w:unhideWhenUsed="0"/>
-    <w:lsdException w:name="Light List Accent 2" w:semiHidden="0" w:uiPriority="61" w:unhideWhenUsed="0"/>
-    <w:lsdException w:name="Light Grid Accent 2" w:semiHidden="0" w:uiPriority="62" w:unhideWhenUsed="0"/>
-    <w:lsdException w:name="Medium Shading 1 Accent 2" w:semiHidden="0" w:uiPriority="63" w:unhideWhenUsed="0"/>
-    <w:lsdException w:name="Medium Shading 2 Accent 2" w:semiHidden="0" w:uiPriority="64" w:unhideWhenUsed="0"/>
-    <w:lsdException w:name="Medium List 1 Accent 2" w:semiHidden="0" w:uiPriority="65" w:unhideWhenUsed="0"/>
-    <w:lsdException w:name="Medium List 2 Accent 2" w:semiHidden="0" w:uiPriority="66" w:unhideWhenUsed="0"/>
-    <w:lsdException w:name="Medium Grid 1 Accent 2" w:semiHidden="0" w:uiPriority="67" w:unhideWhenUsed="0"/>
-    <w:lsdException w:name="Medium Grid 2 Accent 2" w:semiHidden="0" w:uiPriority="68" w:unhideWhenUsed="0"/>
-    <w:lsdException w:name="Medium Grid 3 Accent 2" w:semiHidden="0" w:uiPriority="69" w:unhideWhenUsed="0"/>
-    <w:lsdException w:name="Dark List Accent 2" w:semiHidden="0" w:uiPriority="70" w:unhideWhenUsed="0"/>
-    <w:lsdException w:name="Colorful Shading Accent 2" w:semiHidden="0" w:uiPriority="71" w:unhideWhenUsed="0"/>
-    <w:lsdException w:name="Colorful List Accent 2" w:semiHidden="0" w:uiPriority="72" w:unhideWhenUsed="0"/>
-    <w:lsdException w:name="Colorful Grid Accent 2" w:semiHidden="0" w:uiPriority="73" w:unhideWhenUsed="0"/>
-    <w:lsdException w:name="Light Shading Accent 3" w:semiHidden="0" w:uiPriority="60" w:unhideWhenUsed="0"/>
-    <w:lsdException w:name="Light List Accent 3" w:semiHidden="0" w:uiPriority="61" w:unhideWhenUsed="0"/>
-    <w:lsdException w:name="Light Grid Accent 3" w:semiHidden="0" w:uiPriority="62" w:unhideWhenUsed="0"/>
-    <w:lsdException w:name="Medium Shading 1 Accent 3" w:semiHidden="0" w:uiPriority="63" w:unhideWhenUsed="0"/>
-    <w:lsdException w:name="Medium Shading 2 Accent 3" w:semiHidden="0" w:uiPriority="64" w:unhideWhenUsed="0"/>
-    <w:lsdException w:name="Medium List 1 Accent 3" w:semiHidden="0" w:uiPriority="65" w:unhideWhenUsed="0"/>
-    <w:lsdException w:name="Medium List 2 Accent 3" w:semiHidden="0" w:uiPriority="66" w:unhideWhenUsed="0"/>
-    <w:lsdException w:name="Medium Grid 1 Accent 3" w:semiHidden="0" w:uiPriority="67" w:unhideWhenUsed="0"/>
-    <w:lsdException w:name="Medium Grid 2 Accent 3" w:semiHidden="0" w:uiPriority="68" w:unhideWhenUsed="0"/>
-    <w:lsdException w:name="Medium Grid 3 Accent 3" w:semiHidden="0" w:uiPriority="69" w:unhideWhenUsed="0"/>
-    <w:lsdException w:name="Dark List Accent 3" w:semiHidden="0" w:uiPriority="70" w:unhideWhenUsed="0"/>
-    <w:lsdException w:name="Colorful Shading Accent 3" w:semiHidden="0" w:uiPriority="71" w:unhideWhenUsed="0"/>
-    <w:lsdException w:name="Colorful List Accent 3" w:semiHidden="0" w:uiPriority="72" w:unhideWhenUsed="0"/>
-    <w:lsdException w:name="Colorful Grid Accent 3" w:semiHidden="0" w:uiPriority="73" w:unhideWhenUsed="0"/>
-    <w:lsdException w:name="Light Shading Accent 4" w:semiHidden="0" w:uiPriority="60" w:unhideWhenUsed="0"/>
-    <w:lsdException w:name="Light List Accent 4" w:semiHidden="0" w:uiPriority="61" w:unhideWhenUsed="0"/>
-    <w:lsdException w:name="Light Grid Accent 4" w:semiHidden="0" w:uiPriority="62" w:unhideWhenUsed="0"/>
-    <w:lsdException w:name="Medium Shading 1 Accent 4" w:semiHidden="0" w:uiPriority="63" w:unhideWhenUsed="0"/>
-    <w:lsdException w:name="Medium Shading 2 Accent 4" w:semiHidden="0" w:uiPriority="64" w:unhideWhenUsed="0"/>
-    <w:lsdException w:name="Medium List 1 Accent 4" w:semiHidden="0" w:uiPriority="65" w:unhideWhenUsed="0"/>
-    <w:lsdException w:name="Medium List 2 Accent 4" w:semiHidden="0" w:uiPriority="66" w:unhideWhenUsed="0"/>
-    <w:lsdException w:name="Medium Grid 1 Accent 4" w:semiHidden="0" w:uiPriority="67" w:unhideWhenUsed="0"/>
-    <w:lsdException w:name="Medium Grid 2 Accent 4" w:semiHidden="0" w:uiPriority="68" w:unhideWhenUsed="0"/>
-    <w:lsdException w:name="Medium Grid 3 Accent 4" w:semiHidden="0" w:uiPriority="69" w:unhideWhenUsed="0"/>
-    <w:lsdException w:name="Dark List Accent 4" w:semiHidden="0" w:uiPriority="70" w:unhideWhenUsed="0"/>
-    <w:lsdException w:name="Colorful Shading Accent 4" w:semiHidden="0" w:uiPriority="71" w:unhideWhenUsed="0"/>
-    <w:lsdException w:name="Colorful List Accent 4" w:semiHidden="0" w:uiPriority="72" w:unhideWhenUsed="0"/>
-    <w:lsdException w:name="Colorful Grid Accent 4" w:semiHidden="0" w:uiPriority="73" w:unhideWhenUsed="0"/>
-    <w:lsdException w:name="Light Shading Accent 5" w:semiHidden="0" w:uiPriority="60" w:unhideWhenUsed="0"/>
-    <w:lsdException w:name="Light List Accent 5" w:semiHidden="0" w:uiPriority="61" w:unhideWhenUsed="0"/>
-    <w:lsdException w:name="Light Grid Accent 5" w:semiHidden="0" w:uiPriority="62" w:unhideWhenUsed="0"/>
-    <w:lsdException w:name="Medium Shading 1 Accent 5" w:semiHidden="0" w:uiPriority="63" w:unhideWhenUsed="0"/>
-    <w:lsdException w:name="Medium Shading 2 Accent 5" w:semiHidden="0" w:uiPriority="64" w:unhideWhenUsed="0"/>
-    <w:lsdException w:name="Medium List 1 Accent 5" w:semiHidden="0" w:uiPriority="65" w:unhideWhenUsed="0"/>
-    <w:lsdException w:name="Medium List 2 Accent 5" w:semiHidden="0" w:uiPriority="66" w:unhideWhenUsed="0"/>
-    <w:lsdException w:name="Medium Grid 1 Accent 5" w:semiHidden="0" w:uiPriority="67" w:unhideWhenUsed="0"/>
-    <w:lsdException w:name="Medium Grid 2 Accent 5" w:semiHidden="0" w:uiPriority="68" w:unhideWhenUsed="0"/>
-    <w:lsdException w:name="Medium Grid 3 Accent 5" w:semiHidden="0" w:uiPriority="69" w:unhideWhenUsed="0"/>
-    <w:lsdException w:name="Dark List Accent 5" w:semiHidden="0" w:uiPriority="70" w:unhideWhenUsed="0"/>
-    <w:lsdException w:name="Colorful Shading Accent 5" w:semiHidden="0" w:uiPriority="71" w:unhideWhenUsed="0"/>
-    <w:lsdException w:name="Colorful List Accent 5" w:semiHidden="0" w:uiPriority="72" w:unhideWhenUsed="0"/>
-    <w:lsdException w:name="Colorful Grid Accent 5" w:semiHidden="0" w:uiPriority="73" w:unhideWhenUsed="0"/>
-    <w:lsdException w:name="Light Shading Accent 6" w:semiHidden="0" w:uiPriority="60" w:unhideWhenUsed="0"/>
-    <w:lsdException w:name="Light List Accent 6" w:semiHidden="0" w:uiPriority="61" w:unhideWhenUsed="0"/>
-    <w:lsdException w:name="Light Grid Accent 6" w:semiHidden="0" w:uiPriority="62" w:unhideWhenUsed="0"/>
-    <w:lsdException w:name="Medium Shading 1 Accent 6" w:semiHidden="0" w:uiPriority="63" w:unhideWhenUsed="0"/>
-    <w:lsdException w:name="Medium Shading 2 Accent 6" w:semiHidden="0" w:uiPriority="64" w:unhideWhenUsed="0"/>
-    <w:lsdException w:name="Medium List 1 Accent 6" w:semiHidden="0" w:uiPriority="65" w:unhideWhenUsed="0"/>
-    <w:lsdException w:name="Medium List 2 Accent 6" w:semiHidden="0" w:uiPriority="66" w:unhideWhenUsed="0"/>
-    <w:lsdException w:name="Medium Grid 1 Accent 6" w:semiHidden="0" w:uiPriority="67" w:unhideWhenUsed="0"/>
-    <w:lsdException w:name="Medium Grid 2 Accent 6" w:semiHidden="0" w:uiPriority="68" w:unhideWhenUsed="0"/>
-    <w:lsdException w:name="Medium Grid 3 Accent 6" w:semiHidden="0" w:uiPriority="69" w:unhideWhenUsed="0"/>
-    <w:lsdException w:name="Dark List Accent 6" w:semiHidden="0" w:uiPriority="70" w:unhideWhenUsed="0"/>
-    <w:lsdException w:name="Colorful Shading Accent 6" w:semiHidden="0" w:uiPriority="71" w:unhideWhenUsed="0"/>
-    <w:lsdException w:name="Colorful List Accent 6" w:semiHidden="0" w:uiPriority="72" w:unhideWhenUsed="0"/>
-    <w:lsdException w:name="Colorful Grid Accent 6" w:semiHidden="0" w:uiPriority="73" w:unhideWhenUsed="0"/>
-    <w:lsdException w:name="Subtle Emphasis" w:semiHidden="0" w:uiPriority="19" w:unhideWhenUsed="0" w:qFormat="1"/>
-    <w:lsdException w:name="Intense Emphasis" w:semiHidden="0" w:uiPriority="21" w:unhideWhenUsed="0" w:qFormat="1"/>
-    <w:lsdException w:name="Subtle Reference" w:semiHidden="0" w:uiPriority="31" w:unhideWhenUsed="0" w:qFormat="1"/>
-    <w:lsdException w:name="Intense Reference" w:semiHidden="0" w:uiPriority="32" w:unhideWhenUsed="0" w:qFormat="1"/>
-    <w:lsdException w:name="Book Title" w:semiHidden="0" w:uiPriority="33" w:unhideWhenUsed="0" w:qFormat="1"/>
-    <w:lsdException w:name="Bibliography" w:uiPriority="37"/>
-    <w:lsdException w:name="TOC Heading" w:uiPriority="39" w:qFormat="1"/>
+  <w:latentStyles w:defLockedState="0" w:defUIPriority="0" w:defSemiHidden="0" w:defUnhideWhenUsed="0" w:defQFormat="0" w:count="373">
+    <w:lsdException w:name="Normal" w:qFormat="1"/>
+    <w:lsdException w:name="heading 1" w:qFormat="1"/>
+    <w:lsdException w:name="heading 2" w:semiHidden="1" w:unhideWhenUsed="1" w:qFormat="1"/>
+    <w:lsdException w:name="heading 3" w:semiHidden="1" w:unhideWhenUsed="1" w:qFormat="1"/>
+    <w:lsdException w:name="heading 4" w:semiHidden="1" w:unhideWhenUsed="1" w:qFormat="1"/>
+    <w:lsdException w:name="heading 5" w:semiHidden="1" w:unhideWhenUsed="1" w:qFormat="1"/>
+    <w:lsdException w:name="heading 6" w:semiHidden="1" w:unhideWhenUsed="1" w:qFormat="1"/>
+    <w:lsdException w:name="heading 7" w:semiHidden="1" w:unhideWhenUsed="1" w:qFormat="1"/>
+    <w:lsdException w:name="heading 8" w:semiHidden="1" w:unhideWhenUsed="1" w:qFormat="1"/>
+    <w:lsdException w:name="heading 9" w:semiHidden="1" w:unhideWhenUsed="1" w:qFormat="1"/>
+    <w:lsdException w:name="index 1" w:semiHidden="1" w:unhideWhenUsed="1"/>
+    <w:lsdException w:name="index 2" w:semiHidden="1" w:unhideWhenUsed="1"/>
+    <w:lsdException w:name="index 3" w:semiHidden="1" w:unhideWhenUsed="1"/>
+    <w:lsdException w:name="index 4" w:semiHidden="1" w:unhideWhenUsed="1"/>
+    <w:lsdException w:name="index 5" w:semiHidden="1" w:unhideWhenUsed="1"/>
+    <w:lsdException w:name="index 6" w:semiHidden="1" w:unhideWhenUsed="1"/>
+    <w:lsdException w:name="index 7" w:semiHidden="1" w:unhideWhenUsed="1"/>
+    <w:lsdException w:name="index 8" w:semiHidden="1" w:unhideWhenUsed="1"/>
+    <w:lsdException w:name="index 9" w:semiHidden="1" w:unhideWhenUsed="1"/>
+    <w:lsdException w:name="toc 1" w:semiHidden="1" w:unhideWhenUsed="1"/>
+    <w:lsdException w:name="toc 2" w:semiHidden="1" w:unhideWhenUsed="1"/>
+    <w:lsdException w:name="toc 3" w:semiHidden="1" w:unhideWhenUsed="1"/>
+    <w:lsdException w:name="toc 4" w:semiHidden="1" w:unhideWhenUsed="1"/>
+    <w:lsdException w:name="toc 5" w:semiHidden="1" w:unhideWhenUsed="1"/>
+    <w:lsdException w:name="toc 6" w:semiHidden="1" w:unhideWhenUsed="1"/>
+    <w:lsdException w:name="toc 7" w:semiHidden="1" w:unhideWhenUsed="1"/>
+    <w:lsdException w:name="toc 8" w:semiHidden="1" w:unhideWhenUsed="1"/>
+    <w:lsdException w:name="toc 9" w:semiHidden="1" w:unhideWhenUsed="1"/>
+    <w:lsdException w:name="Normal Indent" w:semiHidden="1" w:unhideWhenUsed="1"/>
+    <w:lsdException w:name="footnote text" w:semiHidden="1" w:unhideWhenUsed="1"/>
+    <w:lsdException w:name="annotation text" w:semiHidden="1" w:unhideWhenUsed="1"/>
+    <w:lsdException w:name="header" w:semiHidden="1" w:unhideWhenUsed="1"/>
+    <w:lsdException w:name="footer" w:semiHidden="1" w:unhideWhenUsed="1"/>
+    <w:lsdException w:name="index heading" w:semiHidden="1" w:unhideWhenUsed="1"/>
+    <w:lsdException w:name="caption" w:semiHidden="1" w:unhideWhenUsed="1" w:qFormat="1"/>
+    <w:lsdException w:name="table of figures" w:semiHidden="1" w:unhideWhenUsed="1"/>
+    <w:lsdException w:name="envelope address" w:semiHidden="1" w:unhideWhenUsed="1"/>
+    <w:lsdException w:name="envelope return" w:semiHidden="1" w:unhideWhenUsed="1"/>
+    <w:lsdException w:name="footnote reference" w:semiHidden="1" w:unhideWhenUsed="1"/>
+    <w:lsdException w:name="annotation reference" w:semiHidden="1" w:unhideWhenUsed="1"/>
+    <w:lsdException w:name="line number" w:semiHidden="1" w:unhideWhenUsed="1"/>
+    <w:lsdException w:name="page number" w:semiHidden="1" w:unhideWhenUsed="1"/>
+    <w:lsdException w:name="endnote reference" w:semiHidden="1" w:unhideWhenUsed="1"/>
+    <w:lsdException w:name="endnote text" w:semiHidden="1" w:unhideWhenUsed="1"/>
+    <w:lsdException w:name="table of authorities" w:semiHidden="1" w:unhideWhenUsed="1"/>
+    <w:lsdException w:name="macro" w:semiHidden="1" w:unhideWhenUsed="1"/>
+    <w:lsdException w:name="toa heading" w:semiHidden="1" w:unhideWhenUsed="1"/>
+    <w:lsdException w:name="List Bullet" w:semiHidden="1" w:unhideWhenUsed="1"/>
+    <w:lsdException w:name="List Number" w:semiHidden="1" w:unhideWhenUsed="1"/>
+    <w:lsdException w:name="List 4" w:semiHidden="1" w:unhideWhenUsed="1"/>
+    <w:lsdException w:name="List 5" w:semiHidden="1" w:unhideWhenUsed="1"/>
+    <w:lsdException w:name="List Bullet 2" w:semiHidden="1" w:unhideWhenUsed="1"/>
+    <w:lsdException w:name="List Bullet 3" w:semiHidden="1" w:unhideWhenUsed="1"/>
+    <w:lsdException w:name="List Bullet 4" w:semiHidden="1" w:unhideWhenUsed="1"/>
+    <w:lsdException w:name="List Bullet 5" w:semiHidden="1" w:unhideWhenUsed="1"/>
+    <w:lsdException w:name="List Number 2" w:semiHidden="1" w:unhideWhenUsed="1"/>
+    <w:lsdException w:name="List Number 3" w:semiHidden="1" w:unhideWhenUsed="1"/>
+    <w:lsdException w:name="List Number 4" w:semiHidden="1" w:unhideWhenUsed="1"/>
+    <w:lsdException w:name="List Number 5" w:semiHidden="1" w:unhideWhenUsed="1"/>
+    <w:lsdException w:name="Title" w:qFormat="1"/>
+    <w:lsdException w:name="Closing" w:semiHidden="1" w:unhideWhenUsed="1"/>
+    <w:lsdException w:name="Signature" w:semiHidden="1" w:unhideWhenUsed="1"/>
+    <w:lsdException w:name="Default Paragraph Font" w:semiHidden="1" w:unhideWhenUsed="1"/>
+    <w:lsdException w:name="Body Text" w:semiHidden="1" w:unhideWhenUsed="1"/>
+    <w:lsdException w:name="Body Text Indent" w:semiHidden="1" w:unhideWhenUsed="1"/>
+    <w:lsdException w:name="List Continue" w:semiHidden="1" w:unhideWhenUsed="1"/>
+    <w:lsdException w:name="List Continue 2" w:semiHidden="1" w:unhideWhenUsed="1"/>
+    <w:lsdException w:name="List Continue 3" w:semiHidden="1" w:unhideWhenUsed="1"/>
+    <w:lsdException w:name="List Continue 4" w:semiHidden="1" w:unhideWhenUsed="1"/>
+    <w:lsdException w:name="Subtitle" w:qFormat="1"/>
+    <w:lsdException w:name="Date" w:semiHidden="1" w:unhideWhenUsed="1"/>
+    <w:lsdException w:name="Body Text First Indent" w:semiHidden="1" w:unhideWhenUsed="1"/>
+    <w:lsdException w:name="Body Text First Indent 2" w:semiHidden="1" w:unhideWhenUsed="1"/>
+    <w:lsdException w:name="Note Heading" w:semiHidden="1" w:unhideWhenUsed="1"/>
+    <w:lsdException w:name="Body Text 2" w:semiHidden="1" w:unhideWhenUsed="1"/>
+    <w:lsdException w:name="Body Text 3" w:semiHidden="1" w:unhideWhenUsed="1"/>
+    <w:lsdException w:name="Body Text Indent 2" w:semiHidden="1" w:unhideWhenUsed="1"/>
+    <w:lsdException w:name="Body Text Indent 3" w:semiHidden="1" w:unhideWhenUsed="1"/>
+    <w:lsdException w:name="Block Text" w:semiHidden="1" w:unhideWhenUsed="1"/>
+    <w:lsdException w:name="Hyperlink" w:semiHidden="1" w:unhideWhenUsed="1"/>
+    <w:lsdException w:name="FollowedHyperlink" w:semiHidden="1" w:unhideWhenUsed="1"/>
+    <w:lsdException w:name="Strong" w:qFormat="1"/>
+    <w:lsdException w:name="Emphasis" w:qFormat="1"/>
+    <w:lsdException w:name="Document Map" w:semiHidden="1" w:unhideWhenUsed="1"/>
+    <w:lsdException w:name="Plain Text" w:semiHidden="1" w:unhideWhenUsed="1"/>
+    <w:lsdException w:name="E-mail Signature" w:semiHidden="1" w:unhideWhenUsed="1"/>
+    <w:lsdException w:name="HTML Top of Form" w:semiHidden="1" w:unhideWhenUsed="1"/>
+    <w:lsdException w:name="HTML Bottom of Form" w:semiHidden="1" w:unhideWhenUsed="1"/>
+    <w:lsdException w:name="Normal (Web)" w:semiHidden="1" w:uiPriority="99" w:unhideWhenUsed="1"/>
+    <w:lsdException w:name="HTML Acronym" w:semiHidden="1" w:unhideWhenUsed="1"/>
+    <w:lsdException w:name="HTML Address" w:semiHidden="1" w:unhideWhenUsed="1"/>
+    <w:lsdException w:name="HTML Cite" w:semiHidden="1" w:unhideWhenUsed="1"/>
+    <w:lsdException w:name="HTML Code" w:semiHidden="1" w:unhideWhenUsed="1"/>
+    <w:lsdException w:name="HTML Definition" w:semiHidden="1" w:unhideWhenUsed="1"/>
+    <w:lsdException w:name="HTML Keyboard" w:semiHidden="1" w:unhideWhenUsed="1"/>
+    <w:lsdException w:name="HTML Preformatted" w:semiHidden="1" w:unhideWhenUsed="1"/>
+    <w:lsdException w:name="HTML Sample" w:semiHidden="1" w:unhideWhenUsed="1"/>
+    <w:lsdException w:name="HTML Typewriter" w:semiHidden="1" w:unhideWhenUsed="1"/>
+    <w:lsdException w:name="HTML Variable" w:semiHidden="1" w:unhideWhenUsed="1"/>
+    <w:lsdException w:name="Normal Table" w:semiHidden="1" w:unhideWhenUsed="1"/>
+    <w:lsdException w:name="annotation subject" w:semiHidden="1" w:unhideWhenUsed="1"/>
+    <w:lsdException w:name="No List" w:semiHidden="1" w:unhideWhenUsed="1"/>
+    <w:lsdException w:name="Outline List 1" w:semiHidden="1" w:unhideWhenUsed="1"/>
+    <w:lsdException w:name="Outline List 2" w:semiHidden="1" w:unhideWhenUsed="1"/>
+    <w:lsdException w:name="Outline List 3" w:semiHidden="1" w:unhideWhenUsed="1"/>
+    <w:lsdException w:name="Table Simple 1" w:semiHidden="1" w:unhideWhenUsed="1"/>
+    <w:lsdException w:name="Table Simple 2" w:semiHidden="1" w:unhideWhenUsed="1"/>
+    <w:lsdException w:name="Table Simple 3" w:semiHidden="1" w:unhideWhenUsed="1"/>
+    <w:lsdException w:name="Table Classic 1" w:semiHidden="1" w:unhideWhenUsed="1"/>
+    <w:lsdException w:name="Table Classic 2" w:semiHidden="1" w:unhideWhenUsed="1"/>
+    <w:lsdException w:name="Table Classic 3" w:semiHidden="1" w:unhideWhenUsed="1"/>
+    <w:lsdException w:name="Table Classic 4" w:semiHidden="1" w:unhideWhenUsed="1"/>
+    <w:lsdException w:name="Table Colorful 1" w:semiHidden="1" w:unhideWhenUsed="1"/>
+    <w:lsdException w:name="Table Colorful 2" w:semiHidden="1" w:unhideWhenUsed="1"/>
+    <w:lsdException w:name="Table Colorful 3" w:semiHidden="1" w:unhideWhenUsed="1"/>
+    <w:lsdException w:name="Table Columns 1" w:semiHidden="1" w:unhideWhenUsed="1"/>
+    <w:lsdException w:name="Table Columns 2" w:semiHidden="1" w:unhideWhenUsed="1"/>
+    <w:lsdException w:name="Table Columns 3" w:semiHidden="1" w:unhideWhenUsed="1"/>
+    <w:lsdException w:name="Table Columns 4" w:semiHidden="1" w:unhideWhenUsed="1"/>
+    <w:lsdException w:name="Table Columns 5" w:semiHidden="1" w:unhideWhenUsed="1"/>
+    <w:lsdException w:name="Table Grid 1" w:semiHidden="1" w:unhideWhenUsed="1"/>
+    <w:lsdException w:name="Table Grid 2" w:semiHidden="1" w:unhideWhenUsed="1"/>
+    <w:lsdException w:name="Table Grid 3" w:semiHidden="1" w:unhideWhenUsed="1"/>
+    <w:lsdException w:name="Table Grid 4" w:semiHidden="1" w:unhideWhenUsed="1"/>
+    <w:lsdException w:name="Table Grid 5" w:semiHidden="1" w:unhideWhenUsed="1"/>
+    <w:lsdException w:name="Table Grid 6" w:semiHidden="1" w:unhideWhenUsed="1"/>
+    <w:lsdException w:name="Table Grid 7" w:semiHidden="1" w:unhideWhenUsed="1"/>
+    <w:lsdException w:name="Table Grid 8" w:semiHidden="1" w:unhideWhenUsed="1"/>
+    <w:lsdException w:name="Table List 1" w:semiHidden="1" w:unhideWhenUsed="1"/>
+    <w:lsdException w:name="Table List 2" w:semiHidden="1" w:unhideWhenUsed="1"/>
+    <w:lsdException w:name="Table List 3" w:semiHidden="1" w:unhideWhenUsed="1"/>
+    <w:lsdException w:name="Table List 4" w:semiHidden="1" w:unhideWhenUsed="1"/>
+    <w:lsdException w:name="Table List 5" w:semiHidden="1" w:unhideWhenUsed="1"/>
+    <w:lsdException w:name="Table List 6" w:semiHidden="1" w:unhideWhenUsed="1"/>
+    <w:lsdException w:name="Table List 7" w:semiHidden="1" w:unhideWhenUsed="1"/>
+    <w:lsdException w:name="Table List 8" w:semiHidden="1" w:unhideWhenUsed="1"/>
+    <w:lsdException w:name="Table 3D effects 1" w:semiHidden="1" w:unhideWhenUsed="1"/>
+    <w:lsdException w:name="Table 3D effects 2" w:semiHidden="1" w:unhideWhenUsed="1"/>
+    <w:lsdException w:name="Table 3D effects 3" w:semiHidden="1" w:unhideWhenUsed="1"/>
+    <w:lsdException w:name="Table Contemporary" w:semiHidden="1" w:unhideWhenUsed="1"/>
+    <w:lsdException w:name="Table Elegant" w:semiHidden="1" w:unhideWhenUsed="1"/>
+    <w:lsdException w:name="Table Professional" w:semiHidden="1" w:unhideWhenUsed="1"/>
+    <w:lsdException w:name="Table Subtle 1" w:semiHidden="1" w:unhideWhenUsed="1"/>
+    <w:lsdException w:name="Table Subtle 2" w:semiHidden="1" w:unhideWhenUsed="1"/>
+    <w:lsdException w:name="Table Web 1" w:semiHidden="1" w:unhideWhenUsed="1"/>
+    <w:lsdException w:name="Table Web 2" w:semiHidden="1" w:unhideWhenUsed="1"/>
+    <w:lsdException w:name="Table Web 3" w:semiHidden="1" w:unhideWhenUsed="1"/>
+    <w:lsdException w:name="Balloon Text" w:semiHidden="1" w:unhideWhenUsed="1"/>
+    <w:lsdException w:name="Table Grid" w:semiHidden="1" w:unhideWhenUsed="1"/>
+    <w:lsdException w:name="Table Theme" w:semiHidden="1" w:unhideWhenUsed="1"/>
+    <w:lsdException w:name="Placeholder Text" w:semiHidden="1" w:uiPriority="99"/>
+    <w:lsdException w:name="No Spacing" w:uiPriority="1" w:qFormat="1"/>
+    <w:lsdException w:name="Light Shading" w:uiPriority="60"/>
+    <w:lsdException w:name="Light List" w:uiPriority="61"/>
+    <w:lsdException w:name="Light Grid" w:uiPriority="62"/>
+    <w:lsdException w:name="Medium Shading 1" w:uiPriority="63"/>
+    <w:lsdException w:name="Medium Shading 2" w:uiPriority="64"/>
+    <w:lsdException w:name="Medium List 1" w:uiPriority="65"/>
+    <w:lsdException w:name="Medium List 2" w:uiPriority="66"/>
+    <w:lsdException w:name="Medium Grid 1" w:uiPriority="67"/>
+    <w:lsdException w:name="Medium Grid 2" w:uiPriority="68"/>
+    <w:lsdException w:name="Medium Grid 3" w:uiPriority="69"/>
+    <w:lsdException w:name="Dark List" w:uiPriority="70"/>
+    <w:lsdException w:name="Colorful Shading" w:uiPriority="71"/>
+    <w:lsdException w:name="Colorful List" w:uiPriority="72"/>
+    <w:lsdException w:name="Colorful Grid" w:uiPriority="73"/>
+    <w:lsdException w:name="Light Shading Accent 1" w:uiPriority="60"/>
+    <w:lsdException w:name="Light List Accent 1" w:uiPriority="61"/>
+    <w:lsdException w:name="Light Grid Accent 1" w:uiPriority="62"/>
+    <w:lsdException w:name="Medium Shading 1 Accent 1" w:uiPriority="63"/>
+    <w:lsdException w:name="Medium Shading 2 Accent 1" w:uiPriority="64"/>
+    <w:lsdException w:name="Medium List 1 Accent 1" w:uiPriority="65"/>
+    <w:lsdException w:name="Revision" w:semiHidden="1" w:uiPriority="99"/>
+    <w:lsdException w:name="List Paragraph" w:uiPriority="34" w:qFormat="1"/>
+    <w:lsdException w:name="Quote" w:uiPriority="29" w:qFormat="1"/>
+    <w:lsdException w:name="Intense Quote" w:uiPriority="30" w:qFormat="1"/>
+    <w:lsdException w:name="Medium List 2 Accent 1" w:uiPriority="66"/>
+    <w:lsdException w:name="Medium Grid 1 Accent 1" w:uiPriority="67"/>
+    <w:lsdException w:name="Medium Grid 2 Accent 1" w:uiPriority="68"/>
+    <w:lsdException w:name="Medium Grid 3 Accent 1" w:uiPriority="69"/>
+    <w:lsdException w:name="Dark List Accent 1" w:uiPriority="70"/>
+    <w:lsdException w:name="Colorful Shading Accent 1" w:uiPriority="71"/>
+    <w:lsdException w:name="Colorful List Accent 1" w:uiPriority="72"/>
+    <w:lsdException w:name="Colorful Grid Accent 1" w:uiPriority="73"/>
+    <w:lsdException w:name="Light Shading Accent 2" w:uiPriority="60"/>
+    <w:lsdException w:name="Light List Accent 2" w:uiPriority="61"/>
+    <w:lsdException w:name="Light Grid Accent 2" w:uiPriority="62"/>
+    <w:lsdException w:name="Medium Shading 1 Accent 2" w:uiPriority="63"/>
+    <w:lsdException w:name="Medium Shading 2 Accent 2" w:uiPriority="64"/>
+    <w:lsdException w:name="Medium List 1 Accent 2" w:uiPriority="65"/>
+    <w:lsdException w:name="Medium List 2 Accent 2" w:uiPriority="66"/>
+    <w:lsdException w:name="Medium Grid 1 Accent 2" w:uiPriority="67"/>
+    <w:lsdException w:name="Medium Grid 2 Accent 2" w:uiPriority="68"/>
+    <w:lsdException w:name="Medium Grid 3 Accent 2" w:uiPriority="69"/>
+    <w:lsdException w:name="Dark List Accent 2" w:uiPriority="70"/>
+    <w:lsdException w:name="Colorful Shading Accent 2" w:uiPriority="71"/>
+    <w:lsdException w:name="Colorful List Accent 2" w:uiPriority="72"/>
+    <w:lsdException w:name="Colorful Grid Accent 2" w:uiPriority="73"/>
+    <w:lsdException w:name="Light Shading Accent 3" w:uiPriority="60"/>
+    <w:lsdException w:name="Light List Accent 3" w:uiPriority="61"/>
+    <w:lsdException w:name="Light Grid Accent 3" w:uiPriority="62"/>
+    <w:lsdException w:name="Medium Shading 1 Accent 3" w:uiPriority="63"/>
+    <w:lsdException w:name="Medium Shading 2 Accent 3" w:uiPriority="64"/>
+    <w:lsdException w:name="Medium List 1 Accent 3" w:uiPriority="65"/>
+    <w:lsdException w:name="Medium List 2 Accent 3" w:uiPriority="66"/>
+    <w:lsdException w:name="Medium Grid 1 Accent 3" w:uiPriority="67"/>
+    <w:lsdException w:name="Medium Grid 2 Accent 3" w:uiPriority="68"/>
+    <w:lsdException w:name="Medium Grid 3 Accent 3" w:uiPriority="69"/>
+    <w:lsdException w:name="Dark List Accent 3" w:uiPriority="70"/>
+    <w:lsdException w:name="Colorful Shading Accent 3" w:uiPriority="71"/>
+    <w:lsdException w:name="Colorful List Accent 3" w:uiPriority="72"/>
+    <w:lsdException w:name="Colorful Grid Accent 3" w:uiPriority="73"/>
+    <w:lsdException w:name="Light Shading Accent 4" w:uiPriority="60"/>
+    <w:lsdException w:name="Light List Accent 4" w:uiPriority="61"/>
+    <w:lsdException w:name="Light Grid Accent 4" w:uiPriority="62"/>
+    <w:lsdException w:name="Medium Shading 1 Accent 4" w:uiPriority="63"/>
+    <w:lsdException w:name="Medium Shading 2 Accent 4" w:uiPriority="64"/>
+    <w:lsdException w:name="Medium List 1 Accent 4" w:uiPriority="65"/>
+    <w:lsdException w:name="Medium List 2 Accent 4" w:uiPriority="66"/>
+    <w:lsdException w:name="Medium Grid 1 Accent 4" w:uiPriority="67"/>
+    <w:lsdException w:name="Medium Grid 2 Accent 4" w:uiPriority="68"/>
+    <w:lsdException w:name="Medium Grid 3 Accent 4" w:uiPriority="69"/>
+    <w:lsdException w:name="Dark List Accent 4" w:uiPriority="70"/>
+    <w:lsdException w:name="Colorful Shading Accent 4" w:uiPriority="71"/>
+    <w:lsdException w:name="Colorful List Accent 4" w:uiPriority="72"/>
+    <w:lsdException w:name="Colorful Grid Accent 4" w:uiPriority="73"/>
+    <w:lsdException w:name="Light Shading Accent 5" w:uiPriority="60"/>
+    <w:lsdException w:name="Light List Accent 5" w:uiPriority="61"/>
+    <w:lsdException w:name="Light Grid Accent 5" w:uiPriority="62"/>
+    <w:lsdException w:name="Medium Shading 1 Accent 5" w:uiPriority="63"/>
+    <w:lsdException w:name="Medium Shading 2 Accent 5" w:uiPriority="64"/>
+    <w:lsdException w:name="Medium List 1 Accent 5" w:uiPriority="65"/>
+    <w:lsdException w:name="Medium List 2 Accent 5" w:uiPriority="66"/>
+    <w:lsdException w:name="Medium Grid 1 Accent 5" w:uiPriority="67"/>
+    <w:lsdException w:name="Medium Grid 2 Accent 5" w:uiPriority="68"/>
+    <w:lsdException w:name="Medium Grid 3 Accent 5" w:uiPriority="69"/>
+    <w:lsdException w:name="Dark List Accent 5" w:uiPriority="70"/>
+    <w:lsdException w:name="Colorful Shading Accent 5" w:uiPriority="71"/>
+    <w:lsdException w:name="Colorful List Accent 5" w:uiPriority="72"/>
+    <w:lsdException w:name="Colorful Grid Accent 5" w:uiPriority="73"/>
+    <w:lsdException w:name="Light Shading Accent 6" w:uiPriority="60"/>
+    <w:lsdException w:name="Light List Accent 6" w:uiPriority="61"/>
+    <w:lsdException w:name="Light Grid Accent 6" w:uiPriority="62"/>
+    <w:lsdException w:name="Medium Shading 1 Accent 6" w:uiPriority="63"/>
+    <w:lsdException w:name="Medium Shading 2 Accent 6" w:uiPriority="64"/>
+    <w:lsdException w:name="Medium List 1 Accent 6" w:uiPriority="65"/>
+    <w:lsdException w:name="Medium List 2 Accent 6" w:uiPriority="66"/>
+    <w:lsdException w:name="Medium Grid 1 Accent 6" w:uiPriority="67"/>
+    <w:lsdException w:name="Medium Grid 2 Accent 6" w:uiPriority="68"/>
+    <w:lsdException w:name="Medium Grid 3 Accent 6" w:uiPriority="69"/>
+    <w:lsdException w:name="Dark List Accent 6" w:uiPriority="70"/>
+    <w:lsdException w:name="Colorful Shading Accent 6" w:uiPriority="71"/>
+    <w:lsdException w:name="Colorful List Accent 6" w:uiPriority="72"/>
+    <w:lsdException w:name="Colorful Grid Accent 6" w:uiPriority="73"/>
+    <w:lsdException w:name="Subtle Emphasis" w:uiPriority="19" w:qFormat="1"/>
+    <w:lsdException w:name="Intense Emphasis" w:uiPriority="21" w:qFormat="1"/>
+    <w:lsdException w:name="Subtle Reference" w:uiPriority="31" w:qFormat="1"/>
+    <w:lsdException w:name="Intense Reference" w:uiPriority="32" w:qFormat="1"/>
+    <w:lsdException w:name="Book Title" w:uiPriority="33" w:qFormat="1"/>
+    <w:lsdException w:name="Bibliography" w:semiHidden="1" w:uiPriority="37" w:unhideWhenUsed="1"/>
+    <w:lsdException w:name="TOC Heading" w:semiHidden="1" w:uiPriority="39" w:unhideWhenUsed="1" w:qFormat="1"/>
+    <w:lsdException w:name="Plain Table 1" w:uiPriority="41"/>
+    <w:lsdException w:name="Plain Table 2" w:uiPriority="42"/>
+    <w:lsdException w:name="Plain Table 3" w:uiPriority="43"/>
+    <w:lsdException w:name="Plain Table 4" w:uiPriority="44"/>
+    <w:lsdException w:name="Plain Table 5" w:uiPriority="45"/>
+    <w:lsdException w:name="Grid Table Light" w:uiPriority="40"/>
+    <w:lsdException w:name="Grid Table 1 Light" w:uiPriority="46"/>
+    <w:lsdException w:name="Grid Table 2" w:uiPriority="47"/>
+    <w:lsdException w:name="Grid Table 3" w:uiPriority="48"/>
+    <w:lsdException w:name="Grid Table 4" w:uiPriority="49"/>
+    <w:lsdException w:name="Grid Table 5 Dark" w:uiPriority="50"/>
+    <w:lsdException w:name="Grid Table 6 Colorful" w:uiPriority="51"/>
+    <w:lsdException w:name="Grid Table 7 Colorful" w:uiPriority="52"/>
+    <w:lsdException w:name="Grid Table 1 Light Accent 1" w:uiPriority="46"/>
+    <w:lsdException w:name="Grid Table 2 Accent 1" w:uiPriority="47"/>
+    <w:lsdException w:name="Grid Table 3 Accent 1" w:uiPriority="48"/>
+    <w:lsdException w:name="Grid Table 4 Accent 1" w:uiPriority="49"/>
+    <w:lsdException w:name="Grid Table 5 Dark Accent 1" w:uiPriority="50"/>
+    <w:lsdException w:name="Grid Table 6 Colorful Accent 1" w:uiPriority="51"/>
+    <w:lsdException w:name="Grid Table 7 Colorful Accent 1" w:uiPriority="52"/>
+    <w:lsdException w:name="Grid Table 1 Light Accent 2" w:uiPriority="46"/>
+    <w:lsdException w:name="Grid Table 2 Accent 2" w:uiPriority="47"/>
+    <w:lsdException w:name="Grid Table 3 Accent 2" w:uiPriority="48"/>
+    <w:lsdException w:name="Grid Table 4 Accent 2" w:uiPriority="49"/>
+    <w:lsdException w:name="Grid Table 5 Dark Accent 2" w:uiPriority="50"/>
+    <w:lsdException w:name="Grid Table 6 Colorful Accent 2" w:uiPriority="51"/>
+    <w:lsdException w:name="Grid Table 7 Colorful Accent 2" w:uiPriority="52"/>
+    <w:lsdException w:name="Grid Table 1 Light Accent 3" w:uiPriority="46"/>
+    <w:lsdException w:name="Grid Table 2 Accent 3" w:uiPriority="47"/>
+    <w:lsdException w:name="Grid Table 3 Accent 3" w:uiPriority="48"/>
+    <w:lsdException w:name="Grid Table 4 Accent 3" w:uiPriority="49"/>
+    <w:lsdException w:name="Grid Table 5 Dark Accent 3" w:uiPriority="50"/>
+    <w:lsdException w:name="Grid Table 6 Colorful Accent 3" w:uiPriority="51"/>
+    <w:lsdException w:name="Grid Table 7 Colorful Accent 3" w:uiPriority="52"/>
+    <w:lsdException w:name="Grid Table 1 Light Accent 4" w:uiPriority="46"/>
+    <w:lsdException w:name="Grid Table 2 Accent 4" w:uiPriority="47"/>
+    <w:lsdException w:name="Grid Table 3 Accent 4" w:uiPriority="48"/>
+    <w:lsdException w:name="Grid Table 4 Accent 4" w:uiPriority="49"/>
+    <w:lsdException w:name="Grid Table 5 Dark Accent 4" w:uiPriority="50"/>
+    <w:lsdException w:name="Grid Table 6 Colorful Accent 4" w:uiPriority="51"/>
+    <w:lsdException w:name="Grid Table 7 Colorful Accent 4" w:uiPriority="52"/>
+    <w:lsdException w:name="Grid Table 1 Light Accent 5" w:uiPriority="46"/>
+    <w:lsdException w:name="Grid Table 2 Accent 5" w:uiPriority="47"/>
+    <w:lsdException w:name="Grid Table 3 Accent 5" w:uiPriority="48"/>
+    <w:lsdException w:name="Grid Table 4 Accent 5" w:uiPriority="49"/>
+    <w:lsdException w:name="Grid Table 5 Dark Accent 5" w:uiPriority="50"/>
+    <w:lsdException w:name="Grid Table 6 Colorful Accent 5" w:uiPriority="51"/>
+    <w:lsdException w:name="Grid Table 7 Colorful Accent 5" w:uiPriority="52"/>
+    <w:lsdException w:name="Grid Table 1 Light Accent 6" w:uiPriority="46"/>
+    <w:lsdException w:name="Grid Table 2 Accent 6" w:uiPriority="47"/>
+    <w:lsdException w:name="Grid Table 3 Accent 6" w:uiPriority="48"/>
+    <w:lsdException w:name="Grid Table 4 Accent 6" w:uiPriority="49"/>
+    <w:lsdException w:name="Grid Table 5 Dark Accent 6" w:uiPriority="50"/>
+    <w:lsdException w:name="Grid Table 6 Colorful Accent 6" w:uiPriority="51"/>
+    <w:lsdException w:name="Grid Table 7 Colorful Accent 6" w:uiPriority="52"/>
+    <w:lsdException w:name="List Table 1 Light" w:uiPriority="46"/>
+    <w:lsdException w:name="List Table 2" w:uiPriority="47"/>
+    <w:lsdException w:name="List Table 3" w:uiPriority="48"/>
+    <w:lsdException w:name="List Table 4" w:uiPriority="49"/>
+    <w:lsdException w:name="List Table 5 Dark" w:uiPriority="50"/>
+    <w:lsdException w:name="List Table 6 Colorful" w:uiPriority="51"/>
+    <w:lsdException w:name="List Table 7 Colorful" w:uiPriority="52"/>
+    <w:lsdException w:name="List Table 1 Light Accent 1" w:uiPriority="46"/>
+    <w:lsdException w:name="List Table 2 Accent 1" w:uiPriority="47"/>
+    <w:lsdException w:name="List Table 3 Accent 1" w:uiPriority="48"/>
+    <w:lsdException w:name="List Table 4 Accent 1" w:uiPriority="49"/>
+    <w:lsdException w:name="List Table 5 Dark Accent 1" w:uiPriority="50"/>
+    <w:lsdException w:name="List Table 6 Colorful Accent 1" w:uiPriority="51"/>
+    <w:lsdException w:name="List Table 7 Colorful Accent 1" w:uiPriority="52"/>
+    <w:lsdException w:name="List Table 1 Light Accent 2" w:uiPriority="46"/>
+    <w:lsdException w:name="List Table 2 Accent 2" w:uiPriority="47"/>
+    <w:lsdException w:name="List Table 3 Accent 2" w:uiPriority="48"/>
+    <w:lsdException w:name="List Table 4 Accent 2" w:uiPriority="49"/>
+    <w:lsdException w:name="List Table 5 Dark Accent 2" w:uiPriority="50"/>
+    <w:lsdException w:name="List Table 6 Colorful Accent 2" w:uiPriority="51"/>
+    <w:lsdException w:name="List Table 7 Colorful Accent 2" w:uiPriority="52"/>
+    <w:lsdException w:name="List Table 1 Light Accent 3" w:uiPriority="46"/>
+    <w:lsdException w:name="List Table 2 Accent 3" w:uiPriority="47"/>
+    <w:lsdException w:name="List Table 3 Accent 3" w:uiPriority="48"/>
+    <w:lsdException w:name="List Table 4 Accent 3" w:uiPriority="49"/>
+    <w:lsdException w:name="List Table 5 Dark Accent 3" w:uiPriority="50"/>
+    <w:lsdException w:name="List Table 6 Colorful Accent 3" w:uiPriority="51"/>
+    <w:lsdException w:name="List Table 7 Colorful Accent 3" w:uiPriority="52"/>
+    <w:lsdException w:name="List Table 1 Light Accent 4" w:uiPriority="46"/>
+    <w:lsdException w:name="List Table 2 Accent 4" w:uiPriority="47"/>
+    <w:lsdException w:name="List Table 3 Accent 4" w:uiPriority="48"/>
+    <w:lsdException w:name="List Table 4 Accent 4" w:uiPriority="49"/>
+    <w:lsdException w:name="List Table 5 Dark Accent 4" w:uiPriority="50"/>
+    <w:lsdException w:name="List Table 6 Colorful Accent 4" w:uiPriority="51"/>
+    <w:lsdException w:name="List Table 7 Colorful Accent 4" w:uiPriority="52"/>
+    <w:lsdException w:name="List Table 1 Light Accent 5" w:uiPriority="46"/>
+    <w:lsdException w:name="List Table 2 Accent 5" w:uiPriority="47"/>
+    <w:lsdException w:name="List Table 3 Accent 5" w:uiPriority="48"/>
+    <w:lsdException w:name="List Table 4 Accent 5" w:uiPriority="49"/>
+    <w:lsdException w:name="List Table 5 Dark Accent 5" w:uiPriority="50"/>
+    <w:lsdException w:name="List Table 6 Colorful Accent 5" w:uiPriority="51"/>
+    <w:lsdException w:name="List Table 7 Colorful Accent 5" w:uiPriority="52"/>
+    <w:lsdException w:name="List Table 1 Light Accent 6" w:uiPriority="46"/>
+    <w:lsdException w:name="List Table 2 Accent 6" w:uiPriority="47"/>
+    <w:lsdException w:name="List Table 3 Accent 6" w:uiPriority="48"/>
+    <w:lsdException w:name="List Table 4 Accent 6" w:uiPriority="49"/>
+    <w:lsdException w:name="List Table 5 Dark Accent 6" w:uiPriority="50"/>
+    <w:lsdException w:name="List Table 6 Colorful Accent 6" w:uiPriority="51"/>
+    <w:lsdException w:name="List Table 7 Colorful Accent 6" w:uiPriority="52"/>
+    <w:lsdException w:name="Mention" w:semiHidden="1" w:uiPriority="99" w:unhideWhenUsed="1"/>
+    <w:lsdException w:name="Smart Hyperlink" w:semiHidden="1" w:uiPriority="99" w:unhideWhenUsed="1"/>
   </w:latentStyles>
   <w:style w:type="paragraph" w:default="1" w:styleId="Normal">
     <w:name w:val="Normal"/>
@@ -18534,11 +18813,11 @@
       <w:szCs w:val="24"/>
     </w:rPr>
   </w:style>
-  <w:style w:type="paragraph" w:styleId="Heading1">
+  <w:style w:type="paragraph" w:styleId="Titre1">
     <w:name w:val="heading 1"/>
     <w:basedOn w:val="Normal"/>
     <w:next w:val="Normal"/>
-    <w:link w:val="Heading1Char"/>
+    <w:link w:val="Titre1Car"/>
     <w:qFormat/>
     <w:rsid w:val="00E6241D"/>
     <w:pPr>
@@ -18556,11 +18835,11 @@
       <w:szCs w:val="28"/>
     </w:rPr>
   </w:style>
-  <w:style w:type="paragraph" w:styleId="Heading2">
+  <w:style w:type="paragraph" w:styleId="Titre2">
     <w:name w:val="heading 2"/>
     <w:basedOn w:val="Normal"/>
     <w:next w:val="Normal"/>
-    <w:link w:val="Heading2Char"/>
+    <w:link w:val="Titre2Car"/>
     <w:unhideWhenUsed/>
     <w:qFormat/>
     <w:rsid w:val="002230CA"/>
@@ -18579,13 +18858,13 @@
       <w:szCs w:val="26"/>
     </w:rPr>
   </w:style>
-  <w:style w:type="character" w:default="1" w:styleId="DefaultParagraphFont">
+  <w:style w:type="character" w:default="1" w:styleId="Policepardfaut">
     <w:name w:val="Default Paragraph Font"/>
     <w:uiPriority w:val="1"/>
     <w:semiHidden/>
     <w:unhideWhenUsed/>
   </w:style>
-  <w:style w:type="table" w:default="1" w:styleId="TableNormal">
+  <w:style w:type="table" w:default="1" w:styleId="TableauNormal">
     <w:name w:val="Normal Table"/>
     <w:uiPriority w:val="99"/>
     <w:semiHidden/>
@@ -18600,18 +18879,17 @@
       </w:tblCellMar>
     </w:tblPr>
   </w:style>
-  <w:style w:type="numbering" w:default="1" w:styleId="NoList">
+  <w:style w:type="numbering" w:default="1" w:styleId="Aucuneliste">
     <w:name w:val="No List"/>
     <w:uiPriority w:val="99"/>
     <w:semiHidden/>
     <w:unhideWhenUsed/>
   </w:style>
-  <w:style w:type="table" w:styleId="TableGrid">
+  <w:style w:type="table" w:styleId="Grilledutableau">
     <w:name w:val="Table Grid"/>
-    <w:basedOn w:val="TableNormal"/>
+    <w:basedOn w:val="TableauNormal"/>
     <w:rsid w:val="008C678E"/>
     <w:tblPr>
-      <w:tblInd w:w="0" w:type="dxa"/>
       <w:tblBorders>
         <w:top w:val="single" w:sz="4" w:space="0" w:color="auto"/>
         <w:left w:val="single" w:sz="4" w:space="0" w:color="auto"/>
@@ -18620,18 +18898,12 @@
         <w:insideH w:val="single" w:sz="4" w:space="0" w:color="auto"/>
         <w:insideV w:val="single" w:sz="4" w:space="0" w:color="auto"/>
       </w:tblBorders>
-      <w:tblCellMar>
-        <w:top w:w="0" w:type="dxa"/>
-        <w:left w:w="108" w:type="dxa"/>
-        <w:bottom w:w="0" w:type="dxa"/>
-        <w:right w:w="108" w:type="dxa"/>
-      </w:tblCellMar>
     </w:tblPr>
   </w:style>
-  <w:style w:type="character" w:customStyle="1" w:styleId="Heading1Char">
-    <w:name w:val="Heading 1 Char"/>
-    <w:basedOn w:val="DefaultParagraphFont"/>
-    <w:link w:val="Heading1"/>
+  <w:style w:type="character" w:customStyle="1" w:styleId="Titre1Car">
+    <w:name w:val="Titre 1 Car"/>
+    <w:basedOn w:val="Policepardfaut"/>
+    <w:link w:val="Titre1"/>
     <w:rsid w:val="00E6241D"/>
     <w:rPr>
       <w:rFonts w:asciiTheme="majorHAnsi" w:eastAsiaTheme="majorEastAsia" w:hAnsiTheme="majorHAnsi" w:cstheme="majorBidi"/>
@@ -18642,11 +18914,11 @@
       <w:szCs w:val="28"/>
     </w:rPr>
   </w:style>
-  <w:style w:type="paragraph" w:styleId="Subtitle">
+  <w:style w:type="paragraph" w:styleId="Sous-titre">
     <w:name w:val="Subtitle"/>
     <w:basedOn w:val="Normal"/>
     <w:next w:val="Normal"/>
-    <w:link w:val="SubtitleChar"/>
+    <w:link w:val="Sous-titreCar"/>
     <w:qFormat/>
     <w:rsid w:val="00E6241D"/>
     <w:pPr>
@@ -18662,10 +18934,10 @@
       <w:spacing w:val="15"/>
     </w:rPr>
   </w:style>
-  <w:style w:type="character" w:customStyle="1" w:styleId="SubtitleChar">
-    <w:name w:val="Subtitle Char"/>
-    <w:basedOn w:val="DefaultParagraphFont"/>
-    <w:link w:val="Subtitle"/>
+  <w:style w:type="character" w:customStyle="1" w:styleId="Sous-titreCar">
+    <w:name w:val="Sous-titre Car"/>
+    <w:basedOn w:val="Policepardfaut"/>
+    <w:link w:val="Sous-titre"/>
     <w:rsid w:val="00E6241D"/>
     <w:rPr>
       <w:rFonts w:asciiTheme="majorHAnsi" w:eastAsiaTheme="majorEastAsia" w:hAnsiTheme="majorHAnsi" w:cstheme="majorBidi"/>
@@ -18677,7 +18949,7 @@
       <w:szCs w:val="24"/>
     </w:rPr>
   </w:style>
-  <w:style w:type="paragraph" w:styleId="ListParagraph">
+  <w:style w:type="paragraph" w:styleId="Paragraphedeliste">
     <w:name w:val="List Paragraph"/>
     <w:basedOn w:val="Normal"/>
     <w:uiPriority w:val="34"/>
@@ -18688,10 +18960,10 @@
       <w:contextualSpacing/>
     </w:pPr>
   </w:style>
-  <w:style w:type="paragraph" w:styleId="BalloonText">
+  <w:style w:type="paragraph" w:styleId="Textedebulles">
     <w:name w:val="Balloon Text"/>
     <w:basedOn w:val="Normal"/>
-    <w:link w:val="BalloonTextChar"/>
+    <w:link w:val="TextedebullesCar"/>
     <w:rsid w:val="000C1118"/>
     <w:rPr>
       <w:rFonts w:ascii="Tahoma" w:hAnsi="Tahoma" w:cs="Tahoma"/>
@@ -18699,10 +18971,10 @@
       <w:szCs w:val="16"/>
     </w:rPr>
   </w:style>
-  <w:style w:type="character" w:customStyle="1" w:styleId="BalloonTextChar">
-    <w:name w:val="Balloon Text Char"/>
-    <w:basedOn w:val="DefaultParagraphFont"/>
-    <w:link w:val="BalloonText"/>
+  <w:style w:type="character" w:customStyle="1" w:styleId="TextedebullesCar">
+    <w:name w:val="Texte de bulles Car"/>
+    <w:basedOn w:val="Policepardfaut"/>
+    <w:link w:val="Textedebulles"/>
     <w:rsid w:val="000C1118"/>
     <w:rPr>
       <w:rFonts w:ascii="Tahoma" w:hAnsi="Tahoma" w:cs="Tahoma"/>
@@ -18723,7 +18995,7 @@
       <w:rFonts w:ascii="Times New Roman" w:eastAsiaTheme="minorEastAsia" w:hAnsi="Times New Roman"/>
     </w:rPr>
   </w:style>
-  <w:style w:type="paragraph" w:styleId="NoSpacing">
+  <w:style w:type="paragraph" w:styleId="Sansinterligne">
     <w:name w:val="No Spacing"/>
     <w:uiPriority w:val="1"/>
     <w:qFormat/>
@@ -18734,47 +19006,47 @@
       <w:szCs w:val="24"/>
     </w:rPr>
   </w:style>
-  <w:style w:type="paragraph" w:styleId="FootnoteText">
+  <w:style w:type="paragraph" w:styleId="Notedebasdepage">
     <w:name w:val="footnote text"/>
     <w:basedOn w:val="Normal"/>
-    <w:link w:val="FootnoteTextChar"/>
+    <w:link w:val="NotedebasdepageCar"/>
     <w:rsid w:val="00016880"/>
     <w:rPr>
       <w:sz w:val="20"/>
       <w:szCs w:val="20"/>
     </w:rPr>
   </w:style>
-  <w:style w:type="character" w:customStyle="1" w:styleId="FootnoteTextChar">
-    <w:name w:val="Footnote Text Char"/>
-    <w:basedOn w:val="DefaultParagraphFont"/>
-    <w:link w:val="FootnoteText"/>
+  <w:style w:type="character" w:customStyle="1" w:styleId="NotedebasdepageCar">
+    <w:name w:val="Note de bas de page Car"/>
+    <w:basedOn w:val="Policepardfaut"/>
+    <w:link w:val="Notedebasdepage"/>
     <w:rsid w:val="00016880"/>
     <w:rPr>
       <w:rFonts w:ascii="Arial" w:hAnsi="Arial"/>
     </w:rPr>
   </w:style>
-  <w:style w:type="character" w:styleId="FootnoteReference">
+  <w:style w:type="character" w:styleId="Appelnotedebasdep">
     <w:name w:val="footnote reference"/>
-    <w:basedOn w:val="DefaultParagraphFont"/>
+    <w:basedOn w:val="Policepardfaut"/>
     <w:rsid w:val="00016880"/>
     <w:rPr>
       <w:vertAlign w:val="superscript"/>
     </w:rPr>
   </w:style>
-  <w:style w:type="character" w:styleId="Hyperlink">
+  <w:style w:type="character" w:styleId="Lienhypertexte">
     <w:name w:val="Hyperlink"/>
-    <w:basedOn w:val="DefaultParagraphFont"/>
+    <w:basedOn w:val="Policepardfaut"/>
     <w:rsid w:val="00016880"/>
     <w:rPr>
       <w:color w:val="0000FF" w:themeColor="hyperlink"/>
       <w:u w:val="single"/>
     </w:rPr>
   </w:style>
-  <w:style w:type="paragraph" w:styleId="Title">
+  <w:style w:type="paragraph" w:styleId="Titre">
     <w:name w:val="Title"/>
     <w:basedOn w:val="Normal"/>
     <w:next w:val="Normal"/>
-    <w:link w:val="TitleChar"/>
+    <w:link w:val="TitreCar"/>
     <w:qFormat/>
     <w:rsid w:val="002230CA"/>
     <w:pPr>
@@ -18793,10 +19065,10 @@
       <w:szCs w:val="52"/>
     </w:rPr>
   </w:style>
-  <w:style w:type="character" w:customStyle="1" w:styleId="TitleChar">
-    <w:name w:val="Title Char"/>
-    <w:basedOn w:val="DefaultParagraphFont"/>
-    <w:link w:val="Title"/>
+  <w:style w:type="character" w:customStyle="1" w:styleId="TitreCar">
+    <w:name w:val="Titre Car"/>
+    <w:basedOn w:val="Policepardfaut"/>
+    <w:link w:val="Titre"/>
     <w:rsid w:val="002230CA"/>
     <w:rPr>
       <w:rFonts w:asciiTheme="majorHAnsi" w:eastAsiaTheme="majorEastAsia" w:hAnsiTheme="majorHAnsi" w:cstheme="majorBidi"/>
@@ -18807,456 +19079,10 @@
       <w:szCs w:val="52"/>
     </w:rPr>
   </w:style>
-  <w:style w:type="character" w:customStyle="1" w:styleId="Heading2Char">
-    <w:name w:val="Heading 2 Char"/>
-    <w:basedOn w:val="DefaultParagraphFont"/>
-    <w:link w:val="Heading2"/>
-    <w:rsid w:val="002230CA"/>
-    <w:rPr>
-      <w:rFonts w:asciiTheme="majorHAnsi" w:eastAsiaTheme="majorEastAsia" w:hAnsiTheme="majorHAnsi" w:cstheme="majorBidi"/>
-      <w:b/>
-      <w:bCs/>
-      <w:color w:val="4F81BD" w:themeColor="accent1"/>
-      <w:sz w:val="26"/>
-      <w:szCs w:val="26"/>
-    </w:rPr>
-  </w:style>
-</w:styles>
-</file>
-
-<file path=word/stylesWithEffects.xml><?xml version="1.0" encoding="utf-8"?>
-<w:styles xmlns:wpc="http://schemas.microsoft.com/office/word/2010/wordprocessingCanvas" xmlns:mc="http://schemas.openxmlformats.org/markup-compatibility/2006" xmlns:o="urn:schemas-microsoft-com:office:office" xmlns:r="http://schemas.openxmlformats.org/officeDocument/2006/relationships" xmlns:m="http://schemas.openxmlformats.org/officeDocument/2006/math" xmlns:v="urn:schemas-microsoft-com:vml" xmlns:wp14="http://schemas.microsoft.com/office/word/2010/wordprocessingDrawing" xmlns:wp="http://schemas.openxmlformats.org/drawingml/2006/wordprocessingDrawing" xmlns:w10="urn:schemas-microsoft-com:office:word" xmlns:w="http://schemas.openxmlformats.org/wordprocessingml/2006/main" xmlns:w14="http://schemas.microsoft.com/office/word/2010/wordml" xmlns:wpg="http://schemas.microsoft.com/office/word/2010/wordprocessingGroup" xmlns:wpi="http://schemas.microsoft.com/office/word/2010/wordprocessingInk" xmlns:wne="http://schemas.microsoft.com/office/word/2006/wordml" xmlns:wps="http://schemas.microsoft.com/office/word/2010/wordprocessingShape" mc:Ignorable="w14 wp14">
-  <w:docDefaults>
-    <w:rPrDefault>
-      <w:rPr>
-        <w:rFonts w:ascii="Times New Roman" w:eastAsia="Times New Roman" w:hAnsi="Times New Roman" w:cs="Times New Roman"/>
-        <w:lang w:val="en-US" w:eastAsia="en-US" w:bidi="ar-SA"/>
-      </w:rPr>
-    </w:rPrDefault>
-    <w:pPrDefault/>
-  </w:docDefaults>
-  <w:latentStyles w:defLockedState="0" w:defUIPriority="0" w:defSemiHidden="1" w:defUnhideWhenUsed="1" w:defQFormat="0" w:count="267">
-    <w:lsdException w:name="Normal" w:semiHidden="0" w:unhideWhenUsed="0" w:qFormat="1"/>
-    <w:lsdException w:name="heading 1" w:semiHidden="0" w:unhideWhenUsed="0" w:qFormat="1"/>
-    <w:lsdException w:name="heading 2" w:qFormat="1"/>
-    <w:lsdException w:name="heading 3" w:qFormat="1"/>
-    <w:lsdException w:name="heading 4" w:qFormat="1"/>
-    <w:lsdException w:name="heading 5" w:qFormat="1"/>
-    <w:lsdException w:name="heading 6" w:qFormat="1"/>
-    <w:lsdException w:name="heading 7" w:qFormat="1"/>
-    <w:lsdException w:name="heading 8" w:qFormat="1"/>
-    <w:lsdException w:name="heading 9" w:qFormat="1"/>
-    <w:lsdException w:name="caption" w:qFormat="1"/>
-    <w:lsdException w:name="List" w:semiHidden="0" w:unhideWhenUsed="0"/>
-    <w:lsdException w:name="List 2" w:semiHidden="0" w:unhideWhenUsed="0"/>
-    <w:lsdException w:name="List 3" w:semiHidden="0" w:unhideWhenUsed="0"/>
-    <w:lsdException w:name="Title" w:semiHidden="0" w:unhideWhenUsed="0" w:qFormat="1"/>
-    <w:lsdException w:name="List Continue 5" w:semiHidden="0" w:unhideWhenUsed="0"/>
-    <w:lsdException w:name="Message Header" w:semiHidden="0" w:unhideWhenUsed="0"/>
-    <w:lsdException w:name="Subtitle" w:semiHidden="0" w:unhideWhenUsed="0" w:qFormat="1"/>
-    <w:lsdException w:name="Salutation" w:semiHidden="0" w:unhideWhenUsed="0"/>
-    <w:lsdException w:name="Strong" w:semiHidden="0" w:unhideWhenUsed="0" w:qFormat="1"/>
-    <w:lsdException w:name="Emphasis" w:semiHidden="0" w:unhideWhenUsed="0" w:qFormat="1"/>
-    <w:lsdException w:name="Normal (Web)" w:uiPriority="99"/>
-    <w:lsdException w:name="Table Grid" w:semiHidden="0" w:unhideWhenUsed="0"/>
-    <w:lsdException w:name="Placeholder Text" w:uiPriority="99" w:unhideWhenUsed="0"/>
-    <w:lsdException w:name="No Spacing" w:semiHidden="0" w:uiPriority="1" w:unhideWhenUsed="0" w:qFormat="1"/>
-    <w:lsdException w:name="Light Shading" w:semiHidden="0" w:uiPriority="60" w:unhideWhenUsed="0"/>
-    <w:lsdException w:name="Light List" w:semiHidden="0" w:uiPriority="61" w:unhideWhenUsed="0"/>
-    <w:lsdException w:name="Light Grid" w:semiHidden="0" w:uiPriority="62" w:unhideWhenUsed="0"/>
-    <w:lsdException w:name="Medium Shading 1" w:semiHidden="0" w:uiPriority="63" w:unhideWhenUsed="0"/>
-    <w:lsdException w:name="Medium Shading 2" w:semiHidden="0" w:uiPriority="64" w:unhideWhenUsed="0"/>
-    <w:lsdException w:name="Medium List 1" w:semiHidden="0" w:uiPriority="65" w:unhideWhenUsed="0"/>
-    <w:lsdException w:name="Medium List 2" w:semiHidden="0" w:uiPriority="66" w:unhideWhenUsed="0"/>
-    <w:lsdException w:name="Medium Grid 1" w:semiHidden="0" w:uiPriority="67" w:unhideWhenUsed="0"/>
-    <w:lsdException w:name="Medium Grid 2" w:semiHidden="0" w:uiPriority="68" w:unhideWhenUsed="0"/>
-    <w:lsdException w:name="Medium Grid 3" w:semiHidden="0" w:uiPriority="69" w:unhideWhenUsed="0"/>
-    <w:lsdException w:name="Dark List" w:semiHidden="0" w:uiPriority="70" w:unhideWhenUsed="0"/>
-    <w:lsdException w:name="Colorful Shading" w:semiHidden="0" w:uiPriority="71" w:unhideWhenUsed="0"/>
-    <w:lsdException w:name="Colorful List" w:semiHidden="0" w:uiPriority="72" w:unhideWhenUsed="0"/>
-    <w:lsdException w:name="Colorful Grid" w:semiHidden="0" w:uiPriority="73" w:unhideWhenUsed="0"/>
-    <w:lsdException w:name="Light Shading Accent 1" w:semiHidden="0" w:uiPriority="60" w:unhideWhenUsed="0"/>
-    <w:lsdException w:name="Light List Accent 1" w:semiHidden="0" w:uiPriority="61" w:unhideWhenUsed="0"/>
-    <w:lsdException w:name="Light Grid Accent 1" w:semiHidden="0" w:uiPriority="62" w:unhideWhenUsed="0"/>
-    <w:lsdException w:name="Medium Shading 1 Accent 1" w:semiHidden="0" w:uiPriority="63" w:unhideWhenUsed="0"/>
-    <w:lsdException w:name="Medium Shading 2 Accent 1" w:semiHidden="0" w:uiPriority="64" w:unhideWhenUsed="0"/>
-    <w:lsdException w:name="Medium List 1 Accent 1" w:semiHidden="0" w:uiPriority="65" w:unhideWhenUsed="0"/>
-    <w:lsdException w:name="Revision" w:uiPriority="99" w:unhideWhenUsed="0"/>
-    <w:lsdException w:name="List Paragraph" w:semiHidden="0" w:uiPriority="34" w:unhideWhenUsed="0" w:qFormat="1"/>
-    <w:lsdException w:name="Quote" w:semiHidden="0" w:uiPriority="29" w:unhideWhenUsed="0" w:qFormat="1"/>
-    <w:lsdException w:name="Intense Quote" w:semiHidden="0" w:uiPriority="30" w:unhideWhenUsed="0" w:qFormat="1"/>
-    <w:lsdException w:name="Medium List 2 Accent 1" w:semiHidden="0" w:uiPriority="66" w:unhideWhenUsed="0"/>
-    <w:lsdException w:name="Medium Grid 1 Accent 1" w:semiHidden="0" w:uiPriority="67" w:unhideWhenUsed="0"/>
-    <w:lsdException w:name="Medium Grid 2 Accent 1" w:semiHidden="0" w:uiPriority="68" w:unhideWhenUsed="0"/>
-    <w:lsdException w:name="Medium Grid 3 Accent 1" w:semiHidden="0" w:uiPriority="69" w:unhideWhenUsed="0"/>
-    <w:lsdException w:name="Dark List Accent 1" w:semiHidden="0" w:uiPriority="70" w:unhideWhenUsed="0"/>
-    <w:lsdException w:name="Colorful Shading Accent 1" w:semiHidden="0" w:uiPriority="71" w:unhideWhenUsed="0"/>
-    <w:lsdException w:name="Colorful List Accent 1" w:semiHidden="0" w:uiPriority="72" w:unhideWhenUsed="0"/>
-    <w:lsdException w:name="Colorful Grid Accent 1" w:semiHidden="0" w:uiPriority="73" w:unhideWhenUsed="0"/>
-    <w:lsdException w:name="Light Shading Accent 2" w:semiHidden="0" w:uiPriority="60" w:unhideWhenUsed="0"/>
-    <w:lsdException w:name="Light List Accent 2" w:semiHidden="0" w:uiPriority="61" w:unhideWhenUsed="0"/>
-    <w:lsdException w:name="Light Grid Accent 2" w:semiHidden="0" w:uiPriority="62" w:unhideWhenUsed="0"/>
-    <w:lsdException w:name="Medium Shading 1 Accent 2" w:semiHidden="0" w:uiPriority="63" w:unhideWhenUsed="0"/>
-    <w:lsdException w:name="Medium Shading 2 Accent 2" w:semiHidden="0" w:uiPriority="64" w:unhideWhenUsed="0"/>
-    <w:lsdException w:name="Medium List 1 Accent 2" w:semiHidden="0" w:uiPriority="65" w:unhideWhenUsed="0"/>
-    <w:lsdException w:name="Medium List 2 Accent 2" w:semiHidden="0" w:uiPriority="66" w:unhideWhenUsed="0"/>
-    <w:lsdException w:name="Medium Grid 1 Accent 2" w:semiHidden="0" w:uiPriority="67" w:unhideWhenUsed="0"/>
-    <w:lsdException w:name="Medium Grid 2 Accent 2" w:semiHidden="0" w:uiPriority="68" w:unhideWhenUsed="0"/>
-    <w:lsdException w:name="Medium Grid 3 Accent 2" w:semiHidden="0" w:uiPriority="69" w:unhideWhenUsed="0"/>
-    <w:lsdException w:name="Dark List Accent 2" w:semiHidden="0" w:uiPriority="70" w:unhideWhenUsed="0"/>
-    <w:lsdException w:name="Colorful Shading Accent 2" w:semiHidden="0" w:uiPriority="71" w:unhideWhenUsed="0"/>
-    <w:lsdException w:name="Colorful List Accent 2" w:semiHidden="0" w:uiPriority="72" w:unhideWhenUsed="0"/>
-    <w:lsdException w:name="Colorful Grid Accent 2" w:semiHidden="0" w:uiPriority="73" w:unhideWhenUsed="0"/>
-    <w:lsdException w:name="Light Shading Accent 3" w:semiHidden="0" w:uiPriority="60" w:unhideWhenUsed="0"/>
-    <w:lsdException w:name="Light List Accent 3" w:semiHidden="0" w:uiPriority="61" w:unhideWhenUsed="0"/>
-    <w:lsdException w:name="Light Grid Accent 3" w:semiHidden="0" w:uiPriority="62" w:unhideWhenUsed="0"/>
-    <w:lsdException w:name="Medium Shading 1 Accent 3" w:semiHidden="0" w:uiPriority="63" w:unhideWhenUsed="0"/>
-    <w:lsdException w:name="Medium Shading 2 Accent 3" w:semiHidden="0" w:uiPriority="64" w:unhideWhenUsed="0"/>
-    <w:lsdException w:name="Medium List 1 Accent 3" w:semiHidden="0" w:uiPriority="65" w:unhideWhenUsed="0"/>
-    <w:lsdException w:name="Medium List 2 Accent 3" w:semiHidden="0" w:uiPriority="66" w:unhideWhenUsed="0"/>
-    <w:lsdException w:name="Medium Grid 1 Accent 3" w:semiHidden="0" w:uiPriority="67" w:unhideWhenUsed="0"/>
-    <w:lsdException w:name="Medium Grid 2 Accent 3" w:semiHidden="0" w:uiPriority="68" w:unhideWhenUsed="0"/>
-    <w:lsdException w:name="Medium Grid 3 Accent 3" w:semiHidden="0" w:uiPriority="69" w:unhideWhenUsed="0"/>
-    <w:lsdException w:name="Dark List Accent 3" w:semiHidden="0" w:uiPriority="70" w:unhideWhenUsed="0"/>
-    <w:lsdException w:name="Colorful Shading Accent 3" w:semiHidden="0" w:uiPriority="71" w:unhideWhenUsed="0"/>
-    <w:lsdException w:name="Colorful List Accent 3" w:semiHidden="0" w:uiPriority="72" w:unhideWhenUsed="0"/>
-    <w:lsdException w:name="Colorful Grid Accent 3" w:semiHidden="0" w:uiPriority="73" w:unhideWhenUsed="0"/>
-    <w:lsdException w:name="Light Shading Accent 4" w:semiHidden="0" w:uiPriority="60" w:unhideWhenUsed="0"/>
-    <w:lsdException w:name="Light List Accent 4" w:semiHidden="0" w:uiPriority="61" w:unhideWhenUsed="0"/>
-    <w:lsdException w:name="Light Grid Accent 4" w:semiHidden="0" w:uiPriority="62" w:unhideWhenUsed="0"/>
-    <w:lsdException w:name="Medium Shading 1 Accent 4" w:semiHidden="0" w:uiPriority="63" w:unhideWhenUsed="0"/>
-    <w:lsdException w:name="Medium Shading 2 Accent 4" w:semiHidden="0" w:uiPriority="64" w:unhideWhenUsed="0"/>
-    <w:lsdException w:name="Medium List 1 Accent 4" w:semiHidden="0" w:uiPriority="65" w:unhideWhenUsed="0"/>
-    <w:lsdException w:name="Medium List 2 Accent 4" w:semiHidden="0" w:uiPriority="66" w:unhideWhenUsed="0"/>
-    <w:lsdException w:name="Medium Grid 1 Accent 4" w:semiHidden="0" w:uiPriority="67" w:unhideWhenUsed="0"/>
-    <w:lsdException w:name="Medium Grid 2 Accent 4" w:semiHidden="0" w:uiPriority="68" w:unhideWhenUsed="0"/>
-    <w:lsdException w:name="Medium Grid 3 Accent 4" w:semiHidden="0" w:uiPriority="69" w:unhideWhenUsed="0"/>
-    <w:lsdException w:name="Dark List Accent 4" w:semiHidden="0" w:uiPriority="70" w:unhideWhenUsed="0"/>
-    <w:lsdException w:name="Colorful Shading Accent 4" w:semiHidden="0" w:uiPriority="71" w:unhideWhenUsed="0"/>
-    <w:lsdException w:name="Colorful List Accent 4" w:semiHidden="0" w:uiPriority="72" w:unhideWhenUsed="0"/>
-    <w:lsdException w:name="Colorful Grid Accent 4" w:semiHidden="0" w:uiPriority="73" w:unhideWhenUsed="0"/>
-    <w:lsdException w:name="Light Shading Accent 5" w:semiHidden="0" w:uiPriority="60" w:unhideWhenUsed="0"/>
-    <w:lsdException w:name="Light List Accent 5" w:semiHidden="0" w:uiPriority="61" w:unhideWhenUsed="0"/>
-    <w:lsdException w:name="Light Grid Accent 5" w:semiHidden="0" w:uiPriority="62" w:unhideWhenUsed="0"/>
-    <w:lsdException w:name="Medium Shading 1 Accent 5" w:semiHidden="0" w:uiPriority="63" w:unhideWhenUsed="0"/>
-    <w:lsdException w:name="Medium Shading 2 Accent 5" w:semiHidden="0" w:uiPriority="64" w:unhideWhenUsed="0"/>
-    <w:lsdException w:name="Medium List 1 Accent 5" w:semiHidden="0" w:uiPriority="65" w:unhideWhenUsed="0"/>
-    <w:lsdException w:name="Medium List 2 Accent 5" w:semiHidden="0" w:uiPriority="66" w:unhideWhenUsed="0"/>
-    <w:lsdException w:name="Medium Grid 1 Accent 5" w:semiHidden="0" w:uiPriority="67" w:unhideWhenUsed="0"/>
-    <w:lsdException w:name="Medium Grid 2 Accent 5" w:semiHidden="0" w:uiPriority="68" w:unhideWhenUsed="0"/>
-    <w:lsdException w:name="Medium Grid 3 Accent 5" w:semiHidden="0" w:uiPriority="69" w:unhideWhenUsed="0"/>
-    <w:lsdException w:name="Dark List Accent 5" w:semiHidden="0" w:uiPriority="70" w:unhideWhenUsed="0"/>
-    <w:lsdException w:name="Colorful Shading Accent 5" w:semiHidden="0" w:uiPriority="71" w:unhideWhenUsed="0"/>
-    <w:lsdException w:name="Colorful List Accent 5" w:semiHidden="0" w:uiPriority="72" w:unhideWhenUsed="0"/>
-    <w:lsdException w:name="Colorful Grid Accent 5" w:semiHidden="0" w:uiPriority="73" w:unhideWhenUsed="0"/>
-    <w:lsdException w:name="Light Shading Accent 6" w:semiHidden="0" w:uiPriority="60" w:unhideWhenUsed="0"/>
-    <w:lsdException w:name="Light List Accent 6" w:semiHidden="0" w:uiPriority="61" w:unhideWhenUsed="0"/>
-    <w:lsdException w:name="Light Grid Accent 6" w:semiHidden="0" w:uiPriority="62" w:unhideWhenUsed="0"/>
-    <w:lsdException w:name="Medium Shading 1 Accent 6" w:semiHidden="0" w:uiPriority="63" w:unhideWhenUsed="0"/>
-    <w:lsdException w:name="Medium Shading 2 Accent 6" w:semiHidden="0" w:uiPriority="64" w:unhideWhenUsed="0"/>
-    <w:lsdException w:name="Medium List 1 Accent 6" w:semiHidden="0" w:uiPriority="65" w:unhideWhenUsed="0"/>
-    <w:lsdException w:name="Medium List 2 Accent 6" w:semiHidden="0" w:uiPriority="66" w:unhideWhenUsed="0"/>
-    <w:lsdException w:name="Medium Grid 1 Accent 6" w:semiHidden="0" w:uiPriority="67" w:unhideWhenUsed="0"/>
-    <w:lsdException w:name="Medium Grid 2 Accent 6" w:semiHidden="0" w:uiPriority="68" w:unhideWhenUsed="0"/>
-    <w:lsdException w:name="Medium Grid 3 Accent 6" w:semiHidden="0" w:uiPriority="69" w:unhideWhenUsed="0"/>
-    <w:lsdException w:name="Dark List Accent 6" w:semiHidden="0" w:uiPriority="70" w:unhideWhenUsed="0"/>
-    <w:lsdException w:name="Colorful Shading Accent 6" w:semiHidden="0" w:uiPriority="71" w:unhideWhenUsed="0"/>
-    <w:lsdException w:name="Colorful List Accent 6" w:semiHidden="0" w:uiPriority="72" w:unhideWhenUsed="0"/>
-    <w:lsdException w:name="Colorful Grid Accent 6" w:semiHidden="0" w:uiPriority="73" w:unhideWhenUsed="0"/>
-    <w:lsdException w:name="Subtle Emphasis" w:semiHidden="0" w:uiPriority="19" w:unhideWhenUsed="0" w:qFormat="1"/>
-    <w:lsdException w:name="Intense Emphasis" w:semiHidden="0" w:uiPriority="21" w:unhideWhenUsed="0" w:qFormat="1"/>
-    <w:lsdException w:name="Subtle Reference" w:semiHidden="0" w:uiPriority="31" w:unhideWhenUsed="0" w:qFormat="1"/>
-    <w:lsdException w:name="Intense Reference" w:semiHidden="0" w:uiPriority="32" w:unhideWhenUsed="0" w:qFormat="1"/>
-    <w:lsdException w:name="Book Title" w:semiHidden="0" w:uiPriority="33" w:unhideWhenUsed="0" w:qFormat="1"/>
-    <w:lsdException w:name="Bibliography" w:uiPriority="37"/>
-    <w:lsdException w:name="TOC Heading" w:uiPriority="39" w:qFormat="1"/>
-  </w:latentStyles>
-  <w:style w:type="paragraph" w:default="1" w:styleId="Normal">
-    <w:name w:val="Normal"/>
-    <w:qFormat/>
-    <w:rPr>
-      <w:rFonts w:ascii="Arial" w:hAnsi="Arial"/>
-      <w:sz w:val="24"/>
-      <w:szCs w:val="24"/>
-    </w:rPr>
-  </w:style>
-  <w:style w:type="paragraph" w:styleId="Heading1">
-    <w:name w:val="heading 1"/>
-    <w:basedOn w:val="Normal"/>
-    <w:next w:val="Normal"/>
-    <w:link w:val="Heading1Char"/>
-    <w:qFormat/>
-    <w:rsid w:val="00E6241D"/>
-    <w:pPr>
-      <w:keepNext/>
-      <w:keepLines/>
-      <w:spacing w:before="480"/>
-      <w:outlineLvl w:val="0"/>
-    </w:pPr>
-    <w:rPr>
-      <w:rFonts w:asciiTheme="majorHAnsi" w:eastAsiaTheme="majorEastAsia" w:hAnsiTheme="majorHAnsi" w:cstheme="majorBidi"/>
-      <w:b/>
-      <w:bCs/>
-      <w:color w:val="365F91" w:themeColor="accent1" w:themeShade="BF"/>
-      <w:sz w:val="28"/>
-      <w:szCs w:val="28"/>
-    </w:rPr>
-  </w:style>
-  <w:style w:type="paragraph" w:styleId="Heading2">
-    <w:name w:val="heading 2"/>
-    <w:basedOn w:val="Normal"/>
-    <w:next w:val="Normal"/>
-    <w:link w:val="Heading2Char"/>
-    <w:unhideWhenUsed/>
-    <w:qFormat/>
-    <w:rsid w:val="002230CA"/>
-    <w:pPr>
-      <w:keepNext/>
-      <w:keepLines/>
-      <w:spacing w:before="200"/>
-      <w:outlineLvl w:val="1"/>
-    </w:pPr>
-    <w:rPr>
-      <w:rFonts w:asciiTheme="majorHAnsi" w:eastAsiaTheme="majorEastAsia" w:hAnsiTheme="majorHAnsi" w:cstheme="majorBidi"/>
-      <w:b/>
-      <w:bCs/>
-      <w:color w:val="4F81BD" w:themeColor="accent1"/>
-      <w:sz w:val="26"/>
-      <w:szCs w:val="26"/>
-    </w:rPr>
-  </w:style>
-  <w:style w:type="character" w:default="1" w:styleId="DefaultParagraphFont">
-    <w:name w:val="Default Paragraph Font"/>
-    <w:uiPriority w:val="1"/>
-    <w:semiHidden/>
-    <w:unhideWhenUsed/>
-  </w:style>
-  <w:style w:type="table" w:default="1" w:styleId="TableNormal">
-    <w:name w:val="Normal Table"/>
-    <w:uiPriority w:val="99"/>
-    <w:semiHidden/>
-    <w:unhideWhenUsed/>
-    <w:tblPr>
-      <w:tblInd w:w="0" w:type="dxa"/>
-      <w:tblCellMar>
-        <w:top w:w="0" w:type="dxa"/>
-        <w:left w:w="108" w:type="dxa"/>
-        <w:bottom w:w="0" w:type="dxa"/>
-        <w:right w:w="108" w:type="dxa"/>
-      </w:tblCellMar>
-    </w:tblPr>
-  </w:style>
-  <w:style w:type="numbering" w:default="1" w:styleId="NoList">
-    <w:name w:val="No List"/>
-    <w:uiPriority w:val="99"/>
-    <w:semiHidden/>
-    <w:unhideWhenUsed/>
-  </w:style>
-  <w:style w:type="table" w:styleId="TableGrid">
-    <w:name w:val="Table Grid"/>
-    <w:basedOn w:val="TableNormal"/>
-    <w:rsid w:val="008C678E"/>
-    <w:tblPr>
-      <w:tblInd w:w="0" w:type="dxa"/>
-      <w:tblBorders>
-        <w:top w:val="single" w:sz="4" w:space="0" w:color="auto"/>
-        <w:left w:val="single" w:sz="4" w:space="0" w:color="auto"/>
-        <w:bottom w:val="single" w:sz="4" w:space="0" w:color="auto"/>
-        <w:right w:val="single" w:sz="4" w:space="0" w:color="auto"/>
-        <w:insideH w:val="single" w:sz="4" w:space="0" w:color="auto"/>
-        <w:insideV w:val="single" w:sz="4" w:space="0" w:color="auto"/>
-      </w:tblBorders>
-      <w:tblCellMar>
-        <w:top w:w="0" w:type="dxa"/>
-        <w:left w:w="108" w:type="dxa"/>
-        <w:bottom w:w="0" w:type="dxa"/>
-        <w:right w:w="108" w:type="dxa"/>
-      </w:tblCellMar>
-    </w:tblPr>
-  </w:style>
-  <w:style w:type="character" w:customStyle="1" w:styleId="Heading1Char">
-    <w:name w:val="Heading 1 Char"/>
-    <w:basedOn w:val="DefaultParagraphFont"/>
-    <w:link w:val="Heading1"/>
-    <w:rsid w:val="00E6241D"/>
-    <w:rPr>
-      <w:rFonts w:asciiTheme="majorHAnsi" w:eastAsiaTheme="majorEastAsia" w:hAnsiTheme="majorHAnsi" w:cstheme="majorBidi"/>
-      <w:b/>
-      <w:bCs/>
-      <w:color w:val="365F91" w:themeColor="accent1" w:themeShade="BF"/>
-      <w:sz w:val="28"/>
-      <w:szCs w:val="28"/>
-    </w:rPr>
-  </w:style>
-  <w:style w:type="paragraph" w:styleId="Subtitle">
-    <w:name w:val="Subtitle"/>
-    <w:basedOn w:val="Normal"/>
-    <w:next w:val="Normal"/>
-    <w:link w:val="SubtitleChar"/>
-    <w:qFormat/>
-    <w:rsid w:val="00E6241D"/>
-    <w:pPr>
-      <w:numPr>
-        <w:ilvl w:val="1"/>
-      </w:numPr>
-    </w:pPr>
-    <w:rPr>
-      <w:rFonts w:asciiTheme="majorHAnsi" w:eastAsiaTheme="majorEastAsia" w:hAnsiTheme="majorHAnsi" w:cstheme="majorBidi"/>
-      <w:i/>
-      <w:iCs/>
-      <w:color w:val="4F81BD" w:themeColor="accent1"/>
-      <w:spacing w:val="15"/>
-    </w:rPr>
-  </w:style>
-  <w:style w:type="character" w:customStyle="1" w:styleId="SubtitleChar">
-    <w:name w:val="Subtitle Char"/>
-    <w:basedOn w:val="DefaultParagraphFont"/>
-    <w:link w:val="Subtitle"/>
-    <w:rsid w:val="00E6241D"/>
-    <w:rPr>
-      <w:rFonts w:asciiTheme="majorHAnsi" w:eastAsiaTheme="majorEastAsia" w:hAnsiTheme="majorHAnsi" w:cstheme="majorBidi"/>
-      <w:i/>
-      <w:iCs/>
-      <w:color w:val="4F81BD" w:themeColor="accent1"/>
-      <w:spacing w:val="15"/>
-      <w:sz w:val="24"/>
-      <w:szCs w:val="24"/>
-    </w:rPr>
-  </w:style>
-  <w:style w:type="paragraph" w:styleId="ListParagraph">
-    <w:name w:val="List Paragraph"/>
-    <w:basedOn w:val="Normal"/>
-    <w:uiPriority w:val="34"/>
-    <w:qFormat/>
-    <w:rsid w:val="00E10F6A"/>
-    <w:pPr>
-      <w:ind w:left="720"/>
-      <w:contextualSpacing/>
-    </w:pPr>
-  </w:style>
-  <w:style w:type="paragraph" w:styleId="BalloonText">
-    <w:name w:val="Balloon Text"/>
-    <w:basedOn w:val="Normal"/>
-    <w:link w:val="BalloonTextChar"/>
-    <w:rsid w:val="000C1118"/>
-    <w:rPr>
-      <w:rFonts w:ascii="Tahoma" w:hAnsi="Tahoma" w:cs="Tahoma"/>
-      <w:sz w:val="16"/>
-      <w:szCs w:val="16"/>
-    </w:rPr>
-  </w:style>
-  <w:style w:type="character" w:customStyle="1" w:styleId="BalloonTextChar">
-    <w:name w:val="Balloon Text Char"/>
-    <w:basedOn w:val="DefaultParagraphFont"/>
-    <w:link w:val="BalloonText"/>
-    <w:rsid w:val="000C1118"/>
-    <w:rPr>
-      <w:rFonts w:ascii="Tahoma" w:hAnsi="Tahoma" w:cs="Tahoma"/>
-      <w:sz w:val="16"/>
-      <w:szCs w:val="16"/>
-    </w:rPr>
-  </w:style>
-  <w:style w:type="paragraph" w:styleId="NormalWeb">
-    <w:name w:val="Normal (Web)"/>
-    <w:basedOn w:val="Normal"/>
-    <w:uiPriority w:val="99"/>
-    <w:unhideWhenUsed/>
-    <w:rsid w:val="00BF6ED8"/>
-    <w:pPr>
-      <w:spacing w:before="100" w:beforeAutospacing="1" w:after="100" w:afterAutospacing="1"/>
-    </w:pPr>
-    <w:rPr>
-      <w:rFonts w:ascii="Times New Roman" w:eastAsiaTheme="minorEastAsia" w:hAnsi="Times New Roman"/>
-    </w:rPr>
-  </w:style>
-  <w:style w:type="paragraph" w:styleId="NoSpacing">
-    <w:name w:val="No Spacing"/>
-    <w:uiPriority w:val="1"/>
-    <w:qFormat/>
-    <w:rsid w:val="003A5362"/>
-    <w:rPr>
-      <w:rFonts w:ascii="Arial" w:hAnsi="Arial"/>
-      <w:sz w:val="24"/>
-      <w:szCs w:val="24"/>
-    </w:rPr>
-  </w:style>
-  <w:style w:type="paragraph" w:styleId="FootnoteText">
-    <w:name w:val="footnote text"/>
-    <w:basedOn w:val="Normal"/>
-    <w:link w:val="FootnoteTextChar"/>
-    <w:rsid w:val="00016880"/>
-    <w:rPr>
-      <w:sz w:val="20"/>
-      <w:szCs w:val="20"/>
-    </w:rPr>
-  </w:style>
-  <w:style w:type="character" w:customStyle="1" w:styleId="FootnoteTextChar">
-    <w:name w:val="Footnote Text Char"/>
-    <w:basedOn w:val="DefaultParagraphFont"/>
-    <w:link w:val="FootnoteText"/>
-    <w:rsid w:val="00016880"/>
-    <w:rPr>
-      <w:rFonts w:ascii="Arial" w:hAnsi="Arial"/>
-    </w:rPr>
-  </w:style>
-  <w:style w:type="character" w:styleId="FootnoteReference">
-    <w:name w:val="footnote reference"/>
-    <w:basedOn w:val="DefaultParagraphFont"/>
-    <w:rsid w:val="00016880"/>
-    <w:rPr>
-      <w:vertAlign w:val="superscript"/>
-    </w:rPr>
-  </w:style>
-  <w:style w:type="character" w:styleId="Hyperlink">
-    <w:name w:val="Hyperlink"/>
-    <w:basedOn w:val="DefaultParagraphFont"/>
-    <w:rsid w:val="00016880"/>
-    <w:rPr>
-      <w:color w:val="0000FF" w:themeColor="hyperlink"/>
-      <w:u w:val="single"/>
-    </w:rPr>
-  </w:style>
-  <w:style w:type="paragraph" w:styleId="Title">
-    <w:name w:val="Title"/>
-    <w:basedOn w:val="Normal"/>
-    <w:next w:val="Normal"/>
-    <w:link w:val="TitleChar"/>
-    <w:qFormat/>
-    <w:rsid w:val="002230CA"/>
-    <w:pPr>
-      <w:pBdr>
-        <w:bottom w:val="single" w:sz="8" w:space="4" w:color="4F81BD" w:themeColor="accent1"/>
-      </w:pBdr>
-      <w:spacing w:after="300"/>
-      <w:contextualSpacing/>
-    </w:pPr>
-    <w:rPr>
-      <w:rFonts w:asciiTheme="majorHAnsi" w:eastAsiaTheme="majorEastAsia" w:hAnsiTheme="majorHAnsi" w:cstheme="majorBidi"/>
-      <w:color w:val="17365D" w:themeColor="text2" w:themeShade="BF"/>
-      <w:spacing w:val="5"/>
-      <w:kern w:val="28"/>
-      <w:sz w:val="52"/>
-      <w:szCs w:val="52"/>
-    </w:rPr>
-  </w:style>
-  <w:style w:type="character" w:customStyle="1" w:styleId="TitleChar">
-    <w:name w:val="Title Char"/>
-    <w:basedOn w:val="DefaultParagraphFont"/>
-    <w:link w:val="Title"/>
-    <w:rsid w:val="002230CA"/>
-    <w:rPr>
-      <w:rFonts w:asciiTheme="majorHAnsi" w:eastAsiaTheme="majorEastAsia" w:hAnsiTheme="majorHAnsi" w:cstheme="majorBidi"/>
-      <w:color w:val="17365D" w:themeColor="text2" w:themeShade="BF"/>
-      <w:spacing w:val="5"/>
-      <w:kern w:val="28"/>
-      <w:sz w:val="52"/>
-      <w:szCs w:val="52"/>
-    </w:rPr>
-  </w:style>
-  <w:style w:type="character" w:customStyle="1" w:styleId="Heading2Char">
-    <w:name w:val="Heading 2 Char"/>
-    <w:basedOn w:val="DefaultParagraphFont"/>
-    <w:link w:val="Heading2"/>
+  <w:style w:type="character" w:customStyle="1" w:styleId="Titre2Car">
+    <w:name w:val="Titre 2 Car"/>
+    <w:basedOn w:val="Policepardfaut"/>
+    <w:link w:val="Titre2"/>
     <w:rsid w:val="002230CA"/>
     <w:rPr>
       <w:rFonts w:asciiTheme="majorHAnsi" w:eastAsiaTheme="majorEastAsia" w:hAnsiTheme="majorHAnsi" w:cstheme="majorBidi"/>
@@ -19560,7 +19386,7 @@
 </file>
 
 <file path=customXml/itemProps1.xml><?xml version="1.0" encoding="utf-8"?>
-<ds:datastoreItem xmlns:ds="http://schemas.openxmlformats.org/officeDocument/2006/customXml" ds:itemID="{B68DB3E1-7815-43FC-BE0B-674CFA52EE91}">
+<ds:datastoreItem xmlns:ds="http://schemas.openxmlformats.org/officeDocument/2006/customXml" ds:itemID="{496E24AC-7504-4463-A3CC-0D2C8DE829C9}">
   <ds:schemaRefs>
     <ds:schemaRef ds:uri="http://schemas.openxmlformats.org/officeDocument/2006/bibliography"/>
   </ds:schemaRefs>

</xml_diff>

<commit_message>
Continue to describe the first scenario
</commit_message>
<xml_diff>
--- a/TestCases.docx
+++ b/TestCases.docx
@@ -6434,13 +6434,19 @@
         <w:rPr>
           <w:lang w:val="fr-BE"/>
         </w:rPr>
-        <w:t>La première étape consiste à identifier les identités et de les classifier selon leur nature. Ici</w:t>
-      </w:r>
-      <w:r>
-        <w:rPr>
-          <w:lang w:val="fr-BE"/>
-        </w:rPr>
-        <w:t xml:space="preserve"> quatre information importantes ressortent (soulignées) </w:t>
+        <w:t xml:space="preserve">La première étape consiste à identifier les identités et de les classifier selon leur nature. </w:t>
+      </w:r>
+      <w:r>
+        <w:rPr>
+          <w:lang w:val="fr-BE"/>
+        </w:rPr>
+        <w:t>Ici quatre informations importantes</w:t>
+      </w:r>
+      <w:r>
+        <w:rPr>
+          <w:lang w:val="fr-BE"/>
+        </w:rPr>
+        <w:t xml:space="preserve"> ressortent (soulignées) </w:t>
       </w:r>
       <w:r>
         <w:rPr>
@@ -15640,7 +15646,60 @@
         <w:rPr>
           <w:lang w:val="fr-BE"/>
         </w:rPr>
-        <w:t>une entreprise d’e-commerce a développé en interne une application lourde. Elle est utilisée par son équipe de Marketing afin de récupérer des informations sur ses clients les plus fidèles. L’application a été développée en WPF et interroge un service web afin de récupérer la liste des clients. Seule cette application et les utilisateurs qui appartiennent au group « Active Directory : Marketing » sont autorisés à récupérer la liste.</w:t>
+        <w:t xml:space="preserve">une entreprise d’e-commerce a développé en interne une application lourde. Elle est utilisée par son équipe de Marketing afin de récupérer des informations sur ses clients les plus fidèles. L’application a été développée en WPF et interroge un service web afin de récupérer la </w:t>
+      </w:r>
+      <w:r>
+        <w:rPr>
+          <w:lang w:val="fr-BE"/>
+        </w:rPr>
+        <w:t>liste des clients</w:t>
+      </w:r>
+      <w:r>
+        <w:rPr>
+          <w:lang w:val="fr-BE"/>
+        </w:rPr>
+        <w:t xml:space="preserve">. </w:t>
+      </w:r>
+      <w:r>
+        <w:rPr>
+          <w:u w:val="single"/>
+          <w:lang w:val="fr-BE"/>
+        </w:rPr>
+        <w:t>Seule cette application et les utilisateurs qui appartiennent au group</w:t>
+      </w:r>
+      <w:r>
+        <w:rPr>
+          <w:u w:val="single"/>
+          <w:lang w:val="fr-BE"/>
+        </w:rPr>
+        <w:t>e</w:t>
+      </w:r>
+      <w:r>
+        <w:rPr>
+          <w:u w:val="single"/>
+          <w:lang w:val="fr-BE"/>
+        </w:rPr>
+        <w:t xml:space="preserve"> «</w:t>
+      </w:r>
+      <w:r>
+        <w:rPr>
+          <w:u w:val="single"/>
+          <w:lang w:val="fr-BE"/>
+        </w:rPr>
+        <w:t>marketing</w:t>
+      </w:r>
+      <w:r>
+        <w:rPr>
+          <w:u w:val="single"/>
+          <w:lang w:val="fr-BE"/>
+        </w:rPr>
+        <w:t> » sont autorisés à récupérer la liste</w:t>
+      </w:r>
+      <w:r>
+        <w:rPr>
+          <w:lang w:val="fr-BE"/>
+        </w:rPr>
+        <w:t>.</w:t>
       </w:r>
     </w:p>
     <w:p>
@@ -15715,7 +15774,13 @@
         <w:t xml:space="preserve">Le «workflow » que l’on souhaite implémenter est décrit dans le graphe ci-dessous. </w:t>
       </w:r>
       <w:r>
-        <w:t>Il se compose de trois étapes :</w:t>
+        <w:t>Il se compose de trois</w:t>
+      </w:r>
+      <w:r>
+        <w:t xml:space="preserve"> grandes étapes </w:t>
+      </w:r>
+      <w:r>
+        <w:t>:</w:t>
       </w:r>
     </w:p>
     <w:p>
@@ -15731,9 +15796,59 @@
       </w:pPr>
       <w:r>
         <w:rPr>
-          <w:lang w:val="fr-BE"/>
-        </w:rPr>
-        <w:t>Récupérer un Identity Token avec le grant type : « implicit ». Le token est passé comme paramètre au callback une fois que l’utilisateur est authentifié.</w:t>
+          <w:i/>
+          <w:lang w:val="fr-BE"/>
+        </w:rPr>
+        <w:t>Identity token</w:t>
+      </w:r>
+      <w:r>
+        <w:rPr>
+          <w:lang w:val="fr-BE"/>
+        </w:rPr>
+        <w:t xml:space="preserve"> : </w:t>
+      </w:r>
+      <w:r>
+        <w:rPr>
+          <w:lang w:val="fr-BE"/>
+        </w:rPr>
+        <w:t>Récupérer un identity token avec le grant-type implicit</w:t>
+      </w:r>
+      <w:r>
+        <w:rPr>
+          <w:lang w:val="fr-BE"/>
+        </w:rPr>
+        <w:t xml:space="preserve"> </w:t>
+      </w:r>
+      <w:r>
+        <w:rPr>
+          <w:rStyle w:val="Appelnotedebasdep"/>
+          <w:lang w:val="fr-BE"/>
+        </w:rPr>
+        <w:footnoteReference w:id="11"/>
+      </w:r>
+      <w:r>
+        <w:rPr>
+          <w:lang w:val="fr-BE"/>
+        </w:rPr>
+        <w:t xml:space="preserve">. Le token est </w:t>
+      </w:r>
+      <w:r>
+        <w:rPr>
+          <w:lang w:val="fr-BE"/>
+        </w:rPr>
+        <w:t xml:space="preserve">ensuite </w:t>
+      </w:r>
+      <w:r>
+        <w:rPr>
+          <w:lang w:val="fr-BE"/>
+        </w:rPr>
+        <w:t xml:space="preserve">retourné au client </w:t>
+      </w:r>
+      <w:r>
+        <w:rPr>
+          <w:lang w:val="fr-BE"/>
+        </w:rPr>
+        <w:t>en tant que paramètre du callback.</w:t>
       </w:r>
     </w:p>
     <w:p>
@@ -15749,9 +15864,113 @@
       </w:pPr>
       <w:r>
         <w:rPr>
-          <w:lang w:val="fr-BE"/>
-        </w:rPr>
-        <w:t xml:space="preserve">L’application WPF récupère un RPT Token en passant en paramètre ses « credentials » et l’Identity Token de l’utilisateur. </w:t>
+          <w:i/>
+          <w:lang w:val="fr-BE"/>
+        </w:rPr>
+        <w:t>RPT token</w:t>
+      </w:r>
+      <w:r>
+        <w:rPr>
+          <w:lang w:val="fr-BE"/>
+        </w:rPr>
+        <w:t xml:space="preserve"> : </w:t>
+      </w:r>
+      <w:r>
+        <w:rPr>
+          <w:lang w:val="fr-BE"/>
+        </w:rPr>
+        <w:t>Le client (application WPF) récupère un RPT Token</w:t>
+      </w:r>
+      <w:r>
+        <w:rPr>
+          <w:lang w:val="fr-BE"/>
+        </w:rPr>
+        <w:t xml:space="preserve"> </w:t>
+      </w:r>
+      <w:r>
+        <w:rPr>
+          <w:rStyle w:val="Appelnotedebasdep"/>
+          <w:lang w:val="fr-BE"/>
+        </w:rPr>
+        <w:footnoteReference w:id="12"/>
+      </w:r>
+      <w:r>
+        <w:rPr>
+          <w:lang w:val="fr-BE"/>
+        </w:rPr>
+        <w:t xml:space="preserve"> </w:t>
+      </w:r>
+      <w:r>
+        <w:rPr>
+          <w:lang w:val="fr-BE"/>
+        </w:rPr>
+        <w:t xml:space="preserve">pour cela il s’authentifie auprès du serveur </w:t>
+      </w:r>
+      <w:r>
+        <w:rPr>
+          <w:lang w:val="fr-BE"/>
+        </w:rPr>
+        <w:t>d’autorisation</w:t>
+      </w:r>
+      <w:r>
+        <w:rPr>
+          <w:lang w:val="fr-BE"/>
+        </w:rPr>
+        <w:t xml:space="preserve"> avec ses </w:t>
+      </w:r>
+      <w:r>
+        <w:rPr>
+          <w:lang w:val="fr-BE"/>
+        </w:rPr>
+        <w:t>identifiants</w:t>
+      </w:r>
+      <w:r>
+        <w:rPr>
+          <w:lang w:val="fr-BE"/>
+        </w:rPr>
+        <w:t xml:space="preserve"> </w:t>
+      </w:r>
+      <w:r>
+        <w:rPr>
+          <w:lang w:val="fr-BE"/>
+        </w:rPr>
+        <w:t>et passe l’identity token du resource owner.</w:t>
+      </w:r>
+      <w:r>
+        <w:rPr>
+          <w:lang w:val="fr-BE"/>
+        </w:rPr>
+        <w:t xml:space="preserve"> </w:t>
+      </w:r>
+      <w:r>
+        <w:rPr>
+          <w:lang w:val="fr-BE"/>
+        </w:rPr>
+        <w:t>Ces informations sont requises par la politique d’autorisation, pour prendre la décision d’accorder ou non l’autorisation au client d’accéder à l</w:t>
+      </w:r>
+      <w:r>
+        <w:rPr>
+          <w:lang w:val="fr-BE"/>
+        </w:rPr>
+        <w:t>a ressource protégée</w:t>
+      </w:r>
+      <w:r>
+        <w:rPr>
+          <w:lang w:val="fr-BE"/>
+        </w:rPr>
+        <w:t>.</w:t>
+      </w:r>
+      <w:r>
+        <w:rPr>
+          <w:lang w:val="fr-BE"/>
+        </w:rPr>
+        <w:t xml:space="preserve"> Pour plus d’informations concernant la politique d’autorisation </w:t>
+      </w:r>
+      <w:r>
+        <w:rPr>
+          <w:lang w:val="fr-BE"/>
+        </w:rPr>
+        <w:t>référez à la description du cas d’utilisation : « Ajouter / Editer les règles d’autorisation ».</w:t>
       </w:r>
     </w:p>
     <w:p>
@@ -15767,18 +15986,61 @@
       </w:pPr>
       <w:r>
         <w:rPr>
-          <w:lang w:val="fr-BE"/>
-        </w:rPr>
-        <w:t>Lorsque le RPT Token est reçu alors les clients sont retournés par le service API.</w:t>
-      </w:r>
-    </w:p>
-    <w:p>
-      <w:pPr>
-        <w:pStyle w:val="Sansinterligne"/>
-        <w:rPr>
-          <w:lang w:val="fr-BE"/>
-        </w:rPr>
-      </w:pPr>
+          <w:i/>
+          <w:lang w:val="fr-BE"/>
+        </w:rPr>
+        <w:t>Vérification </w:t>
+      </w:r>
+      <w:r>
+        <w:rPr>
+          <w:i/>
+          <w:lang w:val="fr-BE"/>
+        </w:rPr>
+        <w:t>du RPT token</w:t>
+      </w:r>
+      <w:r>
+        <w:rPr>
+          <w:lang w:val="fr-BE"/>
+        </w:rPr>
+        <w:t xml:space="preserve">: </w:t>
+      </w:r>
+      <w:r>
+        <w:rPr>
+          <w:lang w:val="fr-BE"/>
+        </w:rPr>
+        <w:t xml:space="preserve">Le RPT token est passé dans le header « Authorization » de la requête exécutée pour récupérer la liste des clients. </w:t>
+      </w:r>
+      <w:r>
+        <w:rPr>
+          <w:lang w:val="fr-BE"/>
+        </w:rPr>
+        <w:t>Lorsqu’elle est reçue par l’API, le token est récupéré et vérifié en utilisant le point d’introspection</w:t>
+      </w:r>
+      <w:r>
+        <w:rPr>
+          <w:lang w:val="fr-BE"/>
+        </w:rPr>
+        <w:t xml:space="preserve"> </w:t>
+      </w:r>
+      <w:r>
+        <w:rPr>
+          <w:rStyle w:val="Appelnotedebasdep"/>
+          <w:lang w:val="fr-BE"/>
+        </w:rPr>
+        <w:footnoteReference w:id="13"/>
+      </w:r>
+      <w:r>
+        <w:rPr>
+          <w:lang w:val="fr-BE"/>
+        </w:rPr>
+        <w:t xml:space="preserve"> offert par le serveur d’autorisation.</w:t>
+      </w:r>
+      <w:r>
+        <w:rPr>
+          <w:lang w:val="fr-BE"/>
+        </w:rPr>
+        <w:t xml:space="preserve"> </w:t>
+      </w:r>
     </w:p>
     <w:p>
       <w:pPr>
@@ -17003,19 +17265,578 @@
     </w:p>
     <w:p>
       <w:pPr>
-        <w:rPr>
-          <w:lang w:val="fr-BE"/>
-        </w:rPr>
-      </w:pPr>
-      <w:r>
-        <w:rPr>
-          <w:lang w:val="fr-BE"/>
-        </w:rPr>
-        <w:t>Attention à la méthode d’authentification : client_secret_post.</w:t>
-      </w:r>
-    </w:p>
-    <w:p>
-      <w:pPr>
+        <w:pStyle w:val="Sansinterligne"/>
+        <w:rPr>
+          <w:lang w:val="fr-BE"/>
+        </w:rPr>
+      </w:pPr>
+      <w:r>
+        <w:rPr>
+          <w:lang w:val="fr-BE"/>
+        </w:rPr>
+        <w:t xml:space="preserve">Nous vous avons épargné les </w:t>
+      </w:r>
+      <w:r>
+        <w:rPr>
+          <w:lang w:val="fr-BE"/>
+        </w:rPr>
+        <w:t>détails</w:t>
+      </w:r>
+      <w:r>
+        <w:rPr>
+          <w:lang w:val="fr-BE"/>
+        </w:rPr>
+        <w:t xml:space="preserve"> d’implémentation</w:t>
+      </w:r>
+      <w:r>
+        <w:rPr>
+          <w:lang w:val="fr-BE"/>
+        </w:rPr>
+        <w:t xml:space="preserve"> afin de faciliter la </w:t>
+      </w:r>
+      <w:r>
+        <w:rPr>
+          <w:lang w:val="fr-BE"/>
+        </w:rPr>
+        <w:t>compréhension</w:t>
+      </w:r>
+      <w:r>
+        <w:rPr>
+          <w:lang w:val="fr-BE"/>
+        </w:rPr>
+        <w:t xml:space="preserve">. Le workflow présenté est normalement </w:t>
+      </w:r>
+      <w:r>
+        <w:rPr>
+          <w:lang w:val="fr-BE"/>
+        </w:rPr>
+        <w:t>plus complexe et possède beaucoup d’étapes intermédiaires.</w:t>
+      </w:r>
+    </w:p>
+    <w:p>
+      <w:pPr>
+        <w:pStyle w:val="Sansinterligne"/>
+      </w:pPr>
+    </w:p>
+    <w:p>
+      <w:pPr>
+        <w:pStyle w:val="Sansinterligne"/>
+        <w:rPr>
+          <w:lang w:val="fr-BE"/>
+        </w:rPr>
+      </w:pPr>
+      <w:r>
+        <w:rPr>
+          <w:lang w:val="fr-BE"/>
+        </w:rPr>
+        <w:t>Avant d’implémenter la solution, nous allons procéder par étapes de la même façon que le cas d’utilisation expliqué plus haut « ajouter / éditer les règle</w:t>
+      </w:r>
+      <w:r>
+        <w:rPr>
+          <w:lang w:val="fr-BE"/>
+        </w:rPr>
+        <w:t>s</w:t>
+      </w:r>
+      <w:r>
+        <w:rPr>
+          <w:lang w:val="fr-BE"/>
+        </w:rPr>
+        <w:t xml:space="preserve"> d’autorisation ».</w:t>
+      </w:r>
+    </w:p>
+    <w:p>
+      <w:pPr>
+        <w:pStyle w:val="Sansinterligne"/>
+        <w:rPr>
+          <w:lang w:val="fr-BE"/>
+        </w:rPr>
+      </w:pPr>
+    </w:p>
+    <w:p>
+      <w:pPr>
+        <w:pStyle w:val="Sansinterligne"/>
+        <w:rPr>
+          <w:lang w:val="fr-BE"/>
+        </w:rPr>
+      </w:pPr>
+      <w:r>
+        <w:rPr>
+          <w:lang w:val="fr-BE"/>
+        </w:rPr>
+        <w:t xml:space="preserve">Dans </w:t>
+      </w:r>
+      <w:r>
+        <w:rPr>
+          <w:lang w:val="fr-BE"/>
+        </w:rPr>
+        <w:t>un premier lieu</w:t>
+      </w:r>
+      <w:r>
+        <w:rPr>
+          <w:lang w:val="fr-BE"/>
+        </w:rPr>
+        <w:t xml:space="preserve"> il est nécessaire d’identifier </w:t>
+      </w:r>
+      <w:r>
+        <w:rPr>
+          <w:lang w:val="fr-BE"/>
+        </w:rPr>
+        <w:t xml:space="preserve">les identités du contexte et les classer par catégorie. </w:t>
+      </w:r>
+      <w:r>
+        <w:rPr>
+          <w:lang w:val="fr-BE"/>
+        </w:rPr>
+        <w:t xml:space="preserve">Pour </w:t>
+      </w:r>
+      <w:r>
+        <w:rPr>
+          <w:lang w:val="fr-BE"/>
+        </w:rPr>
+        <w:t xml:space="preserve">vous </w:t>
+      </w:r>
+      <w:r>
+        <w:rPr>
+          <w:lang w:val="fr-BE"/>
+        </w:rPr>
+        <w:t xml:space="preserve">aider voici un tableau </w:t>
+      </w:r>
+      <w:r>
+        <w:rPr>
+          <w:lang w:val="fr-BE"/>
+        </w:rPr>
+        <w:t>de décisions</w:t>
+      </w:r>
+      <w:r>
+        <w:rPr>
+          <w:lang w:val="fr-BE"/>
+        </w:rPr>
+        <w:t xml:space="preserve"> utile pour identifier et catégoriser les identités.</w:t>
+      </w:r>
+    </w:p>
+    <w:p>
+      <w:pPr>
+        <w:pStyle w:val="Sansinterligne"/>
+        <w:rPr>
+          <w:lang w:val="fr-BE"/>
+        </w:rPr>
+      </w:pPr>
+    </w:p>
+    <w:tbl>
+      <w:tblPr>
+        <w:tblStyle w:val="Grilledutableau"/>
+        <w:tblW w:w="0" w:type="auto"/>
+        <w:tblLook w:val="04A0" w:firstRow="1" w:lastRow="0" w:firstColumn="1" w:lastColumn="0" w:noHBand="0" w:noVBand="1"/>
+      </w:tblPr>
+      <w:tblGrid>
+        <w:gridCol w:w="4390"/>
+        <w:gridCol w:w="4390"/>
+      </w:tblGrid>
+      <w:tr>
+        <w:tc>
+          <w:tcPr>
+            <w:tcW w:w="4390" w:type="dxa"/>
+            <w:shd w:val="clear" w:color="auto" w:fill="F2F2F2" w:themeFill="background1" w:themeFillShade="F2"/>
+          </w:tcPr>
+          <w:p>
+            <w:pPr>
+              <w:pStyle w:val="Sansinterligne"/>
+              <w:jc w:val="center"/>
+              <w:rPr>
+                <w:lang w:val="fr-BE"/>
+              </w:rPr>
+            </w:pPr>
+            <w:r>
+              <w:rPr>
+                <w:lang w:val="fr-BE"/>
+              </w:rPr>
+              <w:t>Questions</w:t>
+            </w:r>
+          </w:p>
+        </w:tc>
+        <w:tc>
+          <w:tcPr>
+            <w:tcW w:w="4390" w:type="dxa"/>
+            <w:shd w:val="clear" w:color="auto" w:fill="F2F2F2" w:themeFill="background1" w:themeFillShade="F2"/>
+          </w:tcPr>
+          <w:p>
+            <w:pPr>
+              <w:pStyle w:val="Sansinterligne"/>
+              <w:jc w:val="center"/>
+              <w:rPr>
+                <w:lang w:val="fr-BE"/>
+              </w:rPr>
+            </w:pPr>
+            <w:r>
+              <w:rPr>
+                <w:lang w:val="fr-BE"/>
+              </w:rPr>
+              <w:t>Type</w:t>
+            </w:r>
+          </w:p>
+        </w:tc>
+      </w:tr>
+      <w:tr>
+        <w:tc>
+          <w:tcPr>
+            <w:tcW w:w="4390" w:type="dxa"/>
+          </w:tcPr>
+          <w:p>
+            <w:pPr>
+              <w:pStyle w:val="Sansinterligne"/>
+              <w:rPr>
+                <w:lang w:val="fr-BE"/>
+              </w:rPr>
+            </w:pPr>
+            <w:r>
+              <w:rPr>
+                <w:lang w:val="fr-BE"/>
+              </w:rPr>
+              <w:t>Quelle est l’application consommateur du service que vous souhaitez protéger ?</w:t>
+            </w:r>
+          </w:p>
+        </w:tc>
+        <w:tc>
+          <w:tcPr>
+            <w:tcW w:w="4390" w:type="dxa"/>
+          </w:tcPr>
+          <w:p>
+            <w:pPr>
+              <w:pStyle w:val="Sansinterligne"/>
+              <w:rPr>
+                <w:lang w:val="fr-BE"/>
+              </w:rPr>
+            </w:pPr>
+            <w:r>
+              <w:rPr>
+                <w:lang w:val="fr-BE"/>
+              </w:rPr>
+              <w:t>Client</w:t>
+            </w:r>
+          </w:p>
+        </w:tc>
+      </w:tr>
+      <w:tr>
+        <w:tc>
+          <w:tcPr>
+            <w:tcW w:w="4390" w:type="dxa"/>
+          </w:tcPr>
+          <w:p>
+            <w:pPr>
+              <w:pStyle w:val="Sansinterligne"/>
+              <w:rPr>
+                <w:lang w:val="fr-BE"/>
+              </w:rPr>
+            </w:pPr>
+            <w:r>
+              <w:rPr>
+                <w:lang w:val="fr-BE"/>
+              </w:rPr>
+              <w:t>Quelle est l’opération du service que vous souhaitez protéger ? Identifiez le nom du service, sa version, l’entité business (client, produit) et l’opération.</w:t>
+            </w:r>
+          </w:p>
+        </w:tc>
+        <w:tc>
+          <w:tcPr>
+            <w:tcW w:w="4390" w:type="dxa"/>
+          </w:tcPr>
+          <w:p>
+            <w:pPr>
+              <w:pStyle w:val="Sansinterligne"/>
+              <w:rPr>
+                <w:lang w:val="fr-BE"/>
+              </w:rPr>
+            </w:pPr>
+            <w:r>
+              <w:rPr>
+                <w:lang w:val="fr-BE"/>
+              </w:rPr>
+              <w:t>Res</w:t>
+            </w:r>
+            <w:r>
+              <w:rPr>
+                <w:lang w:val="fr-BE"/>
+              </w:rPr>
+              <w:t>s</w:t>
+            </w:r>
+            <w:r>
+              <w:rPr>
+                <w:lang w:val="fr-BE"/>
+              </w:rPr>
+              <w:t>ource</w:t>
+            </w:r>
+            <w:r>
+              <w:rPr>
+                <w:lang w:val="fr-BE"/>
+              </w:rPr>
+              <w:t> : concaténation du nom du service, sa version, l’entité business ainsi que l’opération</w:t>
+            </w:r>
+          </w:p>
+        </w:tc>
+      </w:tr>
+      <w:tr>
+        <w:tc>
+          <w:tcPr>
+            <w:tcW w:w="4390" w:type="dxa"/>
+          </w:tcPr>
+          <w:p>
+            <w:pPr>
+              <w:pStyle w:val="Sansinterligne"/>
+              <w:rPr>
+                <w:lang w:val="fr-BE"/>
+              </w:rPr>
+            </w:pPr>
+            <w:r>
+              <w:rPr>
+                <w:lang w:val="fr-BE"/>
+              </w:rPr>
+              <w:t>Quelles sont les applications autorisées à accéder à la ressource ?</w:t>
+            </w:r>
+          </w:p>
+        </w:tc>
+        <w:tc>
+          <w:tcPr>
+            <w:tcW w:w="4390" w:type="dxa"/>
+          </w:tcPr>
+          <w:p>
+            <w:pPr>
+              <w:pStyle w:val="Sansinterligne"/>
+              <w:rPr>
+                <w:lang w:val="fr-BE"/>
+              </w:rPr>
+            </w:pPr>
+            <w:r>
+              <w:rPr>
+                <w:lang w:val="fr-BE"/>
+              </w:rPr>
+              <w:t>Liste de</w:t>
+            </w:r>
+            <w:r>
+              <w:rPr>
+                <w:lang w:val="fr-BE"/>
+              </w:rPr>
+              <w:t>s</w:t>
+            </w:r>
+            <w:r>
+              <w:rPr>
+                <w:lang w:val="fr-BE"/>
+              </w:rPr>
+              <w:t xml:space="preserve"> clients autorisés</w:t>
+            </w:r>
+          </w:p>
+        </w:tc>
+      </w:tr>
+      <w:tr>
+        <w:tc>
+          <w:tcPr>
+            <w:tcW w:w="4390" w:type="dxa"/>
+          </w:tcPr>
+          <w:p>
+            <w:pPr>
+              <w:pStyle w:val="Sansinterligne"/>
+              <w:rPr>
+                <w:lang w:val="fr-BE"/>
+              </w:rPr>
+            </w:pPr>
+            <w:r>
+              <w:rPr>
+                <w:lang w:val="fr-BE"/>
+              </w:rPr>
+              <w:t xml:space="preserve">Quelles sont les informations des resource owners acceptées pour accéder à la ressource ? </w:t>
+            </w:r>
+          </w:p>
+        </w:tc>
+        <w:tc>
+          <w:tcPr>
+            <w:tcW w:w="4390" w:type="dxa"/>
+          </w:tcPr>
+          <w:p>
+            <w:pPr>
+              <w:pStyle w:val="Sansinterligne"/>
+              <w:rPr>
+                <w:lang w:val="fr-BE"/>
+              </w:rPr>
+            </w:pPr>
+            <w:r>
+              <w:rPr>
+                <w:lang w:val="fr-BE"/>
+              </w:rPr>
+              <w:t>Liste de</w:t>
+            </w:r>
+            <w:r>
+              <w:rPr>
+                <w:lang w:val="fr-BE"/>
+              </w:rPr>
+              <w:t>s</w:t>
+            </w:r>
+            <w:r>
+              <w:rPr>
+                <w:lang w:val="fr-BE"/>
+              </w:rPr>
+              <w:t xml:space="preserve"> claims</w:t>
+            </w:r>
+          </w:p>
+        </w:tc>
+      </w:tr>
+    </w:tbl>
+    <w:p>
+      <w:pPr>
+        <w:pStyle w:val="Sansinterligne"/>
+        <w:rPr>
+          <w:lang w:val="fr-BE"/>
+        </w:rPr>
+      </w:pPr>
+    </w:p>
+    <w:p>
+      <w:pPr>
+        <w:pStyle w:val="Sansinterligne"/>
+        <w:rPr>
+          <w:lang w:val="fr-BE"/>
+        </w:rPr>
+      </w:pPr>
+    </w:p>
+    <w:p>
+      <w:pPr>
+        <w:pStyle w:val="Sansinterligne"/>
+        <w:rPr>
+          <w:lang w:val="fr-BE"/>
+        </w:rPr>
+      </w:pPr>
+      <w:r>
+        <w:rPr>
+          <w:lang w:val="fr-BE"/>
+        </w:rPr>
+        <w:lastRenderedPageBreak/>
+        <w:t>Voici ce que l’on obtient après analyse :</w:t>
+      </w:r>
+    </w:p>
+    <w:p>
+      <w:pPr>
+        <w:pStyle w:val="Sansinterligne"/>
+        <w:numPr>
+          <w:ilvl w:val="0"/>
+          <w:numId w:val="3"/>
+        </w:numPr>
+        <w:rPr>
+          <w:lang w:val="fr-BE"/>
+        </w:rPr>
+      </w:pPr>
+      <w:r>
+        <w:rPr>
+          <w:lang w:val="fr-BE"/>
+        </w:rPr>
+        <w:t xml:space="preserve">Client : </w:t>
+      </w:r>
+      <w:r>
+        <w:rPr>
+          <w:lang w:val="fr-BE"/>
+        </w:rPr>
+        <w:t>application WPF</w:t>
+      </w:r>
+    </w:p>
+    <w:p>
+      <w:pPr>
+        <w:pStyle w:val="Sansinterligne"/>
+        <w:numPr>
+          <w:ilvl w:val="0"/>
+          <w:numId w:val="3"/>
+        </w:numPr>
+        <w:rPr>
+          <w:lang w:val="fr-BE"/>
+        </w:rPr>
+      </w:pPr>
+      <w:r>
+        <w:rPr>
+          <w:lang w:val="fr-BE"/>
+        </w:rPr>
+        <w:t xml:space="preserve">Ressource : </w:t>
+      </w:r>
+      <w:r>
+        <w:rPr>
+          <w:lang w:val="fr-BE"/>
+        </w:rPr>
+        <w:t>Client</w:t>
+      </w:r>
+      <w:r>
+        <w:rPr>
+          <w:lang w:val="fr-BE"/>
+        </w:rPr>
+        <w:t>Api</w:t>
+      </w:r>
+      <w:r>
+        <w:rPr>
+          <w:lang w:val="fr-BE"/>
+        </w:rPr>
+        <w:t xml:space="preserve"> / v1 /</w:t>
+      </w:r>
+      <w:r>
+        <w:rPr>
+          <w:lang w:val="fr-BE"/>
+        </w:rPr>
+        <w:t xml:space="preserve"> Clients / Get</w:t>
+      </w:r>
+    </w:p>
+    <w:p>
+      <w:pPr>
+        <w:pStyle w:val="Sansinterligne"/>
+        <w:numPr>
+          <w:ilvl w:val="0"/>
+          <w:numId w:val="3"/>
+        </w:numPr>
+        <w:rPr>
+          <w:lang w:val="fr-BE"/>
+        </w:rPr>
+      </w:pPr>
+      <w:r>
+        <w:rPr>
+          <w:lang w:val="fr-BE"/>
+        </w:rPr>
+        <w:t xml:space="preserve">Liste des clients autorisés : </w:t>
+      </w:r>
+      <w:r>
+        <w:rPr>
+          <w:lang w:val="fr-BE"/>
+        </w:rPr>
+        <w:t>application WPF</w:t>
+      </w:r>
+    </w:p>
+    <w:p>
+      <w:pPr>
+        <w:pStyle w:val="Sansinterligne"/>
+        <w:numPr>
+          <w:ilvl w:val="0"/>
+          <w:numId w:val="3"/>
+        </w:numPr>
+        <w:rPr>
+          <w:lang w:val="fr-BE"/>
+        </w:rPr>
+      </w:pPr>
+      <w:r>
+        <w:rPr>
+          <w:lang w:val="fr-BE"/>
+        </w:rPr>
+        <w:t xml:space="preserve">Liste des claims : </w:t>
+      </w:r>
+      <w:r>
+        <w:rPr>
+          <w:lang w:val="fr-BE"/>
+        </w:rPr>
+        <w:t>rôle marketing.</w:t>
+      </w:r>
+      <w:bookmarkStart w:id="0" w:name="_GoBack"/>
+      <w:bookmarkEnd w:id="0"/>
+    </w:p>
+    <w:p>
+      <w:pPr>
+        <w:pStyle w:val="Sansinterligne"/>
+        <w:rPr>
+          <w:lang w:val="fr-BE"/>
+        </w:rPr>
+      </w:pPr>
+    </w:p>
+    <w:p>
+      <w:pPr>
+        <w:pStyle w:val="Sansinterligne"/>
         <w:rPr>
           <w:lang w:val="fr-BE"/>
         </w:rPr>
@@ -17524,7 +18345,6 @@
                 <w:lang w:val="fr-BE"/>
               </w:rPr>
             </w:pPr>
-            <w:bookmarkStart w:id="0" w:name="_GoBack" w:colFirst="0" w:colLast="0"/>
             <w:r>
               <w:rPr>
                 <w:lang w:val="fr-BE"/>
@@ -17566,63 +18386,6 @@
                 <w:lang w:val="fr-BE"/>
               </w:rPr>
               <w:t>DONE</w:t>
-            </w:r>
-          </w:p>
-        </w:tc>
-      </w:tr>
-      <w:bookmarkEnd w:id="0"/>
-      <w:tr>
-        <w:tc>
-          <w:tcPr>
-            <w:tcW w:w="3186" w:type="dxa"/>
-          </w:tcPr>
-          <w:p>
-            <w:pPr>
-              <w:rPr>
-                <w:lang w:val="fr-BE"/>
-              </w:rPr>
-            </w:pPr>
-            <w:r>
-              <w:rPr>
-                <w:lang w:val="fr-BE"/>
-              </w:rPr>
-              <w:t>Décrire le premier scénario</w:t>
-            </w:r>
-          </w:p>
-        </w:tc>
-        <w:tc>
-          <w:tcPr>
-            <w:tcW w:w="2992" w:type="dxa"/>
-          </w:tcPr>
-          <w:p>
-            <w:pPr>
-              <w:rPr>
-                <w:lang w:val="fr-BE"/>
-              </w:rPr>
-            </w:pPr>
-            <w:r>
-              <w:rPr>
-                <w:lang w:val="fr-BE"/>
-              </w:rPr>
-              <w:t>5</w:t>
-            </w:r>
-          </w:p>
-        </w:tc>
-        <w:tc>
-          <w:tcPr>
-            <w:tcW w:w="2678" w:type="dxa"/>
-          </w:tcPr>
-          <w:p>
-            <w:pPr>
-              <w:rPr>
-                <w:lang w:val="fr-BE"/>
-              </w:rPr>
-            </w:pPr>
-            <w:r>
-              <w:rPr>
-                <w:lang w:val="fr-BE"/>
-              </w:rPr>
-              <w:t>TODO</w:t>
             </w:r>
           </w:p>
         </w:tc>
@@ -17643,6 +18406,62 @@
                 <w:lang w:val="fr-BE"/>
               </w:rPr>
               <w:t>Lorsque le client ne peut pas être authentifié alors retourner un message d’erreur lisible</w:t>
+            </w:r>
+          </w:p>
+        </w:tc>
+        <w:tc>
+          <w:tcPr>
+            <w:tcW w:w="2992" w:type="dxa"/>
+          </w:tcPr>
+          <w:p>
+            <w:pPr>
+              <w:rPr>
+                <w:lang w:val="fr-BE"/>
+              </w:rPr>
+            </w:pPr>
+            <w:r>
+              <w:rPr>
+                <w:lang w:val="fr-BE"/>
+              </w:rPr>
+              <w:t>5</w:t>
+            </w:r>
+          </w:p>
+        </w:tc>
+        <w:tc>
+          <w:tcPr>
+            <w:tcW w:w="2678" w:type="dxa"/>
+          </w:tcPr>
+          <w:p>
+            <w:pPr>
+              <w:rPr>
+                <w:lang w:val="fr-BE"/>
+              </w:rPr>
+            </w:pPr>
+            <w:r>
+              <w:rPr>
+                <w:lang w:val="fr-BE"/>
+              </w:rPr>
+              <w:t>DONE</w:t>
+            </w:r>
+          </w:p>
+        </w:tc>
+      </w:tr>
+      <w:tr>
+        <w:tc>
+          <w:tcPr>
+            <w:tcW w:w="3186" w:type="dxa"/>
+          </w:tcPr>
+          <w:p>
+            <w:pPr>
+              <w:rPr>
+                <w:lang w:val="fr-BE"/>
+              </w:rPr>
+            </w:pPr>
+            <w:r>
+              <w:rPr>
+                <w:lang w:val="fr-BE"/>
+              </w:rPr>
+              <w:t>Décrire le premier scénario</w:t>
             </w:r>
           </w:p>
         </w:tc>
@@ -18068,6 +18887,90 @@
       </w:r>
       <w:r>
         <w:t>RFC WS-Federation : http://docs.oasis-open.org/wsfed/federation/v1.2/ws-federation.html</w:t>
+      </w:r>
+    </w:p>
+  </w:footnote>
+  <w:footnote w:id="11">
+    <w:p>
+      <w:pPr>
+        <w:pStyle w:val="Notedebasdepage"/>
+        <w:rPr>
+          <w:lang w:val="fr-BE"/>
+        </w:rPr>
+      </w:pPr>
+      <w:r>
+        <w:rPr>
+          <w:rStyle w:val="Appelnotedebasdep"/>
+        </w:rPr>
+        <w:footnoteRef/>
+      </w:r>
+      <w:r>
+        <w:t xml:space="preserve"> </w:t>
+      </w:r>
+      <w:r>
+        <w:rPr>
+          <w:lang w:val="fr-BE"/>
+        </w:rPr>
+        <w:t xml:space="preserve">Implicit grant type : </w:t>
+      </w:r>
+      <w:r>
+        <w:rPr>
+          <w:lang w:val="fr-BE"/>
+        </w:rPr>
+        <w:t>http://openid.net/specs/openid-connect-implicit-1_0.html</w:t>
+      </w:r>
+    </w:p>
+  </w:footnote>
+  <w:footnote w:id="12">
+    <w:p>
+      <w:pPr>
+        <w:pStyle w:val="Notedebasdepage"/>
+        <w:rPr>
+          <w:lang w:val="fr-BE"/>
+        </w:rPr>
+      </w:pPr>
+      <w:r>
+        <w:rPr>
+          <w:rStyle w:val="Appelnotedebasdep"/>
+        </w:rPr>
+        <w:footnoteRef/>
+      </w:r>
+      <w:r>
+        <w:t xml:space="preserve"> </w:t>
+      </w:r>
+      <w:r>
+        <w:rPr>
+          <w:lang w:val="fr-BE"/>
+        </w:rPr>
+        <w:t xml:space="preserve">Récupérer RPT token : </w:t>
+      </w:r>
+      <w:r>
+        <w:rPr>
+          <w:lang w:val="fr-BE"/>
+        </w:rPr>
+        <w:t>https://docs.kantarainitiative.org/uma/rec-uma-core.html#rfc.section.3.5.1</w:t>
+      </w:r>
+    </w:p>
+  </w:footnote>
+  <w:footnote w:id="13">
+    <w:p>
+      <w:pPr>
+        <w:pStyle w:val="Notedebasdepage"/>
+        <w:rPr>
+          <w:lang w:val="fr-BE"/>
+        </w:rPr>
+      </w:pPr>
+      <w:r>
+        <w:rPr>
+          <w:rStyle w:val="Appelnotedebasdep"/>
+        </w:rPr>
+        <w:footnoteRef/>
+      </w:r>
+      <w:r>
+        <w:t xml:space="preserve"> Introspection endpoint : </w:t>
+      </w:r>
+      <w:r>
+        <w:t>https://docs.kantarainitiative.org/uma/rec-uma-core.html#rfc.section.3.4.1</w:t>
       </w:r>
     </w:p>
   </w:footnote>
@@ -19386,7 +20289,7 @@
 </file>
 
 <file path=customXml/itemProps1.xml><?xml version="1.0" encoding="utf-8"?>
-<ds:datastoreItem xmlns:ds="http://schemas.openxmlformats.org/officeDocument/2006/customXml" ds:itemID="{496E24AC-7504-4463-A3CC-0D2C8DE829C9}">
+<ds:datastoreItem xmlns:ds="http://schemas.openxmlformats.org/officeDocument/2006/customXml" ds:itemID="{29FC7F2A-61E1-4DB8-925E-4AB5FD433074}">
   <ds:schemaRefs>
     <ds:schemaRef ds:uri="http://schemas.openxmlformats.org/officeDocument/2006/bibliography"/>
   </ds:schemaRefs>

</xml_diff>

<commit_message>
Update the first scenario
</commit_message>
<xml_diff>
--- a/TestCases.docx
+++ b/TestCases.docx
@@ -17823,6 +17823,142 @@
         </w:rPr>
         <w:t>rôle marketing.</w:t>
       </w:r>
+    </w:p>
+    <w:p>
+      <w:pPr>
+        <w:pStyle w:val="Sansinterligne"/>
+        <w:rPr>
+          <w:lang w:val="fr-BE"/>
+        </w:rPr>
+      </w:pPr>
+    </w:p>
+    <w:p>
+      <w:pPr>
+        <w:pStyle w:val="Sansinterligne"/>
+        <w:rPr>
+          <w:lang w:val="fr-BE"/>
+        </w:rPr>
+      </w:pPr>
+      <w:r>
+        <w:rPr>
+          <w:lang w:val="fr-BE"/>
+        </w:rPr>
+        <w:t xml:space="preserve">Maintenant que les identités ont été identifiés vous pouvez </w:t>
+      </w:r>
+      <w:r>
+        <w:rPr>
+          <w:lang w:val="fr-BE"/>
+        </w:rPr>
+        <w:t xml:space="preserve">utiliser le manager de ressources pour les créer. </w:t>
+      </w:r>
+    </w:p>
+    <w:p>
+      <w:pPr>
+        <w:pStyle w:val="Sansinterligne"/>
+        <w:rPr>
+          <w:lang w:val="fr-BE"/>
+        </w:rPr>
+      </w:pPr>
+    </w:p>
+    <w:p>
+      <w:pPr>
+        <w:pStyle w:val="Sansinterligne"/>
+        <w:rPr>
+          <w:lang w:val="fr-BE"/>
+        </w:rPr>
+      </w:pPr>
+      <w:r>
+        <w:rPr>
+          <w:lang w:val="fr-BE"/>
+        </w:rPr>
+        <w:t xml:space="preserve">Ajoutez </w:t>
+      </w:r>
+      <w:r>
+        <w:rPr>
+          <w:lang w:val="fr-BE"/>
+        </w:rPr>
+        <w:t xml:space="preserve">un nouveau client et éditez ses propriétés (lisez la description des cas d’utilisation « ajouter un client » &amp; « éditer un client »). </w:t>
+      </w:r>
+      <w:r>
+        <w:rPr>
+          <w:lang w:val="fr-BE"/>
+        </w:rPr>
+        <w:t xml:space="preserve">Dans la nouvelle fenêtre mettez à jour les propriétés avec les informations que vous avez </w:t>
+      </w:r>
+      <w:r>
+        <w:rPr>
+          <w:lang w:val="fr-BE"/>
+        </w:rPr>
+        <w:t>réussi à</w:t>
+      </w:r>
+      <w:r>
+        <w:rPr>
+          <w:lang w:val="fr-BE"/>
+        </w:rPr>
+        <w:t xml:space="preserve"> identifier.</w:t>
+      </w:r>
+      <w:r>
+        <w:rPr>
+          <w:lang w:val="fr-BE"/>
+        </w:rPr>
+        <w:t xml:space="preserve"> Certains paramètres comme le nom &amp; l’url de redirection sont assez facile à identifier </w:t>
+      </w:r>
+      <w:r>
+        <w:rPr>
+          <w:lang w:val="fr-BE"/>
+        </w:rPr>
+        <w:t xml:space="preserve">ce qui n’est pas le cas </w:t>
+      </w:r>
+      <w:r>
+        <w:rPr>
+          <w:lang w:val="fr-BE"/>
+        </w:rPr>
+        <w:t>des autres</w:t>
+      </w:r>
+      <w:r>
+        <w:rPr>
+          <w:lang w:val="fr-BE"/>
+        </w:rPr>
+        <w:t>.</w:t>
+      </w:r>
+    </w:p>
+    <w:p>
+      <w:pPr>
+        <w:pStyle w:val="Sansinterligne"/>
+        <w:rPr>
+          <w:lang w:val="fr-BE"/>
+        </w:rPr>
+      </w:pPr>
+      <w:r>
+        <w:rPr>
+          <w:lang w:val="fr-BE"/>
+        </w:rPr>
+        <w:t xml:space="preserve">Essayez d’abord d’identifier les grant_types </w:t>
+      </w:r>
+      <w:r>
+        <w:rPr>
+          <w:lang w:val="fr-BE"/>
+        </w:rPr>
+        <w:t xml:space="preserve">dont a besoin le client pour </w:t>
+      </w:r>
+      <w:r>
+        <w:rPr>
+          <w:lang w:val="fr-BE"/>
+        </w:rPr>
+        <w:t>interagir</w:t>
+      </w:r>
+      <w:r>
+        <w:rPr>
+          <w:lang w:val="fr-BE"/>
+        </w:rPr>
+        <w:t xml:space="preserve"> avec les différents composants, </w:t>
+      </w:r>
+      <w:r>
+        <w:rPr>
+          <w:lang w:val="fr-BE"/>
+        </w:rPr>
+        <w:t>les autres valeurs pourront ensuite être déduites.</w:t>
+      </w:r>
       <w:bookmarkStart w:id="0" w:name="_GoBack"/>
       <w:bookmarkEnd w:id="0"/>
     </w:p>
@@ -17830,6 +17966,31 @@
       <w:pPr>
         <w:pStyle w:val="Sansinterligne"/>
         <w:rPr>
+          <w:lang w:val="fr-BE"/>
+        </w:rPr>
+      </w:pPr>
+    </w:p>
+    <w:p>
+      <w:pPr>
+        <w:pStyle w:val="Sansinterligne"/>
+        <w:rPr>
+          <w:lang w:val="fr-BE"/>
+        </w:rPr>
+      </w:pPr>
+    </w:p>
+    <w:p>
+      <w:pPr>
+        <w:pStyle w:val="Sansinterligne"/>
+        <w:rPr>
+          <w:lang w:val="fr-BE"/>
+        </w:rPr>
+      </w:pPr>
+    </w:p>
+    <w:p>
+      <w:pPr>
+        <w:pStyle w:val="Sansinterligne"/>
+        <w:rPr>
+          <w:sz w:val="28"/>
           <w:lang w:val="fr-BE"/>
         </w:rPr>
       </w:pPr>
@@ -20289,7 +20450,7 @@
 </file>
 
 <file path=customXml/itemProps1.xml><?xml version="1.0" encoding="utf-8"?>
-<ds:datastoreItem xmlns:ds="http://schemas.openxmlformats.org/officeDocument/2006/customXml" ds:itemID="{29FC7F2A-61E1-4DB8-925E-4AB5FD433074}">
+<ds:datastoreItem xmlns:ds="http://schemas.openxmlformats.org/officeDocument/2006/customXml" ds:itemID="{C0BE9233-FD3B-4F26-8B34-6382A15EFD75}">
   <ds:schemaRefs>
     <ds:schemaRef ds:uri="http://schemas.openxmlformats.org/officeDocument/2006/bibliography"/>
   </ds:schemaRefs>

</xml_diff>

<commit_message>
Finish the third scenario
</commit_message>
<xml_diff>
--- a/TestCases.docx
+++ b/TestCases.docx
@@ -266,8 +266,6 @@
               </w:rPr>
               <w:footnoteReference w:id="2"/>
             </w:r>
-            <w:bookmarkStart w:id="0" w:name="_GoBack"/>
-            <w:bookmarkEnd w:id="0"/>
           </w:p>
         </w:tc>
       </w:tr>
@@ -34490,6 +34488,19 @@
           <w:lang w:val="fr-BE"/>
         </w:rPr>
       </w:pPr>
+      <w:r>
+        <w:rPr>
+          <w:b/>
+          <w:lang w:val="fr-BE"/>
+        </w:rPr>
+        <w:t>Contexte</w:t>
+      </w:r>
+      <w:r>
+        <w:rPr>
+          <w:lang w:val="fr-BE"/>
+        </w:rPr>
+        <w:t> : Une équipe souhaite créer un site web dont les fonctionnalités sont visibles qu’à certaines</w:t>
+      </w:r>
     </w:p>
     <w:p>
       <w:pPr>
@@ -34521,10 +34532,45 @@
     </w:p>
     <w:p>
       <w:pPr>
-        <w:rPr>
-          <w:lang w:val="fr-BE"/>
-        </w:rPr>
-      </w:pPr>
+        <w:pStyle w:val="Titre2"/>
+        <w:rPr>
+          <w:lang w:val="fr-BE"/>
+        </w:rPr>
+      </w:pPr>
+      <w:r>
+        <w:rPr>
+          <w:lang w:val="fr-BE"/>
+        </w:rPr>
+        <w:t>Installation</w:t>
+      </w:r>
+    </w:p>
+    <w:p>
+      <w:pPr>
+        <w:rPr>
+          <w:lang w:val="fr-BE"/>
+        </w:rPr>
+      </w:pPr>
+    </w:p>
+    <w:p>
+      <w:pPr>
+        <w:rPr>
+          <w:lang w:val="fr-BE"/>
+        </w:rPr>
+      </w:pPr>
+      <w:r>
+        <w:rPr>
+          <w:lang w:val="fr-BE"/>
+        </w:rPr>
+        <w:t xml:space="preserve">Comment </w:t>
+      </w:r>
+      <w:r>
+        <w:rPr>
+          <w:lang w:val="fr-BE"/>
+        </w:rPr>
+        <w:t>configurer le load balancer dans docker-compose ?</w:t>
+      </w:r>
+      <w:bookmarkStart w:id="0" w:name="_GoBack"/>
+      <w:bookmarkEnd w:id="0"/>
     </w:p>
     <w:p>
       <w:pPr>
@@ -35394,7 +35440,63 @@
               <w:rPr>
                 <w:lang w:val="fr-BE"/>
               </w:rPr>
-              <w:t>Décrire le troisième scénario</w:t>
+              <w:t xml:space="preserve">Supprimer la propriété « include sub » de UmaIntrospection </w:t>
+            </w:r>
+          </w:p>
+        </w:tc>
+        <w:tc>
+          <w:tcPr>
+            <w:tcW w:w="2629" w:type="dxa"/>
+          </w:tcPr>
+          <w:p>
+            <w:pPr>
+              <w:rPr>
+                <w:lang w:val="fr-BE"/>
+              </w:rPr>
+            </w:pPr>
+            <w:r>
+              <w:rPr>
+                <w:lang w:val="fr-BE"/>
+              </w:rPr>
+              <w:t>5</w:t>
+            </w:r>
+          </w:p>
+        </w:tc>
+        <w:tc>
+          <w:tcPr>
+            <w:tcW w:w="2475" w:type="dxa"/>
+          </w:tcPr>
+          <w:p>
+            <w:pPr>
+              <w:rPr>
+                <w:lang w:val="fr-BE"/>
+              </w:rPr>
+            </w:pPr>
+            <w:r>
+              <w:rPr>
+                <w:lang w:val="fr-BE"/>
+              </w:rPr>
+              <w:t>DONE</w:t>
+            </w:r>
+          </w:p>
+        </w:tc>
+      </w:tr>
+      <w:tr>
+        <w:tc>
+          <w:tcPr>
+            <w:tcW w:w="3752" w:type="dxa"/>
+          </w:tcPr>
+          <w:p>
+            <w:pPr>
+              <w:rPr>
+                <w:lang w:val="fr-BE"/>
+              </w:rPr>
+            </w:pPr>
+            <w:r>
+              <w:rPr>
+                <w:lang w:val="fr-BE"/>
+              </w:rPr>
+              <w:t>Ajouter une méthode dans UMA afin de récupérer plusieurs RPT pour plusieurs ressources</w:t>
             </w:r>
           </w:p>
         </w:tc>
@@ -35450,7 +35552,63 @@
               <w:rPr>
                 <w:lang w:val="fr-BE"/>
               </w:rPr>
-              <w:t xml:space="preserve">Supprimer la propriété « include sub » de UmaIntrospection </w:t>
+              <w:t>Corriger les erreurs http 404 du site</w:t>
+            </w:r>
+          </w:p>
+        </w:tc>
+        <w:tc>
+          <w:tcPr>
+            <w:tcW w:w="2629" w:type="dxa"/>
+          </w:tcPr>
+          <w:p>
+            <w:pPr>
+              <w:rPr>
+                <w:lang w:val="fr-BE"/>
+              </w:rPr>
+            </w:pPr>
+            <w:r>
+              <w:rPr>
+                <w:lang w:val="fr-BE"/>
+              </w:rPr>
+              <w:t>5</w:t>
+            </w:r>
+          </w:p>
+        </w:tc>
+        <w:tc>
+          <w:tcPr>
+            <w:tcW w:w="2475" w:type="dxa"/>
+          </w:tcPr>
+          <w:p>
+            <w:pPr>
+              <w:rPr>
+                <w:lang w:val="fr-BE"/>
+              </w:rPr>
+            </w:pPr>
+            <w:r>
+              <w:rPr>
+                <w:lang w:val="fr-BE"/>
+              </w:rPr>
+              <w:t>TODO</w:t>
+            </w:r>
+          </w:p>
+        </w:tc>
+      </w:tr>
+      <w:tr>
+        <w:tc>
+          <w:tcPr>
+            <w:tcW w:w="3752" w:type="dxa"/>
+          </w:tcPr>
+          <w:p>
+            <w:pPr>
+              <w:rPr>
+                <w:lang w:val="fr-BE"/>
+              </w:rPr>
+            </w:pPr>
+            <w:r>
+              <w:rPr>
+                <w:lang w:val="fr-BE"/>
+              </w:rPr>
+              <w:t>Décrire le troisième scénario</w:t>
             </w:r>
           </w:p>
         </w:tc>
@@ -36592,7 +36750,6 @@
     <w:lsdException w:name="Table Web 2" w:semiHidden="1" w:unhideWhenUsed="1"/>
     <w:lsdException w:name="Table Web 3" w:semiHidden="1" w:unhideWhenUsed="1"/>
     <w:lsdException w:name="Balloon Text" w:semiHidden="1" w:unhideWhenUsed="1"/>
-    <w:lsdException w:name="Table Grid" w:semiHidden="1" w:unhideWhenUsed="1"/>
     <w:lsdException w:name="Table Theme" w:semiHidden="1" w:unhideWhenUsed="1"/>
     <w:lsdException w:name="Placeholder Text" w:semiHidden="1" w:uiPriority="99"/>
     <w:lsdException w:name="No Spacing" w:uiPriority="1" w:qFormat="1"/>
@@ -37468,7 +37625,7 @@
 </file>
 
 <file path=customXml/itemProps1.xml><?xml version="1.0" encoding="utf-8"?>
-<ds:datastoreItem xmlns:ds="http://schemas.openxmlformats.org/officeDocument/2006/customXml" ds:itemID="{ABBA39C7-F3BC-4A5D-BEA2-8560695DE647}">
+<ds:datastoreItem xmlns:ds="http://schemas.openxmlformats.org/officeDocument/2006/customXml" ds:itemID="{960C44B8-82DA-4F11-8CF9-306EDF445DD7}">
   <ds:schemaRefs>
     <ds:schemaRef ds:uri="http://schemas.openxmlformats.org/officeDocument/2006/bibliography"/>
   </ds:schemaRefs>

</xml_diff>